<commit_message>
adição do capitulo 2, monografia
</commit_message>
<xml_diff>
--- a/documentacao/MONOGRAFIA/MONOGRAFIAOFICIAL.docx
+++ b/documentacao/MONOGRAFIA/MONOGRAFIAOFICIAL.docx
@@ -1,6 +1,6 @@
 
 <file path=word/document.xml><?xml version="1.0" encoding="utf-8"?>
-<w:document xmlns:wpc="http://schemas.microsoft.com/office/word/2010/wordprocessingCanvas" xmlns:cx="http://schemas.microsoft.com/office/drawing/2014/chartex" xmlns:mc="http://schemas.openxmlformats.org/markup-compatibility/2006" xmlns:o="urn:schemas-microsoft-com:office:office" xmlns:r="http://schemas.openxmlformats.org/officeDocument/2006/relationships" xmlns:m="http://schemas.openxmlformats.org/officeDocument/2006/math" xmlns:v="urn:schemas-microsoft-com:vml" xmlns:wp14="http://schemas.microsoft.com/office/word/2010/wordprocessingDrawing" xmlns:wp="http://schemas.openxmlformats.org/drawingml/2006/wordprocessingDrawing" xmlns:w10="urn:schemas-microsoft-com:office:word" xmlns:w="http://schemas.openxmlformats.org/wordprocessingml/2006/main" xmlns:w14="http://schemas.microsoft.com/office/word/2010/wordml" xmlns:w15="http://schemas.microsoft.com/office/word/2012/wordml" xmlns:w16se="http://schemas.microsoft.com/office/word/2015/wordml/symex" xmlns:wpg="http://schemas.microsoft.com/office/word/2010/wordprocessingGroup" xmlns:wpi="http://schemas.microsoft.com/office/word/2010/wordprocessingInk" xmlns:wne="http://schemas.microsoft.com/office/word/2006/wordml" xmlns:wps="http://schemas.microsoft.com/office/word/2010/wordprocessingShape" mc:Ignorable="w14 w15 w16se wp14">
+<w:document xmlns:wpc="http://schemas.microsoft.com/office/word/2010/wordprocessingCanvas" xmlns:cx="http://schemas.microsoft.com/office/drawing/2014/chartex" xmlns:cx1="http://schemas.microsoft.com/office/drawing/2015/9/8/chartex" xmlns:cx2="http://schemas.microsoft.com/office/drawing/2015/10/21/chartex" xmlns:cx3="http://schemas.microsoft.com/office/drawing/2016/5/9/chartex" xmlns:cx4="http://schemas.microsoft.com/office/drawing/2016/5/10/chartex" xmlns:cx5="http://schemas.microsoft.com/office/drawing/2016/5/11/chartex" xmlns:cx6="http://schemas.microsoft.com/office/drawing/2016/5/12/chartex" xmlns:cx7="http://schemas.microsoft.com/office/drawing/2016/5/13/chartex" xmlns:cx8="http://schemas.microsoft.com/office/drawing/2016/5/14/chartex" xmlns:mc="http://schemas.openxmlformats.org/markup-compatibility/2006" xmlns:aink="http://schemas.microsoft.com/office/drawing/2016/ink" xmlns:am3d="http://schemas.microsoft.com/office/drawing/2017/model3d" xmlns:o="urn:schemas-microsoft-com:office:office" xmlns:r="http://schemas.openxmlformats.org/officeDocument/2006/relationships" xmlns:m="http://schemas.openxmlformats.org/officeDocument/2006/math" xmlns:v="urn:schemas-microsoft-com:vml" xmlns:wp14="http://schemas.microsoft.com/office/word/2010/wordprocessingDrawing" xmlns:wp="http://schemas.openxmlformats.org/drawingml/2006/wordprocessingDrawing" xmlns:w10="urn:schemas-microsoft-com:office:word" xmlns:w="http://schemas.openxmlformats.org/wordprocessingml/2006/main" xmlns:w14="http://schemas.microsoft.com/office/word/2010/wordml" xmlns:w15="http://schemas.microsoft.com/office/word/2012/wordml" xmlns:w16cid="http://schemas.microsoft.com/office/word/2016/wordml/cid" xmlns:w16se="http://schemas.microsoft.com/office/word/2015/wordml/symex" xmlns:wpg="http://schemas.microsoft.com/office/word/2010/wordprocessingGroup" xmlns:wpi="http://schemas.microsoft.com/office/word/2010/wordprocessingInk" xmlns:wne="http://schemas.microsoft.com/office/word/2006/wordml" xmlns:wps="http://schemas.microsoft.com/office/word/2010/wordprocessingShape" mc:Ignorable="w14 w15 w16se w16cid wp14">
   <w:body>
     <w:p>
       <w:pPr>
@@ -3854,244 +3854,531 @@
         <w:t>Descrever a equipe e seus papéis no projeto</w:t>
       </w:r>
       <w:r>
-        <w:t xml:space="preserve">, mencionar os papéis de acordo com a metodologia ágil adotada. Ex. </w:t>
+        <w:t xml:space="preserve">, mencionar os papéis de acordo com a metodologia ágil adotada. Ex. Scrum Master, </w:t>
       </w:r>
       <w:proofErr w:type="spellStart"/>
       <w:r>
-        <w:t>Scrum</w:t>
+        <w:t>Product</w:t>
       </w:r>
       <w:proofErr w:type="spellEnd"/>
       <w:r>
-        <w:t xml:space="preserve"> Master, </w:t>
+        <w:t xml:space="preserve"> </w:t>
       </w:r>
       <w:proofErr w:type="spellStart"/>
       <w:r>
+        <w:t>Owner</w:t>
+      </w:r>
+      <w:proofErr w:type="spellEnd"/>
+      <w:r>
+        <w:t>, Time de Desenvolvimento, etc. Deixar claro quem fez o quê no projeto, um integrante pode ter mais de um papel no projeto.</w:t>
+      </w:r>
+    </w:p>
+    <w:p>
+      <w:r>
+        <w:tab/>
+      </w:r>
+    </w:p>
+    <w:p>
+      <w:pPr>
+        <w:pStyle w:val="Ttulo2"/>
+        <w:rPr>
+          <w:b/>
+        </w:rPr>
+      </w:pPr>
+      <w:bookmarkStart w:id="11" w:name="_Toc512519595"/>
+      <w:r>
+        <w:rPr>
+          <w:b/>
+        </w:rPr>
+        <w:t>PROCESSO E FERRAMENTA DE GESTÃO DE PROJETOS</w:t>
+      </w:r>
+      <w:bookmarkEnd w:id="11"/>
+      <w:r>
+        <w:rPr>
+          <w:b/>
+        </w:rPr>
+        <w:t xml:space="preserve"> </w:t>
+      </w:r>
+    </w:p>
+    <w:p>
+      <w:r>
+        <w:tab/>
+      </w:r>
+      <w:r>
+        <w:tab/>
+      </w:r>
+      <w:r>
+        <w:t xml:space="preserve">Descrever o processo de gestão e seus benefícios: Divisão das tarefas, evidências das Daily Meetings; Prints da ferramenta </w:t>
+      </w:r>
+      <w:r>
+        <w:t xml:space="preserve">de gestão de atividades </w:t>
+      </w:r>
+      <w:r>
+        <w:t>utilizada</w:t>
+      </w:r>
+      <w:r>
+        <w:t>.</w:t>
+      </w:r>
+    </w:p>
+    <w:p>
+      <w:r>
+        <w:drawing>
+          <wp:inline distT="0" distB="0" distL="0" distR="0" wp14:anchorId="21173167" wp14:editId="04D064FF">
+            <wp:extent cx="5760720" cy="2705100"/>
+            <wp:effectExtent l="0" t="0" r="0" b="0"/>
+            <wp:docPr id="1" name="Imagem 1"/>
+            <wp:cNvGraphicFramePr>
+              <a:graphicFrameLocks xmlns:a="http://schemas.openxmlformats.org/drawingml/2006/main" noChangeAspect="1"/>
+            </wp:cNvGraphicFramePr>
+            <a:graphic xmlns:a="http://schemas.openxmlformats.org/drawingml/2006/main">
+              <a:graphicData uri="http://schemas.openxmlformats.org/drawingml/2006/picture">
+                <pic:pic xmlns:pic="http://schemas.openxmlformats.org/drawingml/2006/picture">
+                  <pic:nvPicPr>
+                    <pic:cNvPr id="1" name=""/>
+                    <pic:cNvPicPr/>
+                  </pic:nvPicPr>
+                  <pic:blipFill>
+                    <a:blip r:embed="rId11"/>
+                    <a:stretch>
+                      <a:fillRect/>
+                    </a:stretch>
+                  </pic:blipFill>
+                  <pic:spPr>
+                    <a:xfrm>
+                      <a:off x="0" y="0"/>
+                      <a:ext cx="5760720" cy="2705100"/>
+                    </a:xfrm>
+                    <a:prstGeom prst="rect">
+                      <a:avLst/>
+                    </a:prstGeom>
+                  </pic:spPr>
+                </pic:pic>
+              </a:graphicData>
+            </a:graphic>
+          </wp:inline>
+        </w:drawing>
+      </w:r>
+    </w:p>
+    <w:p>
+      <w:pPr>
+        <w:pStyle w:val="Ttulo2"/>
+        <w:rPr>
+          <w:b/>
+        </w:rPr>
+      </w:pPr>
+      <w:bookmarkStart w:id="12" w:name="_Toc512519596"/>
+      <w:r>
+        <w:rPr>
+          <w:b/>
+        </w:rPr>
+        <w:t>Gestão dos Riscos do Projeto</w:t>
+      </w:r>
+      <w:bookmarkEnd w:id="12"/>
+      <w:r>
+        <w:rPr>
+          <w:b/>
+        </w:rPr>
+        <w:t xml:space="preserve"> </w:t>
+      </w:r>
+    </w:p>
+    <w:p>
+      <w:r>
+        <w:t>O que é, e como foi feito</w:t>
+      </w:r>
+    </w:p>
+    <w:p>
+      <w:r>
+        <w:tab/>
+      </w:r>
+      <w:r>
+        <w:t xml:space="preserve">A tabela abaixo </w:t>
+      </w:r>
+      <w:proofErr w:type="spellStart"/>
+      <w:r>
+        <w:t>aprsenta</w:t>
+      </w:r>
+      <w:proofErr w:type="spellEnd"/>
+      <w:r>
+        <w:t xml:space="preserve"> os principais risco</w:t>
+      </w:r>
+      <w:r>
+        <w:t>s</w:t>
+      </w:r>
+      <w:r>
+        <w:t xml:space="preserve"> </w:t>
+      </w:r>
+      <w:proofErr w:type="spellStart"/>
+      <w:r>
+        <w:t>levatados</w:t>
+      </w:r>
+      <w:proofErr w:type="spellEnd"/>
+      <w:r>
+        <w:t xml:space="preserve"> no projeto.</w:t>
+      </w:r>
+    </w:p>
+    <w:p>
+      <w:pPr>
+        <w:jc w:val="center"/>
+      </w:pPr>
+      <w:r>
+        <w:rPr>
+          <w:noProof/>
+        </w:rPr>
+        <w:drawing>
+          <wp:inline distT="0" distB="0" distL="0" distR="0" wp14:anchorId="118AFAB4" wp14:editId="56B6E890">
+            <wp:extent cx="5805577" cy="1060888"/>
+            <wp:effectExtent l="0" t="0" r="5080" b="6350"/>
+            <wp:docPr id="4" name="Imagem 4"/>
+            <wp:cNvGraphicFramePr>
+              <a:graphicFrameLocks xmlns:a="http://schemas.openxmlformats.org/drawingml/2006/main" noChangeAspect="1"/>
+            </wp:cNvGraphicFramePr>
+            <a:graphic xmlns:a="http://schemas.openxmlformats.org/drawingml/2006/main">
+              <a:graphicData uri="http://schemas.openxmlformats.org/drawingml/2006/picture">
+                <pic:pic xmlns:pic="http://schemas.openxmlformats.org/drawingml/2006/picture">
+                  <pic:nvPicPr>
+                    <pic:cNvPr id="1" name=""/>
+                    <pic:cNvPicPr/>
+                  </pic:nvPicPr>
+                  <pic:blipFill>
+                    <a:blip r:embed="rId12"/>
+                    <a:stretch>
+                      <a:fillRect/>
+                    </a:stretch>
+                  </pic:blipFill>
+                  <pic:spPr>
+                    <a:xfrm>
+                      <a:off x="0" y="0"/>
+                      <a:ext cx="6149280" cy="1123695"/>
+                    </a:xfrm>
+                    <a:prstGeom prst="rect">
+                      <a:avLst/>
+                    </a:prstGeom>
+                  </pic:spPr>
+                </pic:pic>
+              </a:graphicData>
+            </a:graphic>
+          </wp:inline>
+        </w:drawing>
+      </w:r>
+    </w:p>
+    <w:p>
+      <w:pPr>
+        <w:pStyle w:val="Ttulo2"/>
+        <w:rPr>
+          <w:b/>
+        </w:rPr>
+      </w:pPr>
+      <w:bookmarkStart w:id="13" w:name="_Toc512519597"/>
+      <w:r>
+        <w:rPr>
+          <w:b/>
+        </w:rPr>
+        <w:lastRenderedPageBreak/>
+        <w:t xml:space="preserve">PRODUCT BACKLOG </w:t>
+      </w:r>
+      <w:r>
+        <w:rPr>
+          <w:b/>
+        </w:rPr>
+        <w:t>e</w:t>
+      </w:r>
+      <w:r>
+        <w:rPr>
+          <w:b/>
+        </w:rPr>
+        <w:t xml:space="preserve"> </w:t>
+      </w:r>
+      <w:r>
+        <w:rPr>
+          <w:b/>
+        </w:rPr>
+        <w:t>requisitos</w:t>
+      </w:r>
+      <w:bookmarkEnd w:id="13"/>
+      <w:r>
+        <w:rPr>
+          <w:b/>
+        </w:rPr>
+        <w:t xml:space="preserve"> </w:t>
+      </w:r>
+    </w:p>
+    <w:p>
+      <w:r>
+        <w:drawing>
+          <wp:inline distT="0" distB="0" distL="0" distR="0" wp14:anchorId="0C87B109" wp14:editId="3A07047F">
+            <wp:extent cx="5760720" cy="2609215"/>
+            <wp:effectExtent l="0" t="0" r="0" b="635"/>
+            <wp:docPr id="13" name="Imagem 13"/>
+            <wp:cNvGraphicFramePr>
+              <a:graphicFrameLocks xmlns:a="http://schemas.openxmlformats.org/drawingml/2006/main" noChangeAspect="1"/>
+            </wp:cNvGraphicFramePr>
+            <a:graphic xmlns:a="http://schemas.openxmlformats.org/drawingml/2006/main">
+              <a:graphicData uri="http://schemas.openxmlformats.org/drawingml/2006/picture">
+                <pic:pic xmlns:pic="http://schemas.openxmlformats.org/drawingml/2006/picture">
+                  <pic:nvPicPr>
+                    <pic:cNvPr id="1" name=""/>
+                    <pic:cNvPicPr/>
+                  </pic:nvPicPr>
+                  <pic:blipFill>
+                    <a:blip r:embed="rId13"/>
+                    <a:stretch>
+                      <a:fillRect/>
+                    </a:stretch>
+                  </pic:blipFill>
+                  <pic:spPr>
+                    <a:xfrm>
+                      <a:off x="0" y="0"/>
+                      <a:ext cx="5760720" cy="2609215"/>
+                    </a:xfrm>
+                    <a:prstGeom prst="rect">
+                      <a:avLst/>
+                    </a:prstGeom>
+                  </pic:spPr>
+                </pic:pic>
+              </a:graphicData>
+            </a:graphic>
+          </wp:inline>
+        </w:drawing>
+      </w:r>
+    </w:p>
+    <w:p/>
+    <w:p/>
+    <w:p/>
+    <w:p/>
+    <w:p/>
+    <w:p/>
+    <w:p/>
+    <w:p>
+      <w:r>
+        <w:tab/>
+      </w:r>
+      <w:r>
+        <w:t xml:space="preserve">Requisitos funcionais </w:t>
+      </w:r>
+    </w:p>
+    <w:p>
+      <w:r>
+        <w:drawing>
+          <wp:inline distT="0" distB="0" distL="0" distR="0" wp14:anchorId="42126BEF" wp14:editId="324D4272">
+            <wp:extent cx="5760720" cy="2946400"/>
+            <wp:effectExtent l="0" t="0" r="0" b="6350"/>
+            <wp:docPr id="12" name="Imagem 12"/>
+            <wp:cNvGraphicFramePr>
+              <a:graphicFrameLocks xmlns:a="http://schemas.openxmlformats.org/drawingml/2006/main" noChangeAspect="1"/>
+            </wp:cNvGraphicFramePr>
+            <a:graphic xmlns:a="http://schemas.openxmlformats.org/drawingml/2006/main">
+              <a:graphicData uri="http://schemas.openxmlformats.org/drawingml/2006/picture">
+                <pic:pic xmlns:pic="http://schemas.openxmlformats.org/drawingml/2006/picture">
+                  <pic:nvPicPr>
+                    <pic:cNvPr id="1" name=""/>
+                    <pic:cNvPicPr/>
+                  </pic:nvPicPr>
+                  <pic:blipFill>
+                    <a:blip r:embed="rId14"/>
+                    <a:stretch>
+                      <a:fillRect/>
+                    </a:stretch>
+                  </pic:blipFill>
+                  <pic:spPr>
+                    <a:xfrm>
+                      <a:off x="0" y="0"/>
+                      <a:ext cx="5760720" cy="2946400"/>
+                    </a:xfrm>
+                    <a:prstGeom prst="rect">
+                      <a:avLst/>
+                    </a:prstGeom>
+                  </pic:spPr>
+                </pic:pic>
+              </a:graphicData>
+            </a:graphic>
+          </wp:inline>
+        </w:drawing>
+      </w:r>
+    </w:p>
+    <w:p/>
+    <w:p>
+      <w:r>
+        <w:lastRenderedPageBreak/>
+        <w:t xml:space="preserve"> Requisitos não-funcionais </w:t>
+      </w:r>
+    </w:p>
+    <w:p>
+      <w:r>
+        <w:drawing>
+          <wp:inline distT="0" distB="0" distL="0" distR="0" wp14:anchorId="1B29D9B8" wp14:editId="47364404">
+            <wp:extent cx="5760720" cy="2491105"/>
+            <wp:effectExtent l="0" t="0" r="0" b="4445"/>
+            <wp:docPr id="5" name="Imagem 5"/>
+            <wp:cNvGraphicFramePr>
+              <a:graphicFrameLocks xmlns:a="http://schemas.openxmlformats.org/drawingml/2006/main" noChangeAspect="1"/>
+            </wp:cNvGraphicFramePr>
+            <a:graphic xmlns:a="http://schemas.openxmlformats.org/drawingml/2006/main">
+              <a:graphicData uri="http://schemas.openxmlformats.org/drawingml/2006/picture">
+                <pic:pic xmlns:pic="http://schemas.openxmlformats.org/drawingml/2006/picture">
+                  <pic:nvPicPr>
+                    <pic:cNvPr id="1" name=""/>
+                    <pic:cNvPicPr/>
+                  </pic:nvPicPr>
+                  <pic:blipFill>
+                    <a:blip r:embed="rId15"/>
+                    <a:stretch>
+                      <a:fillRect/>
+                    </a:stretch>
+                  </pic:blipFill>
+                  <pic:spPr>
+                    <a:xfrm>
+                      <a:off x="0" y="0"/>
+                      <a:ext cx="5760720" cy="2491105"/>
+                    </a:xfrm>
+                    <a:prstGeom prst="rect">
+                      <a:avLst/>
+                    </a:prstGeom>
+                  </pic:spPr>
+                </pic:pic>
+              </a:graphicData>
+            </a:graphic>
+          </wp:inline>
+        </w:drawing>
+      </w:r>
+    </w:p>
+    <w:p>
+      <w:pPr>
+        <w:pStyle w:val="Ttulo2"/>
+        <w:rPr>
+          <w:b/>
+        </w:rPr>
+      </w:pPr>
+      <w:bookmarkStart w:id="14" w:name="_Toc512519598"/>
+      <w:r>
+        <w:rPr>
+          <w:b/>
+        </w:rPr>
+        <w:t>Sprints / sprint backlog</w:t>
+      </w:r>
+      <w:bookmarkEnd w:id="14"/>
+      <w:r>
+        <w:rPr>
+          <w:b/>
+        </w:rPr>
+        <w:t xml:space="preserve"> </w:t>
+      </w:r>
+    </w:p>
+    <w:p>
+      <w:r>
+        <w:tab/>
+      </w:r>
+      <w:r>
+        <w:t xml:space="preserve">Apresentar o(s) Sprint Backlog(s) – O que do </w:t>
+      </w:r>
+      <w:proofErr w:type="spellStart"/>
+      <w:r>
         <w:t>Product</w:t>
       </w:r>
       <w:proofErr w:type="spellEnd"/>
       <w:r>
-        <w:t xml:space="preserve"> </w:t>
-      </w:r>
-      <w:proofErr w:type="spellStart"/>
-      <w:r>
-        <w:t>Owner</w:t>
-      </w:r>
-      <w:proofErr w:type="spellEnd"/>
-      <w:r>
-        <w:t>, Time de Desenvolvimento, etc. Deixar claro quem fez o quê no projeto, um integrante pode ter mais de um papel no projeto.</w:t>
-      </w:r>
-    </w:p>
-    <w:p>
-      <w:r>
-        <w:tab/>
-      </w:r>
-    </w:p>
-    <w:p>
-      <w:pPr>
-        <w:pStyle w:val="Ttulo2"/>
-        <w:rPr>
-          <w:b/>
-        </w:rPr>
-      </w:pPr>
-      <w:bookmarkStart w:id="11" w:name="_Toc512519595"/>
-      <w:r>
-        <w:rPr>
-          <w:b/>
-        </w:rPr>
-        <w:t>PROCESSO E FERRAMENTA DE GESTÃO DE PROJETOS</w:t>
-      </w:r>
-      <w:bookmarkEnd w:id="11"/>
-      <w:r>
-        <w:rPr>
-          <w:b/>
-        </w:rPr>
-        <w:t xml:space="preserve"> </w:t>
-      </w:r>
-    </w:p>
-    <w:p>
-      <w:r>
-        <w:tab/>
-      </w:r>
-      <w:r>
-        <w:tab/>
-      </w:r>
-      <w:r>
-        <w:t xml:space="preserve">Descrever o processo de gestão e seus benefícios: Divisão das tarefas, evidências das Daily Meetings; Prints da ferramenta </w:t>
-      </w:r>
-      <w:r>
-        <w:t xml:space="preserve">de gestão de atividades </w:t>
-      </w:r>
-      <w:r>
-        <w:t>utilizada</w:t>
-      </w:r>
-      <w:r>
-        <w:t>.</w:t>
-      </w:r>
-    </w:p>
-    <w:p>
-      <w:pPr>
-        <w:pStyle w:val="Ttulo2"/>
-        <w:rPr>
-          <w:b/>
-        </w:rPr>
-      </w:pPr>
-      <w:bookmarkStart w:id="12" w:name="_Toc512519596"/>
-      <w:r>
-        <w:rPr>
-          <w:b/>
-        </w:rPr>
-        <w:t>Gestão dos Riscos do Projeto</w:t>
-      </w:r>
-      <w:bookmarkEnd w:id="12"/>
-      <w:r>
-        <w:rPr>
-          <w:b/>
-        </w:rPr>
-        <w:t xml:space="preserve"> </w:t>
-      </w:r>
-    </w:p>
-    <w:p>
-      <w:r>
-        <w:tab/>
-      </w:r>
-      <w:r>
-        <w:t>Apresentar os principais riscos levantados, sua classificação e plano de resposta.</w:t>
-      </w:r>
-    </w:p>
-    <w:p>
-      <w:pPr>
-        <w:pStyle w:val="Ttulo2"/>
-        <w:rPr>
-          <w:b/>
-        </w:rPr>
-      </w:pPr>
-      <w:bookmarkStart w:id="13" w:name="_Toc512519597"/>
-      <w:r>
-        <w:rPr>
-          <w:b/>
-        </w:rPr>
-        <w:t xml:space="preserve">PRODUCT BACKLOG </w:t>
-      </w:r>
-      <w:r>
-        <w:rPr>
-          <w:b/>
-        </w:rPr>
-        <w:t>e</w:t>
-      </w:r>
-      <w:r>
-        <w:rPr>
-          <w:b/>
-        </w:rPr>
-        <w:t xml:space="preserve"> </w:t>
-      </w:r>
-      <w:r>
-        <w:rPr>
-          <w:b/>
-        </w:rPr>
-        <w:t>requisitos</w:t>
-      </w:r>
-      <w:bookmarkEnd w:id="13"/>
-      <w:r>
-        <w:rPr>
-          <w:b/>
-        </w:rPr>
-        <w:t xml:space="preserve"> </w:t>
-      </w:r>
-    </w:p>
-    <w:p>
-      <w:r>
-        <w:tab/>
-      </w:r>
-      <w:r>
-        <w:t xml:space="preserve">Apresentar o </w:t>
-      </w:r>
-      <w:proofErr w:type="spellStart"/>
-      <w:r>
-        <w:t>Product</w:t>
-      </w:r>
-      <w:proofErr w:type="spellEnd"/>
-      <w:r>
-        <w:t xml:space="preserve"> </w:t>
-      </w:r>
-      <w:proofErr w:type="spellStart"/>
-      <w:r>
-        <w:t>Backlog</w:t>
-      </w:r>
-      <w:proofErr w:type="spellEnd"/>
-      <w:r>
-        <w:t xml:space="preserve"> </w:t>
-      </w:r>
-      <w:r>
-        <w:t xml:space="preserve">e </w:t>
-      </w:r>
-      <w:r>
-        <w:t xml:space="preserve">a lista dos requisitos, </w:t>
-      </w:r>
-      <w:r>
-        <w:t xml:space="preserve">com </w:t>
-      </w:r>
-      <w:r>
-        <w:t>a classificação</w:t>
-      </w:r>
-      <w:r>
-        <w:t xml:space="preserve"> de prioridade.</w:t>
+        <w:t xml:space="preserve"> Backlog foi endereçado no(s) Sprint(s)</w:t>
+      </w:r>
+    </w:p>
+    <w:p>
+      <w:r>
+        <w:t xml:space="preserve"> Sprint</w:t>
+      </w:r>
+    </w:p>
+    <w:p>
+      <w:r>
+        <w:drawing>
+          <wp:inline distT="0" distB="0" distL="0" distR="0" wp14:anchorId="27E1DEE4" wp14:editId="1F309B9C">
+            <wp:extent cx="5344271" cy="4001058"/>
+            <wp:effectExtent l="0" t="0" r="8890" b="0"/>
+            <wp:docPr id="15" name="Imagem 15"/>
+            <wp:cNvGraphicFramePr>
+              <a:graphicFrameLocks xmlns:a="http://schemas.openxmlformats.org/drawingml/2006/main" noChangeAspect="1"/>
+            </wp:cNvGraphicFramePr>
+            <a:graphic xmlns:a="http://schemas.openxmlformats.org/drawingml/2006/main">
+              <a:graphicData uri="http://schemas.openxmlformats.org/drawingml/2006/picture">
+                <pic:pic xmlns:pic="http://schemas.openxmlformats.org/drawingml/2006/picture">
+                  <pic:nvPicPr>
+                    <pic:cNvPr id="1" name=""/>
+                    <pic:cNvPicPr/>
+                  </pic:nvPicPr>
+                  <pic:blipFill>
+                    <a:blip r:embed="rId16"/>
+                    <a:stretch>
+                      <a:fillRect/>
+                    </a:stretch>
+                  </pic:blipFill>
+                  <pic:spPr>
+                    <a:xfrm>
+                      <a:off x="0" y="0"/>
+                      <a:ext cx="5344271" cy="4001058"/>
+                    </a:xfrm>
+                    <a:prstGeom prst="rect">
+                      <a:avLst/>
+                    </a:prstGeom>
+                  </pic:spPr>
+                </pic:pic>
+              </a:graphicData>
+            </a:graphic>
+          </wp:inline>
+        </w:drawing>
       </w:r>
     </w:p>
     <w:p/>
     <w:p>
-      <w:pPr>
-        <w:pStyle w:val="Ttulo2"/>
-        <w:rPr>
-          <w:b/>
-        </w:rPr>
-      </w:pPr>
-      <w:bookmarkStart w:id="14" w:name="_Toc512519598"/>
-      <w:r>
-        <w:rPr>
-          <w:b/>
-        </w:rPr>
-        <w:t>Sprints / sprint backlog</w:t>
-      </w:r>
-      <w:bookmarkEnd w:id="14"/>
-      <w:r>
-        <w:rPr>
-          <w:b/>
-        </w:rPr>
-        <w:t xml:space="preserve"> </w:t>
-      </w:r>
-    </w:p>
-    <w:p>
-      <w:r>
-        <w:tab/>
-      </w:r>
-      <w:r>
-        <w:t xml:space="preserve">Apresentar o(s) Sprint Backlog(s) – O que do </w:t>
-      </w:r>
-      <w:proofErr w:type="spellStart"/>
-      <w:r>
-        <w:t>Product</w:t>
-      </w:r>
-      <w:proofErr w:type="spellEnd"/>
-      <w:r>
-        <w:t xml:space="preserve"> </w:t>
-      </w:r>
-      <w:proofErr w:type="spellStart"/>
-      <w:r>
-        <w:t>Backlog</w:t>
-      </w:r>
-      <w:proofErr w:type="spellEnd"/>
-      <w:r>
-        <w:t xml:space="preserve"> foi endereçado no(s) Sprint(s)</w:t>
-      </w:r>
+      <w:r>
+        <w:lastRenderedPageBreak/>
+        <w:t>Sprint 2</w:t>
+      </w:r>
+    </w:p>
+    <w:p>
+      <w:r>
+        <w:drawing>
+          <wp:inline distT="0" distB="0" distL="0" distR="0" wp14:anchorId="5F3A2ABD" wp14:editId="28326D01">
+            <wp:extent cx="5760720" cy="2321560"/>
+            <wp:effectExtent l="0" t="0" r="0" b="2540"/>
+            <wp:docPr id="16" name="Imagem 16"/>
+            <wp:cNvGraphicFramePr>
+              <a:graphicFrameLocks xmlns:a="http://schemas.openxmlformats.org/drawingml/2006/main" noChangeAspect="1"/>
+            </wp:cNvGraphicFramePr>
+            <a:graphic xmlns:a="http://schemas.openxmlformats.org/drawingml/2006/main">
+              <a:graphicData uri="http://schemas.openxmlformats.org/drawingml/2006/picture">
+                <pic:pic xmlns:pic="http://schemas.openxmlformats.org/drawingml/2006/picture">
+                  <pic:nvPicPr>
+                    <pic:cNvPr id="1" name=""/>
+                    <pic:cNvPicPr/>
+                  </pic:nvPicPr>
+                  <pic:blipFill>
+                    <a:blip r:embed="rId17"/>
+                    <a:stretch>
+                      <a:fillRect/>
+                    </a:stretch>
+                  </pic:blipFill>
+                  <pic:spPr>
+                    <a:xfrm>
+                      <a:off x="0" y="0"/>
+                      <a:ext cx="5760720" cy="2321560"/>
+                    </a:xfrm>
+                    <a:prstGeom prst="rect">
+                      <a:avLst/>
+                    </a:prstGeom>
+                  </pic:spPr>
+                </pic:pic>
+              </a:graphicData>
+            </a:graphic>
+          </wp:inline>
+        </w:drawing>
+      </w:r>
+      <w:bookmarkStart w:id="15" w:name="_GoBack"/>
+      <w:bookmarkEnd w:id="15"/>
     </w:p>
     <w:p/>
     <w:p>
       <w:pPr>
         <w:sectPr>
-          <w:headerReference w:type="even" r:id="rId11"/>
-          <w:headerReference w:type="default" r:id="rId12"/>
-          <w:footerReference w:type="even" r:id="rId13"/>
-          <w:headerReference w:type="first" r:id="rId14"/>
+          <w:headerReference w:type="even" r:id="rId18"/>
+          <w:headerReference w:type="default" r:id="rId19"/>
+          <w:footerReference w:type="even" r:id="rId20"/>
+          <w:headerReference w:type="first" r:id="rId21"/>
           <w:pgSz w:w="11907" w:h="16840" w:code="9"/>
           <w:pgMar w:top="1701" w:right="1134" w:bottom="1531" w:left="1701" w:header="709" w:footer="709" w:gutter="0"/>
           <w:cols w:space="708"/>
@@ -4103,34 +4390,15 @@
     <w:p>
       <w:pPr>
         <w:pStyle w:val="FolhadeRostodosCaptulos"/>
-        <w:jc w:val="center"/>
-      </w:pPr>
-      <w:r>
-        <w:lastRenderedPageBreak/>
-        <w:fldChar w:fldCharType="begin"/>
-      </w:r>
-      <w:r>
-        <w:instrText xml:space="preserve"> REF _Ref125306944 \w </w:instrText>
-      </w:r>
-      <w:r>
-        <w:fldChar w:fldCharType="separate"/>
-      </w:r>
-      <w:r>
-        <w:t>3</w:t>
-      </w:r>
-      <w:r>
-        <w:fldChar w:fldCharType="end"/>
-      </w:r>
-      <w:r>
-        <w:tab/>
-      </w:r>
-      <w:r>
-        <w:t>desenvolvim</w:t>
-      </w:r>
-      <w:bookmarkStart w:id="15" w:name="_GoBack"/>
-      <w:bookmarkEnd w:id="15"/>
-      <w:r>
-        <w:t>ento do projeto</w:t>
+        <w:jc w:val="both"/>
+      </w:pPr>
+      <w:fldSimple w:instr=" REF _Ref125306944 \w ">
+        <w:r>
+          <w:t>3</w:t>
+        </w:r>
+      </w:fldSimple>
+      <w:r>
+        <w:t>desenvolvimento do projeto</w:t>
       </w:r>
     </w:p>
     <w:p>
@@ -4388,12 +4656,12 @@
     <w:p>
       <w:pPr>
         <w:sectPr>
-          <w:headerReference w:type="even" r:id="rId15"/>
-          <w:headerReference w:type="default" r:id="rId16"/>
-          <w:footerReference w:type="even" r:id="rId17"/>
-          <w:footerReference w:type="default" r:id="rId18"/>
-          <w:headerReference w:type="first" r:id="rId19"/>
-          <w:footerReference w:type="first" r:id="rId20"/>
+          <w:headerReference w:type="even" r:id="rId22"/>
+          <w:headerReference w:type="default" r:id="rId23"/>
+          <w:footerReference w:type="even" r:id="rId24"/>
+          <w:footerReference w:type="default" r:id="rId25"/>
+          <w:headerReference w:type="first" r:id="rId26"/>
+          <w:footerReference w:type="first" r:id="rId27"/>
           <w:pgSz w:w="11907" w:h="16840" w:code="9"/>
           <w:pgMar w:top="1701" w:right="1134" w:bottom="1531" w:left="1701" w:header="720" w:footer="720" w:gutter="0"/>
           <w:cols w:space="708"/>
@@ -4606,10 +4874,10 @@
           <w:noProof/>
         </w:rPr>
         <w:sectPr>
-          <w:headerReference w:type="default" r:id="rId21"/>
-          <w:footerReference w:type="default" r:id="rId22"/>
-          <w:headerReference w:type="first" r:id="rId23"/>
-          <w:footerReference w:type="first" r:id="rId24"/>
+          <w:headerReference w:type="default" r:id="rId28"/>
+          <w:footerReference w:type="default" r:id="rId29"/>
+          <w:headerReference w:type="first" r:id="rId30"/>
+          <w:footerReference w:type="first" r:id="rId31"/>
           <w:pgSz w:w="11907" w:h="16840" w:code="9"/>
           <w:pgMar w:top="1701" w:right="1134" w:bottom="1531" w:left="1701" w:header="720" w:footer="720" w:gutter="0"/>
           <w:cols w:space="708"/>
@@ -4622,40 +4890,19 @@
       <w:pPr>
         <w:pStyle w:val="FolhadeRostodosCaptulos"/>
       </w:pPr>
-      <w:r>
-        <w:lastRenderedPageBreak/>
-        <w:fldChar w:fldCharType="begin"/>
-      </w:r>
-      <w:r>
-        <w:instrText xml:space="preserve"> REF _Ref125307146 \w </w:instrText>
-      </w:r>
-      <w:r>
-        <w:fldChar w:fldCharType="separate"/>
-      </w:r>
-      <w:r>
-        <w:t>5</w:t>
-      </w:r>
-      <w:r>
-        <w:fldChar w:fldCharType="end"/>
-      </w:r>
+      <w:fldSimple w:instr=" REF _Ref125307146 \w ">
+        <w:r>
+          <w:t>5</w:t>
+        </w:r>
+      </w:fldSimple>
       <w:r>
         <w:tab/>
       </w:r>
-      <w:r>
-        <w:fldChar w:fldCharType="begin"/>
-      </w:r>
-      <w:r>
-        <w:instrText xml:space="preserve"> REF _Ref125307146 </w:instrText>
-      </w:r>
-      <w:r>
-        <w:fldChar w:fldCharType="separate"/>
-      </w:r>
-      <w:r>
-        <w:t>CONCLUSÕES</w:t>
-      </w:r>
-      <w:r>
-        <w:fldChar w:fldCharType="end"/>
-      </w:r>
+      <w:fldSimple w:instr=" REF _Ref125307146 ">
+        <w:r>
+          <w:t>CONCLUSÕES</w:t>
+        </w:r>
+      </w:fldSimple>
     </w:p>
     <w:p>
       <w:pPr>
@@ -4869,11 +5116,11 @@
           <w:tab w:val="clear" w:pos="851"/>
         </w:tabs>
         <w:sectPr>
-          <w:headerReference w:type="even" r:id="rId25"/>
-          <w:headerReference w:type="default" r:id="rId26"/>
-          <w:footerReference w:type="default" r:id="rId27"/>
-          <w:headerReference w:type="first" r:id="rId28"/>
-          <w:footerReference w:type="first" r:id="rId29"/>
+          <w:headerReference w:type="even" r:id="rId32"/>
+          <w:headerReference w:type="default" r:id="rId33"/>
+          <w:footerReference w:type="default" r:id="rId34"/>
+          <w:headerReference w:type="first" r:id="rId35"/>
+          <w:footerReference w:type="first" r:id="rId36"/>
           <w:type w:val="continuous"/>
           <w:pgSz w:w="11907" w:h="16840" w:code="9"/>
           <w:pgMar w:top="1701" w:right="1134" w:bottom="1531" w:left="1701" w:header="720" w:footer="720" w:gutter="0"/>
@@ -4961,7 +5208,7 @@
         </w:rPr>
         <w:t xml:space="preserve">v. 32, n. 3, p. 635-40, Apr-May 2004. ISSN 0363-5465 (Print). Disponível em: &lt; </w:t>
       </w:r>
-      <w:hyperlink r:id="rId30" w:history="1">
+      <w:hyperlink r:id="rId37" w:history="1">
         <w:r>
           <w:rPr>
             <w:rStyle w:val="Hyperlink"/>
@@ -5244,7 +5491,7 @@
         </w:rPr>
         <w:t xml:space="preserve">Disponível em: &lt; </w:t>
       </w:r>
-      <w:hyperlink r:id="rId31" w:history="1">
+      <w:hyperlink r:id="rId38" w:history="1">
         <w:r>
           <w:rPr>
             <w:rStyle w:val="Hyperlink"/>
@@ -5307,10 +5554,10 @@
       </w:pPr>
     </w:p>
     <w:sectPr>
-      <w:headerReference w:type="default" r:id="rId32"/>
-      <w:footerReference w:type="default" r:id="rId33"/>
-      <w:headerReference w:type="first" r:id="rId34"/>
-      <w:footerReference w:type="first" r:id="rId35"/>
+      <w:headerReference w:type="default" r:id="rId39"/>
+      <w:footerReference w:type="default" r:id="rId40"/>
+      <w:headerReference w:type="first" r:id="rId41"/>
+      <w:footerReference w:type="first" r:id="rId42"/>
       <w:pgSz w:w="11907" w:h="16840" w:code="9"/>
       <w:pgMar w:top="1701" w:right="1134" w:bottom="1531" w:left="1701" w:header="709" w:footer="709" w:gutter="0"/>
       <w:cols w:space="708"/>
@@ -5350,7 +5597,7 @@
 </file>
 
 <file path=word/endnotes.xml><?xml version="1.0" encoding="utf-8"?>
-<w:endnotes xmlns:wpc="http://schemas.microsoft.com/office/word/2010/wordprocessingCanvas" xmlns:cx="http://schemas.microsoft.com/office/drawing/2014/chartex" xmlns:mc="http://schemas.openxmlformats.org/markup-compatibility/2006" xmlns:o="urn:schemas-microsoft-com:office:office" xmlns:r="http://schemas.openxmlformats.org/officeDocument/2006/relationships" xmlns:m="http://schemas.openxmlformats.org/officeDocument/2006/math" xmlns:v="urn:schemas-microsoft-com:vml" xmlns:wp14="http://schemas.microsoft.com/office/word/2010/wordprocessingDrawing" xmlns:wp="http://schemas.openxmlformats.org/drawingml/2006/wordprocessingDrawing" xmlns:w10="urn:schemas-microsoft-com:office:word" xmlns:w="http://schemas.openxmlformats.org/wordprocessingml/2006/main" xmlns:w14="http://schemas.microsoft.com/office/word/2010/wordml" xmlns:w15="http://schemas.microsoft.com/office/word/2012/wordml" xmlns:w16se="http://schemas.microsoft.com/office/word/2015/wordml/symex" xmlns:wpg="http://schemas.microsoft.com/office/word/2010/wordprocessingGroup" xmlns:wpi="http://schemas.microsoft.com/office/word/2010/wordprocessingInk" xmlns:wne="http://schemas.microsoft.com/office/word/2006/wordml" xmlns:wps="http://schemas.microsoft.com/office/word/2010/wordprocessingShape" mc:Ignorable="w14 w15 w16se wp14">
+<w:endnotes xmlns:wpc="http://schemas.microsoft.com/office/word/2010/wordprocessingCanvas" xmlns:cx="http://schemas.microsoft.com/office/drawing/2014/chartex" xmlns:cx1="http://schemas.microsoft.com/office/drawing/2015/9/8/chartex" xmlns:cx2="http://schemas.microsoft.com/office/drawing/2015/10/21/chartex" xmlns:cx3="http://schemas.microsoft.com/office/drawing/2016/5/9/chartex" xmlns:cx4="http://schemas.microsoft.com/office/drawing/2016/5/10/chartex" xmlns:cx5="http://schemas.microsoft.com/office/drawing/2016/5/11/chartex" xmlns:cx6="http://schemas.microsoft.com/office/drawing/2016/5/12/chartex" xmlns:cx7="http://schemas.microsoft.com/office/drawing/2016/5/13/chartex" xmlns:cx8="http://schemas.microsoft.com/office/drawing/2016/5/14/chartex" xmlns:mc="http://schemas.openxmlformats.org/markup-compatibility/2006" xmlns:aink="http://schemas.microsoft.com/office/drawing/2016/ink" xmlns:am3d="http://schemas.microsoft.com/office/drawing/2017/model3d" xmlns:o="urn:schemas-microsoft-com:office:office" xmlns:r="http://schemas.openxmlformats.org/officeDocument/2006/relationships" xmlns:m="http://schemas.openxmlformats.org/officeDocument/2006/math" xmlns:v="urn:schemas-microsoft-com:vml" xmlns:wp14="http://schemas.microsoft.com/office/word/2010/wordprocessingDrawing" xmlns:wp="http://schemas.openxmlformats.org/drawingml/2006/wordprocessingDrawing" xmlns:w10="urn:schemas-microsoft-com:office:word" xmlns:w="http://schemas.openxmlformats.org/wordprocessingml/2006/main" xmlns:w14="http://schemas.microsoft.com/office/word/2010/wordml" xmlns:w15="http://schemas.microsoft.com/office/word/2012/wordml" xmlns:w16cid="http://schemas.microsoft.com/office/word/2016/wordml/cid" xmlns:w16se="http://schemas.microsoft.com/office/word/2015/wordml/symex" xmlns:wpg="http://schemas.microsoft.com/office/word/2010/wordprocessingGroup" xmlns:wpi="http://schemas.microsoft.com/office/word/2010/wordprocessingInk" xmlns:wne="http://schemas.microsoft.com/office/word/2006/wordml" xmlns:wps="http://schemas.microsoft.com/office/word/2010/wordprocessingShape" mc:Ignorable="w14 w15 w16se w16cid wp14">
   <w:endnote w:type="separator" w:id="-1">
     <w:p>
       <w:r>
@@ -5375,7 +5622,7 @@
 </file>
 
 <file path=word/footer1.xml><?xml version="1.0" encoding="utf-8"?>
-<w:ftr xmlns:wpc="http://schemas.microsoft.com/office/word/2010/wordprocessingCanvas" xmlns:cx="http://schemas.microsoft.com/office/drawing/2014/chartex" xmlns:mc="http://schemas.openxmlformats.org/markup-compatibility/2006" xmlns:o="urn:schemas-microsoft-com:office:office" xmlns:r="http://schemas.openxmlformats.org/officeDocument/2006/relationships" xmlns:m="http://schemas.openxmlformats.org/officeDocument/2006/math" xmlns:v="urn:schemas-microsoft-com:vml" xmlns:wp14="http://schemas.microsoft.com/office/word/2010/wordprocessingDrawing" xmlns:wp="http://schemas.openxmlformats.org/drawingml/2006/wordprocessingDrawing" xmlns:w10="urn:schemas-microsoft-com:office:word" xmlns:w="http://schemas.openxmlformats.org/wordprocessingml/2006/main" xmlns:w14="http://schemas.microsoft.com/office/word/2010/wordml" xmlns:w15="http://schemas.microsoft.com/office/word/2012/wordml" xmlns:w16se="http://schemas.microsoft.com/office/word/2015/wordml/symex" xmlns:wpg="http://schemas.microsoft.com/office/word/2010/wordprocessingGroup" xmlns:wpi="http://schemas.microsoft.com/office/word/2010/wordprocessingInk" xmlns:wne="http://schemas.microsoft.com/office/word/2006/wordml" xmlns:wps="http://schemas.microsoft.com/office/word/2010/wordprocessingShape" mc:Ignorable="w14 w15 w16se wp14">
+<w:ftr xmlns:wpc="http://schemas.microsoft.com/office/word/2010/wordprocessingCanvas" xmlns:cx="http://schemas.microsoft.com/office/drawing/2014/chartex" xmlns:cx1="http://schemas.microsoft.com/office/drawing/2015/9/8/chartex" xmlns:cx2="http://schemas.microsoft.com/office/drawing/2015/10/21/chartex" xmlns:cx3="http://schemas.microsoft.com/office/drawing/2016/5/9/chartex" xmlns:cx4="http://schemas.microsoft.com/office/drawing/2016/5/10/chartex" xmlns:cx5="http://schemas.microsoft.com/office/drawing/2016/5/11/chartex" xmlns:cx6="http://schemas.microsoft.com/office/drawing/2016/5/12/chartex" xmlns:cx7="http://schemas.microsoft.com/office/drawing/2016/5/13/chartex" xmlns:cx8="http://schemas.microsoft.com/office/drawing/2016/5/14/chartex" xmlns:mc="http://schemas.openxmlformats.org/markup-compatibility/2006" xmlns:aink="http://schemas.microsoft.com/office/drawing/2016/ink" xmlns:am3d="http://schemas.microsoft.com/office/drawing/2017/model3d" xmlns:o="urn:schemas-microsoft-com:office:office" xmlns:r="http://schemas.openxmlformats.org/officeDocument/2006/relationships" xmlns:m="http://schemas.openxmlformats.org/officeDocument/2006/math" xmlns:v="urn:schemas-microsoft-com:vml" xmlns:wp14="http://schemas.microsoft.com/office/word/2010/wordprocessingDrawing" xmlns:wp="http://schemas.openxmlformats.org/drawingml/2006/wordprocessingDrawing" xmlns:w10="urn:schemas-microsoft-com:office:word" xmlns:w="http://schemas.openxmlformats.org/wordprocessingml/2006/main" xmlns:w14="http://schemas.microsoft.com/office/word/2010/wordml" xmlns:w15="http://schemas.microsoft.com/office/word/2012/wordml" xmlns:w16cid="http://schemas.microsoft.com/office/word/2016/wordml/cid" xmlns:w16se="http://schemas.microsoft.com/office/word/2015/wordml/symex" xmlns:wpg="http://schemas.microsoft.com/office/word/2010/wordprocessingGroup" xmlns:wpi="http://schemas.microsoft.com/office/word/2010/wordprocessingInk" xmlns:wne="http://schemas.microsoft.com/office/word/2006/wordml" xmlns:wps="http://schemas.microsoft.com/office/word/2010/wordprocessingShape" mc:Ignorable="w14 w15 w16se w16cid wp14">
   <w:p>
     <w:pPr>
       <w:pStyle w:val="Rodap"/>
@@ -5386,7 +5633,7 @@
 </file>
 
 <file path=word/footer10.xml><?xml version="1.0" encoding="utf-8"?>
-<w:ftr xmlns:wpc="http://schemas.microsoft.com/office/word/2010/wordprocessingCanvas" xmlns:cx="http://schemas.microsoft.com/office/drawing/2014/chartex" xmlns:mc="http://schemas.openxmlformats.org/markup-compatibility/2006" xmlns:o="urn:schemas-microsoft-com:office:office" xmlns:r="http://schemas.openxmlformats.org/officeDocument/2006/relationships" xmlns:m="http://schemas.openxmlformats.org/officeDocument/2006/math" xmlns:v="urn:schemas-microsoft-com:vml" xmlns:wp14="http://schemas.microsoft.com/office/word/2010/wordprocessingDrawing" xmlns:wp="http://schemas.openxmlformats.org/drawingml/2006/wordprocessingDrawing" xmlns:w10="urn:schemas-microsoft-com:office:word" xmlns:w="http://schemas.openxmlformats.org/wordprocessingml/2006/main" xmlns:w14="http://schemas.microsoft.com/office/word/2010/wordml" xmlns:w15="http://schemas.microsoft.com/office/word/2012/wordml" xmlns:w16se="http://schemas.microsoft.com/office/word/2015/wordml/symex" xmlns:wpg="http://schemas.microsoft.com/office/word/2010/wordprocessingGroup" xmlns:wpi="http://schemas.microsoft.com/office/word/2010/wordprocessingInk" xmlns:wne="http://schemas.microsoft.com/office/word/2006/wordml" xmlns:wps="http://schemas.microsoft.com/office/word/2010/wordprocessingShape" mc:Ignorable="w14 w15 w16se wp14">
+<w:ftr xmlns:wpc="http://schemas.microsoft.com/office/word/2010/wordprocessingCanvas" xmlns:cx="http://schemas.microsoft.com/office/drawing/2014/chartex" xmlns:cx1="http://schemas.microsoft.com/office/drawing/2015/9/8/chartex" xmlns:cx2="http://schemas.microsoft.com/office/drawing/2015/10/21/chartex" xmlns:cx3="http://schemas.microsoft.com/office/drawing/2016/5/9/chartex" xmlns:cx4="http://schemas.microsoft.com/office/drawing/2016/5/10/chartex" xmlns:cx5="http://schemas.microsoft.com/office/drawing/2016/5/11/chartex" xmlns:cx6="http://schemas.microsoft.com/office/drawing/2016/5/12/chartex" xmlns:cx7="http://schemas.microsoft.com/office/drawing/2016/5/13/chartex" xmlns:cx8="http://schemas.microsoft.com/office/drawing/2016/5/14/chartex" xmlns:mc="http://schemas.openxmlformats.org/markup-compatibility/2006" xmlns:aink="http://schemas.microsoft.com/office/drawing/2016/ink" xmlns:am3d="http://schemas.microsoft.com/office/drawing/2017/model3d" xmlns:o="urn:schemas-microsoft-com:office:office" xmlns:r="http://schemas.openxmlformats.org/officeDocument/2006/relationships" xmlns:m="http://schemas.openxmlformats.org/officeDocument/2006/math" xmlns:v="urn:schemas-microsoft-com:vml" xmlns:wp14="http://schemas.microsoft.com/office/word/2010/wordprocessingDrawing" xmlns:wp="http://schemas.openxmlformats.org/drawingml/2006/wordprocessingDrawing" xmlns:w10="urn:schemas-microsoft-com:office:word" xmlns:w="http://schemas.openxmlformats.org/wordprocessingml/2006/main" xmlns:w14="http://schemas.microsoft.com/office/word/2010/wordml" xmlns:w15="http://schemas.microsoft.com/office/word/2012/wordml" xmlns:w16cid="http://schemas.microsoft.com/office/word/2016/wordml/cid" xmlns:w16se="http://schemas.microsoft.com/office/word/2015/wordml/symex" xmlns:wpg="http://schemas.microsoft.com/office/word/2010/wordprocessingGroup" xmlns:wpi="http://schemas.microsoft.com/office/word/2010/wordprocessingInk" xmlns:wne="http://schemas.microsoft.com/office/word/2006/wordml" xmlns:wps="http://schemas.microsoft.com/office/word/2010/wordprocessingShape" mc:Ignorable="w14 w15 w16se w16cid wp14">
   <w:p>
     <w:pPr>
       <w:pStyle w:val="Rodap"/>
@@ -5396,7 +5643,7 @@
 </file>
 
 <file path=word/footer2.xml><?xml version="1.0" encoding="utf-8"?>
-<w:ftr xmlns:wpc="http://schemas.microsoft.com/office/word/2010/wordprocessingCanvas" xmlns:cx="http://schemas.microsoft.com/office/drawing/2014/chartex" xmlns:mc="http://schemas.openxmlformats.org/markup-compatibility/2006" xmlns:o="urn:schemas-microsoft-com:office:office" xmlns:r="http://schemas.openxmlformats.org/officeDocument/2006/relationships" xmlns:m="http://schemas.openxmlformats.org/officeDocument/2006/math" xmlns:v="urn:schemas-microsoft-com:vml" xmlns:wp14="http://schemas.microsoft.com/office/word/2010/wordprocessingDrawing" xmlns:wp="http://schemas.openxmlformats.org/drawingml/2006/wordprocessingDrawing" xmlns:w10="urn:schemas-microsoft-com:office:word" xmlns:w="http://schemas.openxmlformats.org/wordprocessingml/2006/main" xmlns:w14="http://schemas.microsoft.com/office/word/2010/wordml" xmlns:w15="http://schemas.microsoft.com/office/word/2012/wordml" xmlns:w16se="http://schemas.microsoft.com/office/word/2015/wordml/symex" xmlns:wpg="http://schemas.microsoft.com/office/word/2010/wordprocessingGroup" xmlns:wpi="http://schemas.microsoft.com/office/word/2010/wordprocessingInk" xmlns:wne="http://schemas.microsoft.com/office/word/2006/wordml" xmlns:wps="http://schemas.microsoft.com/office/word/2010/wordprocessingShape" mc:Ignorable="w14 w15 w16se wp14">
+<w:ftr xmlns:wpc="http://schemas.microsoft.com/office/word/2010/wordprocessingCanvas" xmlns:cx="http://schemas.microsoft.com/office/drawing/2014/chartex" xmlns:cx1="http://schemas.microsoft.com/office/drawing/2015/9/8/chartex" xmlns:cx2="http://schemas.microsoft.com/office/drawing/2015/10/21/chartex" xmlns:cx3="http://schemas.microsoft.com/office/drawing/2016/5/9/chartex" xmlns:cx4="http://schemas.microsoft.com/office/drawing/2016/5/10/chartex" xmlns:cx5="http://schemas.microsoft.com/office/drawing/2016/5/11/chartex" xmlns:cx6="http://schemas.microsoft.com/office/drawing/2016/5/12/chartex" xmlns:cx7="http://schemas.microsoft.com/office/drawing/2016/5/13/chartex" xmlns:cx8="http://schemas.microsoft.com/office/drawing/2016/5/14/chartex" xmlns:mc="http://schemas.openxmlformats.org/markup-compatibility/2006" xmlns:aink="http://schemas.microsoft.com/office/drawing/2016/ink" xmlns:am3d="http://schemas.microsoft.com/office/drawing/2017/model3d" xmlns:o="urn:schemas-microsoft-com:office:office" xmlns:r="http://schemas.openxmlformats.org/officeDocument/2006/relationships" xmlns:m="http://schemas.openxmlformats.org/officeDocument/2006/math" xmlns:v="urn:schemas-microsoft-com:vml" xmlns:wp14="http://schemas.microsoft.com/office/word/2010/wordprocessingDrawing" xmlns:wp="http://schemas.openxmlformats.org/drawingml/2006/wordprocessingDrawing" xmlns:w10="urn:schemas-microsoft-com:office:word" xmlns:w="http://schemas.openxmlformats.org/wordprocessingml/2006/main" xmlns:w14="http://schemas.microsoft.com/office/word/2010/wordml" xmlns:w15="http://schemas.microsoft.com/office/word/2012/wordml" xmlns:w16cid="http://schemas.microsoft.com/office/word/2016/wordml/cid" xmlns:w16se="http://schemas.microsoft.com/office/word/2015/wordml/symex" xmlns:wpg="http://schemas.microsoft.com/office/word/2010/wordprocessingGroup" xmlns:wpi="http://schemas.microsoft.com/office/word/2010/wordprocessingInk" xmlns:wne="http://schemas.microsoft.com/office/word/2006/wordml" xmlns:wps="http://schemas.microsoft.com/office/word/2010/wordprocessingShape" mc:Ignorable="w14 w15 w16se w16cid wp14">
   <w:p>
     <w:pPr>
       <w:pStyle w:val="Rodap"/>
@@ -5407,7 +5654,7 @@
 </file>
 
 <file path=word/footer3.xml><?xml version="1.0" encoding="utf-8"?>
-<w:ftr xmlns:wpc="http://schemas.microsoft.com/office/word/2010/wordprocessingCanvas" xmlns:cx="http://schemas.microsoft.com/office/drawing/2014/chartex" xmlns:mc="http://schemas.openxmlformats.org/markup-compatibility/2006" xmlns:o="urn:schemas-microsoft-com:office:office" xmlns:r="http://schemas.openxmlformats.org/officeDocument/2006/relationships" xmlns:m="http://schemas.openxmlformats.org/officeDocument/2006/math" xmlns:v="urn:schemas-microsoft-com:vml" xmlns:wp14="http://schemas.microsoft.com/office/word/2010/wordprocessingDrawing" xmlns:wp="http://schemas.openxmlformats.org/drawingml/2006/wordprocessingDrawing" xmlns:w10="urn:schemas-microsoft-com:office:word" xmlns:w="http://schemas.openxmlformats.org/wordprocessingml/2006/main" xmlns:w14="http://schemas.microsoft.com/office/word/2010/wordml" xmlns:w15="http://schemas.microsoft.com/office/word/2012/wordml" xmlns:w16se="http://schemas.microsoft.com/office/word/2015/wordml/symex" xmlns:wpg="http://schemas.microsoft.com/office/word/2010/wordprocessingGroup" xmlns:wpi="http://schemas.microsoft.com/office/word/2010/wordprocessingInk" xmlns:wne="http://schemas.microsoft.com/office/word/2006/wordml" xmlns:wps="http://schemas.microsoft.com/office/word/2010/wordprocessingShape" mc:Ignorable="w14 w15 w16se wp14">
+<w:ftr xmlns:wpc="http://schemas.microsoft.com/office/word/2010/wordprocessingCanvas" xmlns:cx="http://schemas.microsoft.com/office/drawing/2014/chartex" xmlns:cx1="http://schemas.microsoft.com/office/drawing/2015/9/8/chartex" xmlns:cx2="http://schemas.microsoft.com/office/drawing/2015/10/21/chartex" xmlns:cx3="http://schemas.microsoft.com/office/drawing/2016/5/9/chartex" xmlns:cx4="http://schemas.microsoft.com/office/drawing/2016/5/10/chartex" xmlns:cx5="http://schemas.microsoft.com/office/drawing/2016/5/11/chartex" xmlns:cx6="http://schemas.microsoft.com/office/drawing/2016/5/12/chartex" xmlns:cx7="http://schemas.microsoft.com/office/drawing/2016/5/13/chartex" xmlns:cx8="http://schemas.microsoft.com/office/drawing/2016/5/14/chartex" xmlns:mc="http://schemas.openxmlformats.org/markup-compatibility/2006" xmlns:aink="http://schemas.microsoft.com/office/drawing/2016/ink" xmlns:am3d="http://schemas.microsoft.com/office/drawing/2017/model3d" xmlns:o="urn:schemas-microsoft-com:office:office" xmlns:r="http://schemas.openxmlformats.org/officeDocument/2006/relationships" xmlns:m="http://schemas.openxmlformats.org/officeDocument/2006/math" xmlns:v="urn:schemas-microsoft-com:vml" xmlns:wp14="http://schemas.microsoft.com/office/word/2010/wordprocessingDrawing" xmlns:wp="http://schemas.openxmlformats.org/drawingml/2006/wordprocessingDrawing" xmlns:w10="urn:schemas-microsoft-com:office:word" xmlns:w="http://schemas.openxmlformats.org/wordprocessingml/2006/main" xmlns:w14="http://schemas.microsoft.com/office/word/2010/wordml" xmlns:w15="http://schemas.microsoft.com/office/word/2012/wordml" xmlns:w16cid="http://schemas.microsoft.com/office/word/2016/wordml/cid" xmlns:w16se="http://schemas.microsoft.com/office/word/2015/wordml/symex" xmlns:wpg="http://schemas.microsoft.com/office/word/2010/wordprocessingGroup" xmlns:wpi="http://schemas.microsoft.com/office/word/2010/wordprocessingInk" xmlns:wne="http://schemas.microsoft.com/office/word/2006/wordml" xmlns:wps="http://schemas.microsoft.com/office/word/2010/wordprocessingShape" mc:Ignorable="w14 w15 w16se w16cid wp14">
   <w:p>
     <w:pPr>
       <w:pStyle w:val="Rodap"/>
@@ -5417,7 +5664,7 @@
 </file>
 
 <file path=word/footer4.xml><?xml version="1.0" encoding="utf-8"?>
-<w:ftr xmlns:wpc="http://schemas.microsoft.com/office/word/2010/wordprocessingCanvas" xmlns:cx="http://schemas.microsoft.com/office/drawing/2014/chartex" xmlns:mc="http://schemas.openxmlformats.org/markup-compatibility/2006" xmlns:o="urn:schemas-microsoft-com:office:office" xmlns:r="http://schemas.openxmlformats.org/officeDocument/2006/relationships" xmlns:m="http://schemas.openxmlformats.org/officeDocument/2006/math" xmlns:v="urn:schemas-microsoft-com:vml" xmlns:wp14="http://schemas.microsoft.com/office/word/2010/wordprocessingDrawing" xmlns:wp="http://schemas.openxmlformats.org/drawingml/2006/wordprocessingDrawing" xmlns:w10="urn:schemas-microsoft-com:office:word" xmlns:w="http://schemas.openxmlformats.org/wordprocessingml/2006/main" xmlns:w14="http://schemas.microsoft.com/office/word/2010/wordml" xmlns:w15="http://schemas.microsoft.com/office/word/2012/wordml" xmlns:w16se="http://schemas.microsoft.com/office/word/2015/wordml/symex" xmlns:wpg="http://schemas.microsoft.com/office/word/2010/wordprocessingGroup" xmlns:wpi="http://schemas.microsoft.com/office/word/2010/wordprocessingInk" xmlns:wne="http://schemas.microsoft.com/office/word/2006/wordml" xmlns:wps="http://schemas.microsoft.com/office/word/2010/wordprocessingShape" mc:Ignorable="w14 w15 w16se wp14">
+<w:ftr xmlns:wpc="http://schemas.microsoft.com/office/word/2010/wordprocessingCanvas" xmlns:cx="http://schemas.microsoft.com/office/drawing/2014/chartex" xmlns:cx1="http://schemas.microsoft.com/office/drawing/2015/9/8/chartex" xmlns:cx2="http://schemas.microsoft.com/office/drawing/2015/10/21/chartex" xmlns:cx3="http://schemas.microsoft.com/office/drawing/2016/5/9/chartex" xmlns:cx4="http://schemas.microsoft.com/office/drawing/2016/5/10/chartex" xmlns:cx5="http://schemas.microsoft.com/office/drawing/2016/5/11/chartex" xmlns:cx6="http://schemas.microsoft.com/office/drawing/2016/5/12/chartex" xmlns:cx7="http://schemas.microsoft.com/office/drawing/2016/5/13/chartex" xmlns:cx8="http://schemas.microsoft.com/office/drawing/2016/5/14/chartex" xmlns:mc="http://schemas.openxmlformats.org/markup-compatibility/2006" xmlns:aink="http://schemas.microsoft.com/office/drawing/2016/ink" xmlns:am3d="http://schemas.microsoft.com/office/drawing/2017/model3d" xmlns:o="urn:schemas-microsoft-com:office:office" xmlns:r="http://schemas.openxmlformats.org/officeDocument/2006/relationships" xmlns:m="http://schemas.openxmlformats.org/officeDocument/2006/math" xmlns:v="urn:schemas-microsoft-com:vml" xmlns:wp14="http://schemas.microsoft.com/office/word/2010/wordprocessingDrawing" xmlns:wp="http://schemas.openxmlformats.org/drawingml/2006/wordprocessingDrawing" xmlns:w10="urn:schemas-microsoft-com:office:word" xmlns:w="http://schemas.openxmlformats.org/wordprocessingml/2006/main" xmlns:w14="http://schemas.microsoft.com/office/word/2010/wordml" xmlns:w15="http://schemas.microsoft.com/office/word/2012/wordml" xmlns:w16cid="http://schemas.microsoft.com/office/word/2016/wordml/cid" xmlns:w16se="http://schemas.microsoft.com/office/word/2015/wordml/symex" xmlns:wpg="http://schemas.microsoft.com/office/word/2010/wordprocessingGroup" xmlns:wpi="http://schemas.microsoft.com/office/word/2010/wordprocessingInk" xmlns:wne="http://schemas.microsoft.com/office/word/2006/wordml" xmlns:wps="http://schemas.microsoft.com/office/word/2010/wordprocessingShape" mc:Ignorable="w14 w15 w16se w16cid wp14">
   <w:p>
     <w:pPr>
       <w:pStyle w:val="Rodap"/>
@@ -5427,7 +5674,7 @@
 </file>
 
 <file path=word/footer5.xml><?xml version="1.0" encoding="utf-8"?>
-<w:ftr xmlns:wpc="http://schemas.microsoft.com/office/word/2010/wordprocessingCanvas" xmlns:cx="http://schemas.microsoft.com/office/drawing/2014/chartex" xmlns:mc="http://schemas.openxmlformats.org/markup-compatibility/2006" xmlns:o="urn:schemas-microsoft-com:office:office" xmlns:r="http://schemas.openxmlformats.org/officeDocument/2006/relationships" xmlns:m="http://schemas.openxmlformats.org/officeDocument/2006/math" xmlns:v="urn:schemas-microsoft-com:vml" xmlns:wp14="http://schemas.microsoft.com/office/word/2010/wordprocessingDrawing" xmlns:wp="http://schemas.openxmlformats.org/drawingml/2006/wordprocessingDrawing" xmlns:w10="urn:schemas-microsoft-com:office:word" xmlns:w="http://schemas.openxmlformats.org/wordprocessingml/2006/main" xmlns:w14="http://schemas.microsoft.com/office/word/2010/wordml" xmlns:w15="http://schemas.microsoft.com/office/word/2012/wordml" xmlns:w16se="http://schemas.microsoft.com/office/word/2015/wordml/symex" xmlns:wpg="http://schemas.microsoft.com/office/word/2010/wordprocessingGroup" xmlns:wpi="http://schemas.microsoft.com/office/word/2010/wordprocessingInk" xmlns:wne="http://schemas.microsoft.com/office/word/2006/wordml" xmlns:wps="http://schemas.microsoft.com/office/word/2010/wordprocessingShape" mc:Ignorable="w14 w15 w16se wp14">
+<w:ftr xmlns:wpc="http://schemas.microsoft.com/office/word/2010/wordprocessingCanvas" xmlns:cx="http://schemas.microsoft.com/office/drawing/2014/chartex" xmlns:cx1="http://schemas.microsoft.com/office/drawing/2015/9/8/chartex" xmlns:cx2="http://schemas.microsoft.com/office/drawing/2015/10/21/chartex" xmlns:cx3="http://schemas.microsoft.com/office/drawing/2016/5/9/chartex" xmlns:cx4="http://schemas.microsoft.com/office/drawing/2016/5/10/chartex" xmlns:cx5="http://schemas.microsoft.com/office/drawing/2016/5/11/chartex" xmlns:cx6="http://schemas.microsoft.com/office/drawing/2016/5/12/chartex" xmlns:cx7="http://schemas.microsoft.com/office/drawing/2016/5/13/chartex" xmlns:cx8="http://schemas.microsoft.com/office/drawing/2016/5/14/chartex" xmlns:mc="http://schemas.openxmlformats.org/markup-compatibility/2006" xmlns:aink="http://schemas.microsoft.com/office/drawing/2016/ink" xmlns:am3d="http://schemas.microsoft.com/office/drawing/2017/model3d" xmlns:o="urn:schemas-microsoft-com:office:office" xmlns:r="http://schemas.openxmlformats.org/officeDocument/2006/relationships" xmlns:m="http://schemas.openxmlformats.org/officeDocument/2006/math" xmlns:v="urn:schemas-microsoft-com:vml" xmlns:wp14="http://schemas.microsoft.com/office/word/2010/wordprocessingDrawing" xmlns:wp="http://schemas.openxmlformats.org/drawingml/2006/wordprocessingDrawing" xmlns:w10="urn:schemas-microsoft-com:office:word" xmlns:w="http://schemas.openxmlformats.org/wordprocessingml/2006/main" xmlns:w14="http://schemas.microsoft.com/office/word/2010/wordml" xmlns:w15="http://schemas.microsoft.com/office/word/2012/wordml" xmlns:w16cid="http://schemas.microsoft.com/office/word/2016/wordml/cid" xmlns:w16se="http://schemas.microsoft.com/office/word/2015/wordml/symex" xmlns:wpg="http://schemas.microsoft.com/office/word/2010/wordprocessingGroup" xmlns:wpi="http://schemas.microsoft.com/office/word/2010/wordprocessingInk" xmlns:wne="http://schemas.microsoft.com/office/word/2006/wordml" xmlns:wps="http://schemas.microsoft.com/office/word/2010/wordprocessingShape" mc:Ignorable="w14 w15 w16se w16cid wp14">
   <w:p>
     <w:pPr>
       <w:pStyle w:val="Rodap"/>
@@ -5437,7 +5684,7 @@
 </file>
 
 <file path=word/footer6.xml><?xml version="1.0" encoding="utf-8"?>
-<w:ftr xmlns:wpc="http://schemas.microsoft.com/office/word/2010/wordprocessingCanvas" xmlns:cx="http://schemas.microsoft.com/office/drawing/2014/chartex" xmlns:mc="http://schemas.openxmlformats.org/markup-compatibility/2006" xmlns:o="urn:schemas-microsoft-com:office:office" xmlns:r="http://schemas.openxmlformats.org/officeDocument/2006/relationships" xmlns:m="http://schemas.openxmlformats.org/officeDocument/2006/math" xmlns:v="urn:schemas-microsoft-com:vml" xmlns:wp14="http://schemas.microsoft.com/office/word/2010/wordprocessingDrawing" xmlns:wp="http://schemas.openxmlformats.org/drawingml/2006/wordprocessingDrawing" xmlns:w10="urn:schemas-microsoft-com:office:word" xmlns:w="http://schemas.openxmlformats.org/wordprocessingml/2006/main" xmlns:w14="http://schemas.microsoft.com/office/word/2010/wordml" xmlns:w15="http://schemas.microsoft.com/office/word/2012/wordml" xmlns:w16se="http://schemas.microsoft.com/office/word/2015/wordml/symex" xmlns:wpg="http://schemas.microsoft.com/office/word/2010/wordprocessingGroup" xmlns:wpi="http://schemas.microsoft.com/office/word/2010/wordprocessingInk" xmlns:wne="http://schemas.microsoft.com/office/word/2006/wordml" xmlns:wps="http://schemas.microsoft.com/office/word/2010/wordprocessingShape" mc:Ignorable="w14 w15 w16se wp14">
+<w:ftr xmlns:wpc="http://schemas.microsoft.com/office/word/2010/wordprocessingCanvas" xmlns:cx="http://schemas.microsoft.com/office/drawing/2014/chartex" xmlns:cx1="http://schemas.microsoft.com/office/drawing/2015/9/8/chartex" xmlns:cx2="http://schemas.microsoft.com/office/drawing/2015/10/21/chartex" xmlns:cx3="http://schemas.microsoft.com/office/drawing/2016/5/9/chartex" xmlns:cx4="http://schemas.microsoft.com/office/drawing/2016/5/10/chartex" xmlns:cx5="http://schemas.microsoft.com/office/drawing/2016/5/11/chartex" xmlns:cx6="http://schemas.microsoft.com/office/drawing/2016/5/12/chartex" xmlns:cx7="http://schemas.microsoft.com/office/drawing/2016/5/13/chartex" xmlns:cx8="http://schemas.microsoft.com/office/drawing/2016/5/14/chartex" xmlns:mc="http://schemas.openxmlformats.org/markup-compatibility/2006" xmlns:aink="http://schemas.microsoft.com/office/drawing/2016/ink" xmlns:am3d="http://schemas.microsoft.com/office/drawing/2017/model3d" xmlns:o="urn:schemas-microsoft-com:office:office" xmlns:r="http://schemas.openxmlformats.org/officeDocument/2006/relationships" xmlns:m="http://schemas.openxmlformats.org/officeDocument/2006/math" xmlns:v="urn:schemas-microsoft-com:vml" xmlns:wp14="http://schemas.microsoft.com/office/word/2010/wordprocessingDrawing" xmlns:wp="http://schemas.openxmlformats.org/drawingml/2006/wordprocessingDrawing" xmlns:w10="urn:schemas-microsoft-com:office:word" xmlns:w="http://schemas.openxmlformats.org/wordprocessingml/2006/main" xmlns:w14="http://schemas.microsoft.com/office/word/2010/wordml" xmlns:w15="http://schemas.microsoft.com/office/word/2012/wordml" xmlns:w16cid="http://schemas.microsoft.com/office/word/2016/wordml/cid" xmlns:w16se="http://schemas.microsoft.com/office/word/2015/wordml/symex" xmlns:wpg="http://schemas.microsoft.com/office/word/2010/wordprocessingGroup" xmlns:wpi="http://schemas.microsoft.com/office/word/2010/wordprocessingInk" xmlns:wne="http://schemas.microsoft.com/office/word/2006/wordml" xmlns:wps="http://schemas.microsoft.com/office/word/2010/wordprocessingShape" mc:Ignorable="w14 w15 w16se w16cid wp14">
   <w:p>
     <w:pPr>
       <w:pStyle w:val="Rodap"/>
@@ -5447,7 +5694,7 @@
 </file>
 
 <file path=word/footer7.xml><?xml version="1.0" encoding="utf-8"?>
-<w:ftr xmlns:wpc="http://schemas.microsoft.com/office/word/2010/wordprocessingCanvas" xmlns:cx="http://schemas.microsoft.com/office/drawing/2014/chartex" xmlns:mc="http://schemas.openxmlformats.org/markup-compatibility/2006" xmlns:o="urn:schemas-microsoft-com:office:office" xmlns:r="http://schemas.openxmlformats.org/officeDocument/2006/relationships" xmlns:m="http://schemas.openxmlformats.org/officeDocument/2006/math" xmlns:v="urn:schemas-microsoft-com:vml" xmlns:wp14="http://schemas.microsoft.com/office/word/2010/wordprocessingDrawing" xmlns:wp="http://schemas.openxmlformats.org/drawingml/2006/wordprocessingDrawing" xmlns:w10="urn:schemas-microsoft-com:office:word" xmlns:w="http://schemas.openxmlformats.org/wordprocessingml/2006/main" xmlns:w14="http://schemas.microsoft.com/office/word/2010/wordml" xmlns:w15="http://schemas.microsoft.com/office/word/2012/wordml" xmlns:w16se="http://schemas.microsoft.com/office/word/2015/wordml/symex" xmlns:wpg="http://schemas.microsoft.com/office/word/2010/wordprocessingGroup" xmlns:wpi="http://schemas.microsoft.com/office/word/2010/wordprocessingInk" xmlns:wne="http://schemas.microsoft.com/office/word/2006/wordml" xmlns:wps="http://schemas.microsoft.com/office/word/2010/wordprocessingShape" mc:Ignorable="w14 w15 w16se wp14">
+<w:ftr xmlns:wpc="http://schemas.microsoft.com/office/word/2010/wordprocessingCanvas" xmlns:cx="http://schemas.microsoft.com/office/drawing/2014/chartex" xmlns:cx1="http://schemas.microsoft.com/office/drawing/2015/9/8/chartex" xmlns:cx2="http://schemas.microsoft.com/office/drawing/2015/10/21/chartex" xmlns:cx3="http://schemas.microsoft.com/office/drawing/2016/5/9/chartex" xmlns:cx4="http://schemas.microsoft.com/office/drawing/2016/5/10/chartex" xmlns:cx5="http://schemas.microsoft.com/office/drawing/2016/5/11/chartex" xmlns:cx6="http://schemas.microsoft.com/office/drawing/2016/5/12/chartex" xmlns:cx7="http://schemas.microsoft.com/office/drawing/2016/5/13/chartex" xmlns:cx8="http://schemas.microsoft.com/office/drawing/2016/5/14/chartex" xmlns:mc="http://schemas.openxmlformats.org/markup-compatibility/2006" xmlns:aink="http://schemas.microsoft.com/office/drawing/2016/ink" xmlns:am3d="http://schemas.microsoft.com/office/drawing/2017/model3d" xmlns:o="urn:schemas-microsoft-com:office:office" xmlns:r="http://schemas.openxmlformats.org/officeDocument/2006/relationships" xmlns:m="http://schemas.openxmlformats.org/officeDocument/2006/math" xmlns:v="urn:schemas-microsoft-com:vml" xmlns:wp14="http://schemas.microsoft.com/office/word/2010/wordprocessingDrawing" xmlns:wp="http://schemas.openxmlformats.org/drawingml/2006/wordprocessingDrawing" xmlns:w10="urn:schemas-microsoft-com:office:word" xmlns:w="http://schemas.openxmlformats.org/wordprocessingml/2006/main" xmlns:w14="http://schemas.microsoft.com/office/word/2010/wordml" xmlns:w15="http://schemas.microsoft.com/office/word/2012/wordml" xmlns:w16cid="http://schemas.microsoft.com/office/word/2016/wordml/cid" xmlns:w16se="http://schemas.microsoft.com/office/word/2015/wordml/symex" xmlns:wpg="http://schemas.microsoft.com/office/word/2010/wordprocessingGroup" xmlns:wpi="http://schemas.microsoft.com/office/word/2010/wordprocessingInk" xmlns:wne="http://schemas.microsoft.com/office/word/2006/wordml" xmlns:wps="http://schemas.microsoft.com/office/word/2010/wordprocessingShape" mc:Ignorable="w14 w15 w16se w16cid wp14">
   <w:p>
     <w:pPr>
       <w:pStyle w:val="Rodap"/>
@@ -5458,7 +5705,7 @@
 </file>
 
 <file path=word/footer8.xml><?xml version="1.0" encoding="utf-8"?>
-<w:ftr xmlns:wpc="http://schemas.microsoft.com/office/word/2010/wordprocessingCanvas" xmlns:cx="http://schemas.microsoft.com/office/drawing/2014/chartex" xmlns:mc="http://schemas.openxmlformats.org/markup-compatibility/2006" xmlns:o="urn:schemas-microsoft-com:office:office" xmlns:r="http://schemas.openxmlformats.org/officeDocument/2006/relationships" xmlns:m="http://schemas.openxmlformats.org/officeDocument/2006/math" xmlns:v="urn:schemas-microsoft-com:vml" xmlns:wp14="http://schemas.microsoft.com/office/word/2010/wordprocessingDrawing" xmlns:wp="http://schemas.openxmlformats.org/drawingml/2006/wordprocessingDrawing" xmlns:w10="urn:schemas-microsoft-com:office:word" xmlns:w="http://schemas.openxmlformats.org/wordprocessingml/2006/main" xmlns:w14="http://schemas.microsoft.com/office/word/2010/wordml" xmlns:w15="http://schemas.microsoft.com/office/word/2012/wordml" xmlns:w16se="http://schemas.microsoft.com/office/word/2015/wordml/symex" xmlns:wpg="http://schemas.microsoft.com/office/word/2010/wordprocessingGroup" xmlns:wpi="http://schemas.microsoft.com/office/word/2010/wordprocessingInk" xmlns:wne="http://schemas.microsoft.com/office/word/2006/wordml" xmlns:wps="http://schemas.microsoft.com/office/word/2010/wordprocessingShape" mc:Ignorable="w14 w15 w16se wp14">
+<w:ftr xmlns:wpc="http://schemas.microsoft.com/office/word/2010/wordprocessingCanvas" xmlns:cx="http://schemas.microsoft.com/office/drawing/2014/chartex" xmlns:cx1="http://schemas.microsoft.com/office/drawing/2015/9/8/chartex" xmlns:cx2="http://schemas.microsoft.com/office/drawing/2015/10/21/chartex" xmlns:cx3="http://schemas.microsoft.com/office/drawing/2016/5/9/chartex" xmlns:cx4="http://schemas.microsoft.com/office/drawing/2016/5/10/chartex" xmlns:cx5="http://schemas.microsoft.com/office/drawing/2016/5/11/chartex" xmlns:cx6="http://schemas.microsoft.com/office/drawing/2016/5/12/chartex" xmlns:cx7="http://schemas.microsoft.com/office/drawing/2016/5/13/chartex" xmlns:cx8="http://schemas.microsoft.com/office/drawing/2016/5/14/chartex" xmlns:mc="http://schemas.openxmlformats.org/markup-compatibility/2006" xmlns:aink="http://schemas.microsoft.com/office/drawing/2016/ink" xmlns:am3d="http://schemas.microsoft.com/office/drawing/2017/model3d" xmlns:o="urn:schemas-microsoft-com:office:office" xmlns:r="http://schemas.openxmlformats.org/officeDocument/2006/relationships" xmlns:m="http://schemas.openxmlformats.org/officeDocument/2006/math" xmlns:v="urn:schemas-microsoft-com:vml" xmlns:wp14="http://schemas.microsoft.com/office/word/2010/wordprocessingDrawing" xmlns:wp="http://schemas.openxmlformats.org/drawingml/2006/wordprocessingDrawing" xmlns:w10="urn:schemas-microsoft-com:office:word" xmlns:w="http://schemas.openxmlformats.org/wordprocessingml/2006/main" xmlns:w14="http://schemas.microsoft.com/office/word/2010/wordml" xmlns:w15="http://schemas.microsoft.com/office/word/2012/wordml" xmlns:w16cid="http://schemas.microsoft.com/office/word/2016/wordml/cid" xmlns:w16se="http://schemas.microsoft.com/office/word/2015/wordml/symex" xmlns:wpg="http://schemas.microsoft.com/office/word/2010/wordprocessingGroup" xmlns:wpi="http://schemas.microsoft.com/office/word/2010/wordprocessingInk" xmlns:wne="http://schemas.microsoft.com/office/word/2006/wordml" xmlns:wps="http://schemas.microsoft.com/office/word/2010/wordprocessingShape" mc:Ignorable="w14 w15 w16se w16cid wp14">
   <w:p>
     <w:pPr>
       <w:pStyle w:val="Rodap"/>
@@ -5468,7 +5715,7 @@
 </file>
 
 <file path=word/footer9.xml><?xml version="1.0" encoding="utf-8"?>
-<w:ftr xmlns:wpc="http://schemas.microsoft.com/office/word/2010/wordprocessingCanvas" xmlns:cx="http://schemas.microsoft.com/office/drawing/2014/chartex" xmlns:mc="http://schemas.openxmlformats.org/markup-compatibility/2006" xmlns:o="urn:schemas-microsoft-com:office:office" xmlns:r="http://schemas.openxmlformats.org/officeDocument/2006/relationships" xmlns:m="http://schemas.openxmlformats.org/officeDocument/2006/math" xmlns:v="urn:schemas-microsoft-com:vml" xmlns:wp14="http://schemas.microsoft.com/office/word/2010/wordprocessingDrawing" xmlns:wp="http://schemas.openxmlformats.org/drawingml/2006/wordprocessingDrawing" xmlns:w10="urn:schemas-microsoft-com:office:word" xmlns:w="http://schemas.openxmlformats.org/wordprocessingml/2006/main" xmlns:w14="http://schemas.microsoft.com/office/word/2010/wordml" xmlns:w15="http://schemas.microsoft.com/office/word/2012/wordml" xmlns:w16se="http://schemas.microsoft.com/office/word/2015/wordml/symex" xmlns:wpg="http://schemas.microsoft.com/office/word/2010/wordprocessingGroup" xmlns:wpi="http://schemas.microsoft.com/office/word/2010/wordprocessingInk" xmlns:wne="http://schemas.microsoft.com/office/word/2006/wordml" xmlns:wps="http://schemas.microsoft.com/office/word/2010/wordprocessingShape" mc:Ignorable="w14 w15 w16se wp14">
+<w:ftr xmlns:wpc="http://schemas.microsoft.com/office/word/2010/wordprocessingCanvas" xmlns:cx="http://schemas.microsoft.com/office/drawing/2014/chartex" xmlns:cx1="http://schemas.microsoft.com/office/drawing/2015/9/8/chartex" xmlns:cx2="http://schemas.microsoft.com/office/drawing/2015/10/21/chartex" xmlns:cx3="http://schemas.microsoft.com/office/drawing/2016/5/9/chartex" xmlns:cx4="http://schemas.microsoft.com/office/drawing/2016/5/10/chartex" xmlns:cx5="http://schemas.microsoft.com/office/drawing/2016/5/11/chartex" xmlns:cx6="http://schemas.microsoft.com/office/drawing/2016/5/12/chartex" xmlns:cx7="http://schemas.microsoft.com/office/drawing/2016/5/13/chartex" xmlns:cx8="http://schemas.microsoft.com/office/drawing/2016/5/14/chartex" xmlns:mc="http://schemas.openxmlformats.org/markup-compatibility/2006" xmlns:aink="http://schemas.microsoft.com/office/drawing/2016/ink" xmlns:am3d="http://schemas.microsoft.com/office/drawing/2017/model3d" xmlns:o="urn:schemas-microsoft-com:office:office" xmlns:r="http://schemas.openxmlformats.org/officeDocument/2006/relationships" xmlns:m="http://schemas.openxmlformats.org/officeDocument/2006/math" xmlns:v="urn:schemas-microsoft-com:vml" xmlns:wp14="http://schemas.microsoft.com/office/word/2010/wordprocessingDrawing" xmlns:wp="http://schemas.openxmlformats.org/drawingml/2006/wordprocessingDrawing" xmlns:w10="urn:schemas-microsoft-com:office:word" xmlns:w="http://schemas.openxmlformats.org/wordprocessingml/2006/main" xmlns:w14="http://schemas.microsoft.com/office/word/2010/wordml" xmlns:w15="http://schemas.microsoft.com/office/word/2012/wordml" xmlns:w16cid="http://schemas.microsoft.com/office/word/2016/wordml/cid" xmlns:w16se="http://schemas.microsoft.com/office/word/2015/wordml/symex" xmlns:wpg="http://schemas.microsoft.com/office/word/2010/wordprocessingGroup" xmlns:wpi="http://schemas.microsoft.com/office/word/2010/wordprocessingInk" xmlns:wne="http://schemas.microsoft.com/office/word/2006/wordml" xmlns:wps="http://schemas.microsoft.com/office/word/2010/wordprocessingShape" mc:Ignorable="w14 w15 w16se w16cid wp14">
   <w:p>
     <w:pPr>
       <w:pStyle w:val="Rodap"/>
@@ -5479,7 +5726,7 @@
 </file>
 
 <file path=word/footnotes.xml><?xml version="1.0" encoding="utf-8"?>
-<w:footnotes xmlns:wpc="http://schemas.microsoft.com/office/word/2010/wordprocessingCanvas" xmlns:cx="http://schemas.microsoft.com/office/drawing/2014/chartex" xmlns:mc="http://schemas.openxmlformats.org/markup-compatibility/2006" xmlns:o="urn:schemas-microsoft-com:office:office" xmlns:r="http://schemas.openxmlformats.org/officeDocument/2006/relationships" xmlns:m="http://schemas.openxmlformats.org/officeDocument/2006/math" xmlns:v="urn:schemas-microsoft-com:vml" xmlns:wp14="http://schemas.microsoft.com/office/word/2010/wordprocessingDrawing" xmlns:wp="http://schemas.openxmlformats.org/drawingml/2006/wordprocessingDrawing" xmlns:w10="urn:schemas-microsoft-com:office:word" xmlns:w="http://schemas.openxmlformats.org/wordprocessingml/2006/main" xmlns:w14="http://schemas.microsoft.com/office/word/2010/wordml" xmlns:w15="http://schemas.microsoft.com/office/word/2012/wordml" xmlns:w16se="http://schemas.microsoft.com/office/word/2015/wordml/symex" xmlns:wpg="http://schemas.microsoft.com/office/word/2010/wordprocessingGroup" xmlns:wpi="http://schemas.microsoft.com/office/word/2010/wordprocessingInk" xmlns:wne="http://schemas.microsoft.com/office/word/2006/wordml" xmlns:wps="http://schemas.microsoft.com/office/word/2010/wordprocessingShape" mc:Ignorable="w14 w15 w16se wp14">
+<w:footnotes xmlns:wpc="http://schemas.microsoft.com/office/word/2010/wordprocessingCanvas" xmlns:cx="http://schemas.microsoft.com/office/drawing/2014/chartex" xmlns:cx1="http://schemas.microsoft.com/office/drawing/2015/9/8/chartex" xmlns:cx2="http://schemas.microsoft.com/office/drawing/2015/10/21/chartex" xmlns:cx3="http://schemas.microsoft.com/office/drawing/2016/5/9/chartex" xmlns:cx4="http://schemas.microsoft.com/office/drawing/2016/5/10/chartex" xmlns:cx5="http://schemas.microsoft.com/office/drawing/2016/5/11/chartex" xmlns:cx6="http://schemas.microsoft.com/office/drawing/2016/5/12/chartex" xmlns:cx7="http://schemas.microsoft.com/office/drawing/2016/5/13/chartex" xmlns:cx8="http://schemas.microsoft.com/office/drawing/2016/5/14/chartex" xmlns:mc="http://schemas.openxmlformats.org/markup-compatibility/2006" xmlns:aink="http://schemas.microsoft.com/office/drawing/2016/ink" xmlns:am3d="http://schemas.microsoft.com/office/drawing/2017/model3d" xmlns:o="urn:schemas-microsoft-com:office:office" xmlns:r="http://schemas.openxmlformats.org/officeDocument/2006/relationships" xmlns:m="http://schemas.openxmlformats.org/officeDocument/2006/math" xmlns:v="urn:schemas-microsoft-com:vml" xmlns:wp14="http://schemas.microsoft.com/office/word/2010/wordprocessingDrawing" xmlns:wp="http://schemas.openxmlformats.org/drawingml/2006/wordprocessingDrawing" xmlns:w10="urn:schemas-microsoft-com:office:word" xmlns:w="http://schemas.openxmlformats.org/wordprocessingml/2006/main" xmlns:w14="http://schemas.microsoft.com/office/word/2010/wordml" xmlns:w15="http://schemas.microsoft.com/office/word/2012/wordml" xmlns:w16cid="http://schemas.microsoft.com/office/word/2016/wordml/cid" xmlns:w16se="http://schemas.microsoft.com/office/word/2015/wordml/symex" xmlns:wpg="http://schemas.microsoft.com/office/word/2010/wordprocessingGroup" xmlns:wpi="http://schemas.microsoft.com/office/word/2010/wordprocessingInk" xmlns:wne="http://schemas.microsoft.com/office/word/2006/wordml" xmlns:wps="http://schemas.microsoft.com/office/word/2010/wordprocessingShape" mc:Ignorable="w14 w15 w16se w16cid wp14">
   <w:footnote w:type="separator" w:id="-1">
     <w:p>
       <w:r>
@@ -5504,7 +5751,7 @@
 </file>
 
 <file path=word/header1.xml><?xml version="1.0" encoding="utf-8"?>
-<w:hdr xmlns:wpc="http://schemas.microsoft.com/office/word/2010/wordprocessingCanvas" xmlns:cx="http://schemas.microsoft.com/office/drawing/2014/chartex" xmlns:mc="http://schemas.openxmlformats.org/markup-compatibility/2006" xmlns:o="urn:schemas-microsoft-com:office:office" xmlns:r="http://schemas.openxmlformats.org/officeDocument/2006/relationships" xmlns:m="http://schemas.openxmlformats.org/officeDocument/2006/math" xmlns:v="urn:schemas-microsoft-com:vml" xmlns:wp14="http://schemas.microsoft.com/office/word/2010/wordprocessingDrawing" xmlns:wp="http://schemas.openxmlformats.org/drawingml/2006/wordprocessingDrawing" xmlns:w10="urn:schemas-microsoft-com:office:word" xmlns:w="http://schemas.openxmlformats.org/wordprocessingml/2006/main" xmlns:w14="http://schemas.microsoft.com/office/word/2010/wordml" xmlns:w15="http://schemas.microsoft.com/office/word/2012/wordml" xmlns:w16se="http://schemas.microsoft.com/office/word/2015/wordml/symex" xmlns:wpg="http://schemas.microsoft.com/office/word/2010/wordprocessingGroup" xmlns:wpi="http://schemas.microsoft.com/office/word/2010/wordprocessingInk" xmlns:wne="http://schemas.microsoft.com/office/word/2006/wordml" xmlns:wps="http://schemas.microsoft.com/office/word/2010/wordprocessingShape" mc:Ignorable="w14 w15 w16se wp14">
+<w:hdr xmlns:wpc="http://schemas.microsoft.com/office/word/2010/wordprocessingCanvas" xmlns:cx="http://schemas.microsoft.com/office/drawing/2014/chartex" xmlns:cx1="http://schemas.microsoft.com/office/drawing/2015/9/8/chartex" xmlns:cx2="http://schemas.microsoft.com/office/drawing/2015/10/21/chartex" xmlns:cx3="http://schemas.microsoft.com/office/drawing/2016/5/9/chartex" xmlns:cx4="http://schemas.microsoft.com/office/drawing/2016/5/10/chartex" xmlns:cx5="http://schemas.microsoft.com/office/drawing/2016/5/11/chartex" xmlns:cx6="http://schemas.microsoft.com/office/drawing/2016/5/12/chartex" xmlns:cx7="http://schemas.microsoft.com/office/drawing/2016/5/13/chartex" xmlns:cx8="http://schemas.microsoft.com/office/drawing/2016/5/14/chartex" xmlns:mc="http://schemas.openxmlformats.org/markup-compatibility/2006" xmlns:aink="http://schemas.microsoft.com/office/drawing/2016/ink" xmlns:am3d="http://schemas.microsoft.com/office/drawing/2017/model3d" xmlns:o="urn:schemas-microsoft-com:office:office" xmlns:r="http://schemas.openxmlformats.org/officeDocument/2006/relationships" xmlns:m="http://schemas.openxmlformats.org/officeDocument/2006/math" xmlns:v="urn:schemas-microsoft-com:vml" xmlns:wp14="http://schemas.microsoft.com/office/word/2010/wordprocessingDrawing" xmlns:wp="http://schemas.openxmlformats.org/drawingml/2006/wordprocessingDrawing" xmlns:w10="urn:schemas-microsoft-com:office:word" xmlns:w="http://schemas.openxmlformats.org/wordprocessingml/2006/main" xmlns:w14="http://schemas.microsoft.com/office/word/2010/wordml" xmlns:w15="http://schemas.microsoft.com/office/word/2012/wordml" xmlns:w16cid="http://schemas.microsoft.com/office/word/2016/wordml/cid" xmlns:w16se="http://schemas.microsoft.com/office/word/2015/wordml/symex" xmlns:wpg="http://schemas.microsoft.com/office/word/2010/wordprocessingGroup" xmlns:wpi="http://schemas.microsoft.com/office/word/2010/wordprocessingInk" xmlns:wne="http://schemas.microsoft.com/office/word/2006/wordml" xmlns:wps="http://schemas.microsoft.com/office/word/2010/wordprocessingShape" mc:Ignorable="w14 w15 w16se w16cid wp14">
   <w:p>
     <w:pPr>
       <w:pStyle w:val="Cabealho"/>
@@ -5623,7 +5870,7 @@
             </wp:anchor>
           </w:drawing>
         </mc:Choice>
-        <mc:Fallback xmlns:w16cid="http://schemas.microsoft.com/office/word/2016/wordml/cid" xmlns:am3d="http://schemas.microsoft.com/office/drawing/2017/model3d" xmlns:aink="http://schemas.microsoft.com/office/drawing/2016/ink" xmlns:cx8="http://schemas.microsoft.com/office/drawing/2016/5/14/chartex" xmlns:cx7="http://schemas.microsoft.com/office/drawing/2016/5/13/chartex" xmlns:cx6="http://schemas.microsoft.com/office/drawing/2016/5/12/chartex" xmlns:cx5="http://schemas.microsoft.com/office/drawing/2016/5/11/chartex" xmlns:cx4="http://schemas.microsoft.com/office/drawing/2016/5/10/chartex" xmlns:cx3="http://schemas.microsoft.com/office/drawing/2016/5/9/chartex" xmlns:cx2="http://schemas.microsoft.com/office/drawing/2015/10/21/chartex" xmlns:cx1="http://schemas.microsoft.com/office/drawing/2015/9/8/chartex">
+        <mc:Fallback>
           <w:pict>
             <v:line w14:anchorId="3FF90DDC" id="Line 5" o:spid="_x0000_s1026" style="position:absolute;z-index:251655680;visibility:visible;mso-wrap-style:square;mso-width-percent:0;mso-height-percent:0;mso-wrap-distance-left:9pt;mso-wrap-distance-top:0;mso-wrap-distance-right:9pt;mso-wrap-distance-bottom:0;mso-position-horizontal:absolute;mso-position-horizontal-relative:text;mso-position-vertical:absolute;mso-position-vertical-relative:text;mso-width-percent:0;mso-height-percent:0;mso-width-relative:page;mso-height-relative:page" from="0,13.6pt" to="433.7pt,13.6pt" o:gfxdata="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"/>
           </w:pict>
@@ -5649,7 +5896,7 @@
 </file>
 
 <file path=word/header10.xml><?xml version="1.0" encoding="utf-8"?>
-<w:hdr xmlns:wpc="http://schemas.microsoft.com/office/word/2010/wordprocessingCanvas" xmlns:cx="http://schemas.microsoft.com/office/drawing/2014/chartex" xmlns:mc="http://schemas.openxmlformats.org/markup-compatibility/2006" xmlns:o="urn:schemas-microsoft-com:office:office" xmlns:r="http://schemas.openxmlformats.org/officeDocument/2006/relationships" xmlns:m="http://schemas.openxmlformats.org/officeDocument/2006/math" xmlns:v="urn:schemas-microsoft-com:vml" xmlns:wp14="http://schemas.microsoft.com/office/word/2010/wordprocessingDrawing" xmlns:wp="http://schemas.openxmlformats.org/drawingml/2006/wordprocessingDrawing" xmlns:w10="urn:schemas-microsoft-com:office:word" xmlns:w="http://schemas.openxmlformats.org/wordprocessingml/2006/main" xmlns:w14="http://schemas.microsoft.com/office/word/2010/wordml" xmlns:w15="http://schemas.microsoft.com/office/word/2012/wordml" xmlns:w16se="http://schemas.microsoft.com/office/word/2015/wordml/symex" xmlns:wpg="http://schemas.microsoft.com/office/word/2010/wordprocessingGroup" xmlns:wpi="http://schemas.microsoft.com/office/word/2010/wordprocessingInk" xmlns:wne="http://schemas.microsoft.com/office/word/2006/wordml" xmlns:wps="http://schemas.microsoft.com/office/word/2010/wordprocessingShape" mc:Ignorable="w14 w15 w16se wp14">
+<w:hdr xmlns:wpc="http://schemas.microsoft.com/office/word/2010/wordprocessingCanvas" xmlns:cx="http://schemas.microsoft.com/office/drawing/2014/chartex" xmlns:cx1="http://schemas.microsoft.com/office/drawing/2015/9/8/chartex" xmlns:cx2="http://schemas.microsoft.com/office/drawing/2015/10/21/chartex" xmlns:cx3="http://schemas.microsoft.com/office/drawing/2016/5/9/chartex" xmlns:cx4="http://schemas.microsoft.com/office/drawing/2016/5/10/chartex" xmlns:cx5="http://schemas.microsoft.com/office/drawing/2016/5/11/chartex" xmlns:cx6="http://schemas.microsoft.com/office/drawing/2016/5/12/chartex" xmlns:cx7="http://schemas.microsoft.com/office/drawing/2016/5/13/chartex" xmlns:cx8="http://schemas.microsoft.com/office/drawing/2016/5/14/chartex" xmlns:mc="http://schemas.openxmlformats.org/markup-compatibility/2006" xmlns:aink="http://schemas.microsoft.com/office/drawing/2016/ink" xmlns:am3d="http://schemas.microsoft.com/office/drawing/2017/model3d" xmlns:o="urn:schemas-microsoft-com:office:office" xmlns:r="http://schemas.openxmlformats.org/officeDocument/2006/relationships" xmlns:m="http://schemas.openxmlformats.org/officeDocument/2006/math" xmlns:v="urn:schemas-microsoft-com:vml" xmlns:wp14="http://schemas.microsoft.com/office/word/2010/wordprocessingDrawing" xmlns:wp="http://schemas.openxmlformats.org/drawingml/2006/wordprocessingDrawing" xmlns:w10="urn:schemas-microsoft-com:office:word" xmlns:w="http://schemas.openxmlformats.org/wordprocessingml/2006/main" xmlns:w14="http://schemas.microsoft.com/office/word/2010/wordml" xmlns:w15="http://schemas.microsoft.com/office/word/2012/wordml" xmlns:w16cid="http://schemas.microsoft.com/office/word/2016/wordml/cid" xmlns:w16se="http://schemas.microsoft.com/office/word/2015/wordml/symex" xmlns:wpg="http://schemas.microsoft.com/office/word/2010/wordprocessingGroup" xmlns:wpi="http://schemas.microsoft.com/office/word/2010/wordprocessingInk" xmlns:wne="http://schemas.microsoft.com/office/word/2006/wordml" xmlns:wps="http://schemas.microsoft.com/office/word/2010/wordprocessingShape" mc:Ignorable="w14 w15 w16se w16cid wp14">
   <w:p>
     <w:pPr>
       <w:pStyle w:val="Cabealho"/>
@@ -5705,7 +5952,7 @@
 </file>
 
 <file path=word/header11.xml><?xml version="1.0" encoding="utf-8"?>
-<w:hdr xmlns:wpc="http://schemas.microsoft.com/office/word/2010/wordprocessingCanvas" xmlns:cx="http://schemas.microsoft.com/office/drawing/2014/chartex" xmlns:mc="http://schemas.openxmlformats.org/markup-compatibility/2006" xmlns:o="urn:schemas-microsoft-com:office:office" xmlns:r="http://schemas.openxmlformats.org/officeDocument/2006/relationships" xmlns:m="http://schemas.openxmlformats.org/officeDocument/2006/math" xmlns:v="urn:schemas-microsoft-com:vml" xmlns:wp14="http://schemas.microsoft.com/office/word/2010/wordprocessingDrawing" xmlns:wp="http://schemas.openxmlformats.org/drawingml/2006/wordprocessingDrawing" xmlns:w10="urn:schemas-microsoft-com:office:word" xmlns:w="http://schemas.openxmlformats.org/wordprocessingml/2006/main" xmlns:w14="http://schemas.microsoft.com/office/word/2010/wordml" xmlns:w15="http://schemas.microsoft.com/office/word/2012/wordml" xmlns:w16se="http://schemas.microsoft.com/office/word/2015/wordml/symex" xmlns:wpg="http://schemas.microsoft.com/office/word/2010/wordprocessingGroup" xmlns:wpi="http://schemas.microsoft.com/office/word/2010/wordprocessingInk" xmlns:wne="http://schemas.microsoft.com/office/word/2006/wordml" xmlns:wps="http://schemas.microsoft.com/office/word/2010/wordprocessingShape" mc:Ignorable="w14 w15 w16se wp14">
+<w:hdr xmlns:wpc="http://schemas.microsoft.com/office/word/2010/wordprocessingCanvas" xmlns:cx="http://schemas.microsoft.com/office/drawing/2014/chartex" xmlns:cx1="http://schemas.microsoft.com/office/drawing/2015/9/8/chartex" xmlns:cx2="http://schemas.microsoft.com/office/drawing/2015/10/21/chartex" xmlns:cx3="http://schemas.microsoft.com/office/drawing/2016/5/9/chartex" xmlns:cx4="http://schemas.microsoft.com/office/drawing/2016/5/10/chartex" xmlns:cx5="http://schemas.microsoft.com/office/drawing/2016/5/11/chartex" xmlns:cx6="http://schemas.microsoft.com/office/drawing/2016/5/12/chartex" xmlns:cx7="http://schemas.microsoft.com/office/drawing/2016/5/13/chartex" xmlns:cx8="http://schemas.microsoft.com/office/drawing/2016/5/14/chartex" xmlns:mc="http://schemas.openxmlformats.org/markup-compatibility/2006" xmlns:aink="http://schemas.microsoft.com/office/drawing/2016/ink" xmlns:am3d="http://schemas.microsoft.com/office/drawing/2017/model3d" xmlns:o="urn:schemas-microsoft-com:office:office" xmlns:r="http://schemas.openxmlformats.org/officeDocument/2006/relationships" xmlns:m="http://schemas.openxmlformats.org/officeDocument/2006/math" xmlns:v="urn:schemas-microsoft-com:vml" xmlns:wp14="http://schemas.microsoft.com/office/word/2010/wordprocessingDrawing" xmlns:wp="http://schemas.openxmlformats.org/drawingml/2006/wordprocessingDrawing" xmlns:w10="urn:schemas-microsoft-com:office:word" xmlns:w="http://schemas.openxmlformats.org/wordprocessingml/2006/main" xmlns:w14="http://schemas.microsoft.com/office/word/2010/wordml" xmlns:w15="http://schemas.microsoft.com/office/word/2012/wordml" xmlns:w16cid="http://schemas.microsoft.com/office/word/2016/wordml/cid" xmlns:w16se="http://schemas.microsoft.com/office/word/2015/wordml/symex" xmlns:wpg="http://schemas.microsoft.com/office/word/2010/wordprocessingGroup" xmlns:wpi="http://schemas.microsoft.com/office/word/2010/wordprocessingInk" xmlns:wne="http://schemas.microsoft.com/office/word/2006/wordml" xmlns:wps="http://schemas.microsoft.com/office/word/2010/wordprocessingShape" mc:Ignorable="w14 w15 w16se w16cid wp14">
   <w:p>
     <w:pPr>
       <w:pStyle w:val="Cabealho"/>
@@ -5715,7 +5962,7 @@
 </file>
 
 <file path=word/header12.xml><?xml version="1.0" encoding="utf-8"?>
-<w:hdr xmlns:wpc="http://schemas.microsoft.com/office/word/2010/wordprocessingCanvas" xmlns:cx="http://schemas.microsoft.com/office/drawing/2014/chartex" xmlns:mc="http://schemas.openxmlformats.org/markup-compatibility/2006" xmlns:o="urn:schemas-microsoft-com:office:office" xmlns:r="http://schemas.openxmlformats.org/officeDocument/2006/relationships" xmlns:m="http://schemas.openxmlformats.org/officeDocument/2006/math" xmlns:v="urn:schemas-microsoft-com:vml" xmlns:wp14="http://schemas.microsoft.com/office/word/2010/wordprocessingDrawing" xmlns:wp="http://schemas.openxmlformats.org/drawingml/2006/wordprocessingDrawing" xmlns:w10="urn:schemas-microsoft-com:office:word" xmlns:w="http://schemas.openxmlformats.org/wordprocessingml/2006/main" xmlns:w14="http://schemas.microsoft.com/office/word/2010/wordml" xmlns:w15="http://schemas.microsoft.com/office/word/2012/wordml" xmlns:w16se="http://schemas.microsoft.com/office/word/2015/wordml/symex" xmlns:wpg="http://schemas.microsoft.com/office/word/2010/wordprocessingGroup" xmlns:wpi="http://schemas.microsoft.com/office/word/2010/wordprocessingInk" xmlns:wne="http://schemas.microsoft.com/office/word/2006/wordml" xmlns:wps="http://schemas.microsoft.com/office/word/2010/wordprocessingShape" mc:Ignorable="w14 w15 w16se wp14">
+<w:hdr xmlns:wpc="http://schemas.microsoft.com/office/word/2010/wordprocessingCanvas" xmlns:cx="http://schemas.microsoft.com/office/drawing/2014/chartex" xmlns:cx1="http://schemas.microsoft.com/office/drawing/2015/9/8/chartex" xmlns:cx2="http://schemas.microsoft.com/office/drawing/2015/10/21/chartex" xmlns:cx3="http://schemas.microsoft.com/office/drawing/2016/5/9/chartex" xmlns:cx4="http://schemas.microsoft.com/office/drawing/2016/5/10/chartex" xmlns:cx5="http://schemas.microsoft.com/office/drawing/2016/5/11/chartex" xmlns:cx6="http://schemas.microsoft.com/office/drawing/2016/5/12/chartex" xmlns:cx7="http://schemas.microsoft.com/office/drawing/2016/5/13/chartex" xmlns:cx8="http://schemas.microsoft.com/office/drawing/2016/5/14/chartex" xmlns:mc="http://schemas.openxmlformats.org/markup-compatibility/2006" xmlns:aink="http://schemas.microsoft.com/office/drawing/2016/ink" xmlns:am3d="http://schemas.microsoft.com/office/drawing/2017/model3d" xmlns:o="urn:schemas-microsoft-com:office:office" xmlns:r="http://schemas.openxmlformats.org/officeDocument/2006/relationships" xmlns:m="http://schemas.openxmlformats.org/officeDocument/2006/math" xmlns:v="urn:schemas-microsoft-com:vml" xmlns:wp14="http://schemas.microsoft.com/office/word/2010/wordprocessingDrawing" xmlns:wp="http://schemas.openxmlformats.org/drawingml/2006/wordprocessingDrawing" xmlns:w10="urn:schemas-microsoft-com:office:word" xmlns:w="http://schemas.openxmlformats.org/wordprocessingml/2006/main" xmlns:w14="http://schemas.microsoft.com/office/word/2010/wordml" xmlns:w15="http://schemas.microsoft.com/office/word/2012/wordml" xmlns:w16cid="http://schemas.microsoft.com/office/word/2016/wordml/cid" xmlns:w16se="http://schemas.microsoft.com/office/word/2015/wordml/symex" xmlns:wpg="http://schemas.microsoft.com/office/word/2010/wordprocessingGroup" xmlns:wpi="http://schemas.microsoft.com/office/word/2010/wordprocessingInk" xmlns:wne="http://schemas.microsoft.com/office/word/2006/wordml" xmlns:wps="http://schemas.microsoft.com/office/word/2010/wordprocessingShape" mc:Ignorable="w14 w15 w16se w16cid wp14">
   <w:p>
     <w:pPr>
       <w:pStyle w:val="Cabealho"/>
@@ -5834,7 +6081,7 @@
             </wp:anchor>
           </w:drawing>
         </mc:Choice>
-        <mc:Fallback xmlns:w16cid="http://schemas.microsoft.com/office/word/2016/wordml/cid" xmlns:am3d="http://schemas.microsoft.com/office/drawing/2017/model3d" xmlns:aink="http://schemas.microsoft.com/office/drawing/2016/ink" xmlns:cx8="http://schemas.microsoft.com/office/drawing/2016/5/14/chartex" xmlns:cx7="http://schemas.microsoft.com/office/drawing/2016/5/13/chartex" xmlns:cx6="http://schemas.microsoft.com/office/drawing/2016/5/12/chartex" xmlns:cx5="http://schemas.microsoft.com/office/drawing/2016/5/11/chartex" xmlns:cx4="http://schemas.microsoft.com/office/drawing/2016/5/10/chartex" xmlns:cx3="http://schemas.microsoft.com/office/drawing/2016/5/9/chartex" xmlns:cx2="http://schemas.microsoft.com/office/drawing/2015/10/21/chartex" xmlns:cx1="http://schemas.microsoft.com/office/drawing/2015/9/8/chartex">
+        <mc:Fallback>
           <w:pict>
             <v:line w14:anchorId="2807EA01" id="Line 19" o:spid="_x0000_s1026" style="position:absolute;z-index:251657728;visibility:visible;mso-wrap-style:square;mso-width-percent:0;mso-height-percent:0;mso-wrap-distance-left:9pt;mso-wrap-distance-top:0;mso-wrap-distance-right:9pt;mso-wrap-distance-bottom:0;mso-position-horizontal:absolute;mso-position-horizontal-relative:text;mso-position-vertical:absolute;mso-position-vertical-relative:text;mso-width-percent:0;mso-height-percent:0;mso-width-relative:page;mso-height-relative:page" from="0,13.6pt" to="433.7pt,13.6pt" o:gfxdata="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"/>
           </w:pict>
@@ -5855,7 +6102,7 @@
 </file>
 
 <file path=word/header13.xml><?xml version="1.0" encoding="utf-8"?>
-<w:hdr xmlns:wpc="http://schemas.microsoft.com/office/word/2010/wordprocessingCanvas" xmlns:cx="http://schemas.microsoft.com/office/drawing/2014/chartex" xmlns:mc="http://schemas.openxmlformats.org/markup-compatibility/2006" xmlns:o="urn:schemas-microsoft-com:office:office" xmlns:r="http://schemas.openxmlformats.org/officeDocument/2006/relationships" xmlns:m="http://schemas.openxmlformats.org/officeDocument/2006/math" xmlns:v="urn:schemas-microsoft-com:vml" xmlns:wp14="http://schemas.microsoft.com/office/word/2010/wordprocessingDrawing" xmlns:wp="http://schemas.openxmlformats.org/drawingml/2006/wordprocessingDrawing" xmlns:w10="urn:schemas-microsoft-com:office:word" xmlns:w="http://schemas.openxmlformats.org/wordprocessingml/2006/main" xmlns:w14="http://schemas.microsoft.com/office/word/2010/wordml" xmlns:w15="http://schemas.microsoft.com/office/word/2012/wordml" xmlns:w16se="http://schemas.microsoft.com/office/word/2015/wordml/symex" xmlns:wpg="http://schemas.microsoft.com/office/word/2010/wordprocessingGroup" xmlns:wpi="http://schemas.microsoft.com/office/word/2010/wordprocessingInk" xmlns:wne="http://schemas.microsoft.com/office/word/2006/wordml" xmlns:wps="http://schemas.microsoft.com/office/word/2010/wordprocessingShape" mc:Ignorable="w14 w15 w16se wp14">
+<w:hdr xmlns:wpc="http://schemas.microsoft.com/office/word/2010/wordprocessingCanvas" xmlns:cx="http://schemas.microsoft.com/office/drawing/2014/chartex" xmlns:cx1="http://schemas.microsoft.com/office/drawing/2015/9/8/chartex" xmlns:cx2="http://schemas.microsoft.com/office/drawing/2015/10/21/chartex" xmlns:cx3="http://schemas.microsoft.com/office/drawing/2016/5/9/chartex" xmlns:cx4="http://schemas.microsoft.com/office/drawing/2016/5/10/chartex" xmlns:cx5="http://schemas.microsoft.com/office/drawing/2016/5/11/chartex" xmlns:cx6="http://schemas.microsoft.com/office/drawing/2016/5/12/chartex" xmlns:cx7="http://schemas.microsoft.com/office/drawing/2016/5/13/chartex" xmlns:cx8="http://schemas.microsoft.com/office/drawing/2016/5/14/chartex" xmlns:mc="http://schemas.openxmlformats.org/markup-compatibility/2006" xmlns:aink="http://schemas.microsoft.com/office/drawing/2016/ink" xmlns:am3d="http://schemas.microsoft.com/office/drawing/2017/model3d" xmlns:o="urn:schemas-microsoft-com:office:office" xmlns:r="http://schemas.openxmlformats.org/officeDocument/2006/relationships" xmlns:m="http://schemas.openxmlformats.org/officeDocument/2006/math" xmlns:v="urn:schemas-microsoft-com:vml" xmlns:wp14="http://schemas.microsoft.com/office/word/2010/wordprocessingDrawing" xmlns:wp="http://schemas.openxmlformats.org/drawingml/2006/wordprocessingDrawing" xmlns:w10="urn:schemas-microsoft-com:office:word" xmlns:w="http://schemas.openxmlformats.org/wordprocessingml/2006/main" xmlns:w14="http://schemas.microsoft.com/office/word/2010/wordml" xmlns:w15="http://schemas.microsoft.com/office/word/2012/wordml" xmlns:w16cid="http://schemas.microsoft.com/office/word/2016/wordml/cid" xmlns:w16se="http://schemas.microsoft.com/office/word/2015/wordml/symex" xmlns:wpg="http://schemas.microsoft.com/office/word/2010/wordprocessingGroup" xmlns:wpi="http://schemas.microsoft.com/office/word/2010/wordprocessingInk" xmlns:wne="http://schemas.microsoft.com/office/word/2006/wordml" xmlns:wps="http://schemas.microsoft.com/office/word/2010/wordprocessingShape" mc:Ignorable="w14 w15 w16se w16cid wp14">
   <w:p>
     <w:pPr>
       <w:pStyle w:val="Cabealho"/>
@@ -5865,7 +6112,7 @@
 </file>
 
 <file path=word/header2.xml><?xml version="1.0" encoding="utf-8"?>
-<w:hdr xmlns:wpc="http://schemas.microsoft.com/office/word/2010/wordprocessingCanvas" xmlns:cx="http://schemas.microsoft.com/office/drawing/2014/chartex" xmlns:mc="http://schemas.openxmlformats.org/markup-compatibility/2006" xmlns:o="urn:schemas-microsoft-com:office:office" xmlns:r="http://schemas.openxmlformats.org/officeDocument/2006/relationships" xmlns:m="http://schemas.openxmlformats.org/officeDocument/2006/math" xmlns:v="urn:schemas-microsoft-com:vml" xmlns:wp14="http://schemas.microsoft.com/office/word/2010/wordprocessingDrawing" xmlns:wp="http://schemas.openxmlformats.org/drawingml/2006/wordprocessingDrawing" xmlns:w10="urn:schemas-microsoft-com:office:word" xmlns:w="http://schemas.openxmlformats.org/wordprocessingml/2006/main" xmlns:w14="http://schemas.microsoft.com/office/word/2010/wordml" xmlns:w15="http://schemas.microsoft.com/office/word/2012/wordml" xmlns:w16se="http://schemas.microsoft.com/office/word/2015/wordml/symex" xmlns:wpg="http://schemas.microsoft.com/office/word/2010/wordprocessingGroup" xmlns:wpi="http://schemas.microsoft.com/office/word/2010/wordprocessingInk" xmlns:wne="http://schemas.microsoft.com/office/word/2006/wordml" xmlns:wps="http://schemas.microsoft.com/office/word/2010/wordprocessingShape" mc:Ignorable="w14 w15 w16se wp14">
+<w:hdr xmlns:wpc="http://schemas.microsoft.com/office/word/2010/wordprocessingCanvas" xmlns:cx="http://schemas.microsoft.com/office/drawing/2014/chartex" xmlns:cx1="http://schemas.microsoft.com/office/drawing/2015/9/8/chartex" xmlns:cx2="http://schemas.microsoft.com/office/drawing/2015/10/21/chartex" xmlns:cx3="http://schemas.microsoft.com/office/drawing/2016/5/9/chartex" xmlns:cx4="http://schemas.microsoft.com/office/drawing/2016/5/10/chartex" xmlns:cx5="http://schemas.microsoft.com/office/drawing/2016/5/11/chartex" xmlns:cx6="http://schemas.microsoft.com/office/drawing/2016/5/12/chartex" xmlns:cx7="http://schemas.microsoft.com/office/drawing/2016/5/13/chartex" xmlns:cx8="http://schemas.microsoft.com/office/drawing/2016/5/14/chartex" xmlns:mc="http://schemas.openxmlformats.org/markup-compatibility/2006" xmlns:aink="http://schemas.microsoft.com/office/drawing/2016/ink" xmlns:am3d="http://schemas.microsoft.com/office/drawing/2017/model3d" xmlns:o="urn:schemas-microsoft-com:office:office" xmlns:r="http://schemas.openxmlformats.org/officeDocument/2006/relationships" xmlns:m="http://schemas.openxmlformats.org/officeDocument/2006/math" xmlns:v="urn:schemas-microsoft-com:vml" xmlns:wp14="http://schemas.microsoft.com/office/word/2010/wordprocessingDrawing" xmlns:wp="http://schemas.openxmlformats.org/drawingml/2006/wordprocessingDrawing" xmlns:w10="urn:schemas-microsoft-com:office:word" xmlns:w="http://schemas.openxmlformats.org/wordprocessingml/2006/main" xmlns:w14="http://schemas.microsoft.com/office/word/2010/wordml" xmlns:w15="http://schemas.microsoft.com/office/word/2012/wordml" xmlns:w16cid="http://schemas.microsoft.com/office/word/2016/wordml/cid" xmlns:w16se="http://schemas.microsoft.com/office/word/2015/wordml/symex" xmlns:wpg="http://schemas.microsoft.com/office/word/2010/wordprocessingGroup" xmlns:wpi="http://schemas.microsoft.com/office/word/2010/wordprocessingInk" xmlns:wne="http://schemas.microsoft.com/office/word/2006/wordml" xmlns:wps="http://schemas.microsoft.com/office/word/2010/wordprocessingShape" mc:Ignorable="w14 w15 w16se w16cid wp14">
   <w:p>
     <w:pPr>
       <w:pStyle w:val="Cabealho"/>
@@ -5922,7 +6169,7 @@
 </file>
 
 <file path=word/header3.xml><?xml version="1.0" encoding="utf-8"?>
-<w:hdr xmlns:wpc="http://schemas.microsoft.com/office/word/2010/wordprocessingCanvas" xmlns:cx="http://schemas.microsoft.com/office/drawing/2014/chartex" xmlns:mc="http://schemas.openxmlformats.org/markup-compatibility/2006" xmlns:o="urn:schemas-microsoft-com:office:office" xmlns:r="http://schemas.openxmlformats.org/officeDocument/2006/relationships" xmlns:m="http://schemas.openxmlformats.org/officeDocument/2006/math" xmlns:v="urn:schemas-microsoft-com:vml" xmlns:wp14="http://schemas.microsoft.com/office/word/2010/wordprocessingDrawing" xmlns:wp="http://schemas.openxmlformats.org/drawingml/2006/wordprocessingDrawing" xmlns:w10="urn:schemas-microsoft-com:office:word" xmlns:w="http://schemas.openxmlformats.org/wordprocessingml/2006/main" xmlns:w14="http://schemas.microsoft.com/office/word/2010/wordml" xmlns:w15="http://schemas.microsoft.com/office/word/2012/wordml" xmlns:w16se="http://schemas.microsoft.com/office/word/2015/wordml/symex" xmlns:wpg="http://schemas.microsoft.com/office/word/2010/wordprocessingGroup" xmlns:wpi="http://schemas.microsoft.com/office/word/2010/wordprocessingInk" xmlns:wne="http://schemas.microsoft.com/office/word/2006/wordml" xmlns:wps="http://schemas.microsoft.com/office/word/2010/wordprocessingShape" mc:Ignorable="w14 w15 w16se wp14">
+<w:hdr xmlns:wpc="http://schemas.microsoft.com/office/word/2010/wordprocessingCanvas" xmlns:cx="http://schemas.microsoft.com/office/drawing/2014/chartex" xmlns:cx1="http://schemas.microsoft.com/office/drawing/2015/9/8/chartex" xmlns:cx2="http://schemas.microsoft.com/office/drawing/2015/10/21/chartex" xmlns:cx3="http://schemas.microsoft.com/office/drawing/2016/5/9/chartex" xmlns:cx4="http://schemas.microsoft.com/office/drawing/2016/5/10/chartex" xmlns:cx5="http://schemas.microsoft.com/office/drawing/2016/5/11/chartex" xmlns:cx6="http://schemas.microsoft.com/office/drawing/2016/5/12/chartex" xmlns:cx7="http://schemas.microsoft.com/office/drawing/2016/5/13/chartex" xmlns:cx8="http://schemas.microsoft.com/office/drawing/2016/5/14/chartex" xmlns:mc="http://schemas.openxmlformats.org/markup-compatibility/2006" xmlns:aink="http://schemas.microsoft.com/office/drawing/2016/ink" xmlns:am3d="http://schemas.microsoft.com/office/drawing/2017/model3d" xmlns:o="urn:schemas-microsoft-com:office:office" xmlns:r="http://schemas.openxmlformats.org/officeDocument/2006/relationships" xmlns:m="http://schemas.openxmlformats.org/officeDocument/2006/math" xmlns:v="urn:schemas-microsoft-com:vml" xmlns:wp14="http://schemas.microsoft.com/office/word/2010/wordprocessingDrawing" xmlns:wp="http://schemas.openxmlformats.org/drawingml/2006/wordprocessingDrawing" xmlns:w10="urn:schemas-microsoft-com:office:word" xmlns:w="http://schemas.openxmlformats.org/wordprocessingml/2006/main" xmlns:w14="http://schemas.microsoft.com/office/word/2010/wordml" xmlns:w15="http://schemas.microsoft.com/office/word/2012/wordml" xmlns:w16cid="http://schemas.microsoft.com/office/word/2016/wordml/cid" xmlns:w16se="http://schemas.microsoft.com/office/word/2015/wordml/symex" xmlns:wpg="http://schemas.microsoft.com/office/word/2010/wordprocessingGroup" xmlns:wpi="http://schemas.microsoft.com/office/word/2010/wordprocessingInk" xmlns:wne="http://schemas.microsoft.com/office/word/2006/wordml" xmlns:wps="http://schemas.microsoft.com/office/word/2010/wordprocessingShape" mc:Ignorable="w14 w15 w16se w16cid wp14">
   <w:p>
     <w:pPr>
       <w:pStyle w:val="Cabealho"/>
@@ -5952,7 +6199,7 @@
               <wp:lineTo x="0" y="0"/>
             </wp:wrapPolygon>
           </wp:wrapThrough>
-          <wp:docPr id="1" name="Imagem 1"/>
+          <wp:docPr id="14" name="Imagem 14"/>
           <wp:cNvGraphicFramePr>
             <a:graphicFrameLocks xmlns:a="http://schemas.openxmlformats.org/drawingml/2006/main" noChangeAspect="1"/>
           </wp:cNvGraphicFramePr>
@@ -6001,7 +6248,7 @@
 </file>
 
 <file path=word/header4.xml><?xml version="1.0" encoding="utf-8"?>
-<w:hdr xmlns:wpc="http://schemas.microsoft.com/office/word/2010/wordprocessingCanvas" xmlns:cx="http://schemas.microsoft.com/office/drawing/2014/chartex" xmlns:mc="http://schemas.openxmlformats.org/markup-compatibility/2006" xmlns:o="urn:schemas-microsoft-com:office:office" xmlns:r="http://schemas.openxmlformats.org/officeDocument/2006/relationships" xmlns:m="http://schemas.openxmlformats.org/officeDocument/2006/math" xmlns:v="urn:schemas-microsoft-com:vml" xmlns:wp14="http://schemas.microsoft.com/office/word/2010/wordprocessingDrawing" xmlns:wp="http://schemas.openxmlformats.org/drawingml/2006/wordprocessingDrawing" xmlns:w10="urn:schemas-microsoft-com:office:word" xmlns:w="http://schemas.openxmlformats.org/wordprocessingml/2006/main" xmlns:w14="http://schemas.microsoft.com/office/word/2010/wordml" xmlns:w15="http://schemas.microsoft.com/office/word/2012/wordml" xmlns:w16se="http://schemas.microsoft.com/office/word/2015/wordml/symex" xmlns:wpg="http://schemas.microsoft.com/office/word/2010/wordprocessingGroup" xmlns:wpi="http://schemas.microsoft.com/office/word/2010/wordprocessingInk" xmlns:wne="http://schemas.microsoft.com/office/word/2006/wordml" xmlns:wps="http://schemas.microsoft.com/office/word/2010/wordprocessingShape" mc:Ignorable="w14 w15 w16se wp14">
+<w:hdr xmlns:wpc="http://schemas.microsoft.com/office/word/2010/wordprocessingCanvas" xmlns:cx="http://schemas.microsoft.com/office/drawing/2014/chartex" xmlns:cx1="http://schemas.microsoft.com/office/drawing/2015/9/8/chartex" xmlns:cx2="http://schemas.microsoft.com/office/drawing/2015/10/21/chartex" xmlns:cx3="http://schemas.microsoft.com/office/drawing/2016/5/9/chartex" xmlns:cx4="http://schemas.microsoft.com/office/drawing/2016/5/10/chartex" xmlns:cx5="http://schemas.microsoft.com/office/drawing/2016/5/11/chartex" xmlns:cx6="http://schemas.microsoft.com/office/drawing/2016/5/12/chartex" xmlns:cx7="http://schemas.microsoft.com/office/drawing/2016/5/13/chartex" xmlns:cx8="http://schemas.microsoft.com/office/drawing/2016/5/14/chartex" xmlns:mc="http://schemas.openxmlformats.org/markup-compatibility/2006" xmlns:aink="http://schemas.microsoft.com/office/drawing/2016/ink" xmlns:am3d="http://schemas.microsoft.com/office/drawing/2017/model3d" xmlns:o="urn:schemas-microsoft-com:office:office" xmlns:r="http://schemas.openxmlformats.org/officeDocument/2006/relationships" xmlns:m="http://schemas.openxmlformats.org/officeDocument/2006/math" xmlns:v="urn:schemas-microsoft-com:vml" xmlns:wp14="http://schemas.microsoft.com/office/word/2010/wordprocessingDrawing" xmlns:wp="http://schemas.openxmlformats.org/drawingml/2006/wordprocessingDrawing" xmlns:w10="urn:schemas-microsoft-com:office:word" xmlns:w="http://schemas.openxmlformats.org/wordprocessingml/2006/main" xmlns:w14="http://schemas.microsoft.com/office/word/2010/wordml" xmlns:w15="http://schemas.microsoft.com/office/word/2012/wordml" xmlns:w16cid="http://schemas.microsoft.com/office/word/2016/wordml/cid" xmlns:w16se="http://schemas.microsoft.com/office/word/2015/wordml/symex" xmlns:wpg="http://schemas.microsoft.com/office/word/2010/wordprocessingGroup" xmlns:wpi="http://schemas.microsoft.com/office/word/2010/wordprocessingInk" xmlns:wne="http://schemas.microsoft.com/office/word/2006/wordml" xmlns:wps="http://schemas.microsoft.com/office/word/2010/wordprocessingShape" mc:Ignorable="w14 w15 w16se w16cid wp14">
   <w:p>
     <w:pPr>
       <w:pStyle w:val="Cabealho"/>
@@ -6118,7 +6365,7 @@
             </wp:anchor>
           </w:drawing>
         </mc:Choice>
-        <mc:Fallback xmlns:w16cid="http://schemas.microsoft.com/office/word/2016/wordml/cid" xmlns:am3d="http://schemas.microsoft.com/office/drawing/2017/model3d" xmlns:aink="http://schemas.microsoft.com/office/drawing/2016/ink" xmlns:cx8="http://schemas.microsoft.com/office/drawing/2016/5/14/chartex" xmlns:cx7="http://schemas.microsoft.com/office/drawing/2016/5/13/chartex" xmlns:cx6="http://schemas.microsoft.com/office/drawing/2016/5/12/chartex" xmlns:cx5="http://schemas.microsoft.com/office/drawing/2016/5/11/chartex" xmlns:cx4="http://schemas.microsoft.com/office/drawing/2016/5/10/chartex" xmlns:cx3="http://schemas.microsoft.com/office/drawing/2016/5/9/chartex" xmlns:cx2="http://schemas.microsoft.com/office/drawing/2015/10/21/chartex" xmlns:cx1="http://schemas.microsoft.com/office/drawing/2015/9/8/chartex">
+        <mc:Fallback>
           <w:pict>
             <v:line w14:anchorId="03F8F594" id="Line 7" o:spid="_x0000_s1026" style="position:absolute;z-index:251658752;visibility:visible;mso-wrap-style:square;mso-width-percent:0;mso-height-percent:0;mso-wrap-distance-left:9pt;mso-wrap-distance-top:0;mso-wrap-distance-right:9pt;mso-wrap-distance-bottom:0;mso-position-horizontal:absolute;mso-position-horizontal-relative:text;mso-position-vertical:absolute;mso-position-vertical-relative:text;mso-width-percent:0;mso-height-percent:0;mso-width-relative:page;mso-height-relative:page" from="0,13.6pt" to="433.7pt,13.6pt" o:gfxdata="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" o:allowincell="f"/>
           </w:pict>
@@ -6138,7 +6385,7 @@
 </file>
 
 <file path=word/header5.xml><?xml version="1.0" encoding="utf-8"?>
-<w:hdr xmlns:wpc="http://schemas.microsoft.com/office/word/2010/wordprocessingCanvas" xmlns:cx="http://schemas.microsoft.com/office/drawing/2014/chartex" xmlns:mc="http://schemas.openxmlformats.org/markup-compatibility/2006" xmlns:o="urn:schemas-microsoft-com:office:office" xmlns:r="http://schemas.openxmlformats.org/officeDocument/2006/relationships" xmlns:m="http://schemas.openxmlformats.org/officeDocument/2006/math" xmlns:v="urn:schemas-microsoft-com:vml" xmlns:wp14="http://schemas.microsoft.com/office/word/2010/wordprocessingDrawing" xmlns:wp="http://schemas.openxmlformats.org/drawingml/2006/wordprocessingDrawing" xmlns:w10="urn:schemas-microsoft-com:office:word" xmlns:w="http://schemas.openxmlformats.org/wordprocessingml/2006/main" xmlns:w14="http://schemas.microsoft.com/office/word/2010/wordml" xmlns:w15="http://schemas.microsoft.com/office/word/2012/wordml" xmlns:w16se="http://schemas.microsoft.com/office/word/2015/wordml/symex" xmlns:wpg="http://schemas.microsoft.com/office/word/2010/wordprocessingGroup" xmlns:wpi="http://schemas.microsoft.com/office/word/2010/wordprocessingInk" xmlns:wne="http://schemas.microsoft.com/office/word/2006/wordml" xmlns:wps="http://schemas.microsoft.com/office/word/2010/wordprocessingShape" mc:Ignorable="w14 w15 w16se wp14">
+<w:hdr xmlns:wpc="http://schemas.microsoft.com/office/word/2010/wordprocessingCanvas" xmlns:cx="http://schemas.microsoft.com/office/drawing/2014/chartex" xmlns:cx1="http://schemas.microsoft.com/office/drawing/2015/9/8/chartex" xmlns:cx2="http://schemas.microsoft.com/office/drawing/2015/10/21/chartex" xmlns:cx3="http://schemas.microsoft.com/office/drawing/2016/5/9/chartex" xmlns:cx4="http://schemas.microsoft.com/office/drawing/2016/5/10/chartex" xmlns:cx5="http://schemas.microsoft.com/office/drawing/2016/5/11/chartex" xmlns:cx6="http://schemas.microsoft.com/office/drawing/2016/5/12/chartex" xmlns:cx7="http://schemas.microsoft.com/office/drawing/2016/5/13/chartex" xmlns:cx8="http://schemas.microsoft.com/office/drawing/2016/5/14/chartex" xmlns:mc="http://schemas.openxmlformats.org/markup-compatibility/2006" xmlns:aink="http://schemas.microsoft.com/office/drawing/2016/ink" xmlns:am3d="http://schemas.microsoft.com/office/drawing/2017/model3d" xmlns:o="urn:schemas-microsoft-com:office:office" xmlns:r="http://schemas.openxmlformats.org/officeDocument/2006/relationships" xmlns:m="http://schemas.openxmlformats.org/officeDocument/2006/math" xmlns:v="urn:schemas-microsoft-com:vml" xmlns:wp14="http://schemas.microsoft.com/office/word/2010/wordprocessingDrawing" xmlns:wp="http://schemas.openxmlformats.org/drawingml/2006/wordprocessingDrawing" xmlns:w10="urn:schemas-microsoft-com:office:word" xmlns:w="http://schemas.openxmlformats.org/wordprocessingml/2006/main" xmlns:w14="http://schemas.microsoft.com/office/word/2010/wordml" xmlns:w15="http://schemas.microsoft.com/office/word/2012/wordml" xmlns:w16cid="http://schemas.microsoft.com/office/word/2016/wordml/cid" xmlns:w16se="http://schemas.microsoft.com/office/word/2015/wordml/symex" xmlns:wpg="http://schemas.microsoft.com/office/word/2010/wordprocessingGroup" xmlns:wpi="http://schemas.microsoft.com/office/word/2010/wordprocessingInk" xmlns:wne="http://schemas.microsoft.com/office/word/2006/wordml" xmlns:wps="http://schemas.microsoft.com/office/word/2010/wordprocessingShape" mc:Ignorable="w14 w15 w16se w16cid wp14">
   <w:p>
     <w:pPr>
       <w:pStyle w:val="Cabealho"/>
@@ -6194,7 +6441,7 @@
 </file>
 
 <file path=word/header6.xml><?xml version="1.0" encoding="utf-8"?>
-<w:hdr xmlns:wpc="http://schemas.microsoft.com/office/word/2010/wordprocessingCanvas" xmlns:cx="http://schemas.microsoft.com/office/drawing/2014/chartex" xmlns:mc="http://schemas.openxmlformats.org/markup-compatibility/2006" xmlns:o="urn:schemas-microsoft-com:office:office" xmlns:r="http://schemas.openxmlformats.org/officeDocument/2006/relationships" xmlns:m="http://schemas.openxmlformats.org/officeDocument/2006/math" xmlns:v="urn:schemas-microsoft-com:vml" xmlns:wp14="http://schemas.microsoft.com/office/word/2010/wordprocessingDrawing" xmlns:wp="http://schemas.openxmlformats.org/drawingml/2006/wordprocessingDrawing" xmlns:w10="urn:schemas-microsoft-com:office:word" xmlns:w="http://schemas.openxmlformats.org/wordprocessingml/2006/main" xmlns:w14="http://schemas.microsoft.com/office/word/2010/wordml" xmlns:w15="http://schemas.microsoft.com/office/word/2012/wordml" xmlns:w16se="http://schemas.microsoft.com/office/word/2015/wordml/symex" xmlns:wpg="http://schemas.microsoft.com/office/word/2010/wordprocessingGroup" xmlns:wpi="http://schemas.microsoft.com/office/word/2010/wordprocessingInk" xmlns:wne="http://schemas.microsoft.com/office/word/2006/wordml" xmlns:wps="http://schemas.microsoft.com/office/word/2010/wordprocessingShape" mc:Ignorable="w14 w15 w16se wp14">
+<w:hdr xmlns:wpc="http://schemas.microsoft.com/office/word/2010/wordprocessingCanvas" xmlns:cx="http://schemas.microsoft.com/office/drawing/2014/chartex" xmlns:cx1="http://schemas.microsoft.com/office/drawing/2015/9/8/chartex" xmlns:cx2="http://schemas.microsoft.com/office/drawing/2015/10/21/chartex" xmlns:cx3="http://schemas.microsoft.com/office/drawing/2016/5/9/chartex" xmlns:cx4="http://schemas.microsoft.com/office/drawing/2016/5/10/chartex" xmlns:cx5="http://schemas.microsoft.com/office/drawing/2016/5/11/chartex" xmlns:cx6="http://schemas.microsoft.com/office/drawing/2016/5/12/chartex" xmlns:cx7="http://schemas.microsoft.com/office/drawing/2016/5/13/chartex" xmlns:cx8="http://schemas.microsoft.com/office/drawing/2016/5/14/chartex" xmlns:mc="http://schemas.openxmlformats.org/markup-compatibility/2006" xmlns:aink="http://schemas.microsoft.com/office/drawing/2016/ink" xmlns:am3d="http://schemas.microsoft.com/office/drawing/2017/model3d" xmlns:o="urn:schemas-microsoft-com:office:office" xmlns:r="http://schemas.openxmlformats.org/officeDocument/2006/relationships" xmlns:m="http://schemas.openxmlformats.org/officeDocument/2006/math" xmlns:v="urn:schemas-microsoft-com:vml" xmlns:wp14="http://schemas.microsoft.com/office/word/2010/wordprocessingDrawing" xmlns:wp="http://schemas.openxmlformats.org/drawingml/2006/wordprocessingDrawing" xmlns:w10="urn:schemas-microsoft-com:office:word" xmlns:w="http://schemas.openxmlformats.org/wordprocessingml/2006/main" xmlns:w14="http://schemas.microsoft.com/office/word/2010/wordml" xmlns:w15="http://schemas.microsoft.com/office/word/2012/wordml" xmlns:w16cid="http://schemas.microsoft.com/office/word/2016/wordml/cid" xmlns:w16se="http://schemas.microsoft.com/office/word/2015/wordml/symex" xmlns:wpg="http://schemas.microsoft.com/office/word/2010/wordprocessingGroup" xmlns:wpi="http://schemas.microsoft.com/office/word/2010/wordprocessingInk" xmlns:wne="http://schemas.microsoft.com/office/word/2006/wordml" xmlns:wps="http://schemas.microsoft.com/office/word/2010/wordprocessingShape" mc:Ignorable="w14 w15 w16se w16cid wp14">
   <w:p>
     <w:pPr>
       <w:pStyle w:val="Cabealho"/>
@@ -6204,7 +6451,7 @@
 </file>
 
 <file path=word/header7.xml><?xml version="1.0" encoding="utf-8"?>
-<w:hdr xmlns:wpc="http://schemas.microsoft.com/office/word/2010/wordprocessingCanvas" xmlns:cx="http://schemas.microsoft.com/office/drawing/2014/chartex" xmlns:mc="http://schemas.openxmlformats.org/markup-compatibility/2006" xmlns:o="urn:schemas-microsoft-com:office:office" xmlns:r="http://schemas.openxmlformats.org/officeDocument/2006/relationships" xmlns:m="http://schemas.openxmlformats.org/officeDocument/2006/math" xmlns:v="urn:schemas-microsoft-com:vml" xmlns:wp14="http://schemas.microsoft.com/office/word/2010/wordprocessingDrawing" xmlns:wp="http://schemas.openxmlformats.org/drawingml/2006/wordprocessingDrawing" xmlns:w10="urn:schemas-microsoft-com:office:word" xmlns:w="http://schemas.openxmlformats.org/wordprocessingml/2006/main" xmlns:w14="http://schemas.microsoft.com/office/word/2010/wordml" xmlns:w15="http://schemas.microsoft.com/office/word/2012/wordml" xmlns:w16se="http://schemas.microsoft.com/office/word/2015/wordml/symex" xmlns:wpg="http://schemas.microsoft.com/office/word/2010/wordprocessingGroup" xmlns:wpi="http://schemas.microsoft.com/office/word/2010/wordprocessingInk" xmlns:wne="http://schemas.microsoft.com/office/word/2006/wordml" xmlns:wps="http://schemas.microsoft.com/office/word/2010/wordprocessingShape" mc:Ignorable="w14 w15 w16se wp14">
+<w:hdr xmlns:wpc="http://schemas.microsoft.com/office/word/2010/wordprocessingCanvas" xmlns:cx="http://schemas.microsoft.com/office/drawing/2014/chartex" xmlns:cx1="http://schemas.microsoft.com/office/drawing/2015/9/8/chartex" xmlns:cx2="http://schemas.microsoft.com/office/drawing/2015/10/21/chartex" xmlns:cx3="http://schemas.microsoft.com/office/drawing/2016/5/9/chartex" xmlns:cx4="http://schemas.microsoft.com/office/drawing/2016/5/10/chartex" xmlns:cx5="http://schemas.microsoft.com/office/drawing/2016/5/11/chartex" xmlns:cx6="http://schemas.microsoft.com/office/drawing/2016/5/12/chartex" xmlns:cx7="http://schemas.microsoft.com/office/drawing/2016/5/13/chartex" xmlns:cx8="http://schemas.microsoft.com/office/drawing/2016/5/14/chartex" xmlns:mc="http://schemas.openxmlformats.org/markup-compatibility/2006" xmlns:aink="http://schemas.microsoft.com/office/drawing/2016/ink" xmlns:am3d="http://schemas.microsoft.com/office/drawing/2017/model3d" xmlns:o="urn:schemas-microsoft-com:office:office" xmlns:r="http://schemas.openxmlformats.org/officeDocument/2006/relationships" xmlns:m="http://schemas.openxmlformats.org/officeDocument/2006/math" xmlns:v="urn:schemas-microsoft-com:vml" xmlns:wp14="http://schemas.microsoft.com/office/word/2010/wordprocessingDrawing" xmlns:wp="http://schemas.openxmlformats.org/drawingml/2006/wordprocessingDrawing" xmlns:w10="urn:schemas-microsoft-com:office:word" xmlns:w="http://schemas.openxmlformats.org/wordprocessingml/2006/main" xmlns:w14="http://schemas.microsoft.com/office/word/2010/wordml" xmlns:w15="http://schemas.microsoft.com/office/word/2012/wordml" xmlns:w16cid="http://schemas.microsoft.com/office/word/2016/wordml/cid" xmlns:w16se="http://schemas.microsoft.com/office/word/2015/wordml/symex" xmlns:wpg="http://schemas.microsoft.com/office/word/2010/wordprocessingGroup" xmlns:wpi="http://schemas.microsoft.com/office/word/2010/wordprocessingInk" xmlns:wne="http://schemas.microsoft.com/office/word/2006/wordml" xmlns:wps="http://schemas.microsoft.com/office/word/2010/wordprocessingShape" mc:Ignorable="w14 w15 w16se w16cid wp14">
   <w:p>
     <w:pPr>
       <w:pStyle w:val="Cabealho"/>
@@ -6260,7 +6507,7 @@
 </file>
 
 <file path=word/header8.xml><?xml version="1.0" encoding="utf-8"?>
-<w:hdr xmlns:wpc="http://schemas.microsoft.com/office/word/2010/wordprocessingCanvas" xmlns:cx="http://schemas.microsoft.com/office/drawing/2014/chartex" xmlns:mc="http://schemas.openxmlformats.org/markup-compatibility/2006" xmlns:o="urn:schemas-microsoft-com:office:office" xmlns:r="http://schemas.openxmlformats.org/officeDocument/2006/relationships" xmlns:m="http://schemas.openxmlformats.org/officeDocument/2006/math" xmlns:v="urn:schemas-microsoft-com:vml" xmlns:wp14="http://schemas.microsoft.com/office/word/2010/wordprocessingDrawing" xmlns:wp="http://schemas.openxmlformats.org/drawingml/2006/wordprocessingDrawing" xmlns:w10="urn:schemas-microsoft-com:office:word" xmlns:w="http://schemas.openxmlformats.org/wordprocessingml/2006/main" xmlns:w14="http://schemas.microsoft.com/office/word/2010/wordml" xmlns:w15="http://schemas.microsoft.com/office/word/2012/wordml" xmlns:w16se="http://schemas.microsoft.com/office/word/2015/wordml/symex" xmlns:wpg="http://schemas.microsoft.com/office/word/2010/wordprocessingGroup" xmlns:wpi="http://schemas.microsoft.com/office/word/2010/wordprocessingInk" xmlns:wne="http://schemas.microsoft.com/office/word/2006/wordml" xmlns:wps="http://schemas.microsoft.com/office/word/2010/wordprocessingShape" mc:Ignorable="w14 w15 w16se wp14">
+<w:hdr xmlns:wpc="http://schemas.microsoft.com/office/word/2010/wordprocessingCanvas" xmlns:cx="http://schemas.microsoft.com/office/drawing/2014/chartex" xmlns:cx1="http://schemas.microsoft.com/office/drawing/2015/9/8/chartex" xmlns:cx2="http://schemas.microsoft.com/office/drawing/2015/10/21/chartex" xmlns:cx3="http://schemas.microsoft.com/office/drawing/2016/5/9/chartex" xmlns:cx4="http://schemas.microsoft.com/office/drawing/2016/5/10/chartex" xmlns:cx5="http://schemas.microsoft.com/office/drawing/2016/5/11/chartex" xmlns:cx6="http://schemas.microsoft.com/office/drawing/2016/5/12/chartex" xmlns:cx7="http://schemas.microsoft.com/office/drawing/2016/5/13/chartex" xmlns:cx8="http://schemas.microsoft.com/office/drawing/2016/5/14/chartex" xmlns:mc="http://schemas.openxmlformats.org/markup-compatibility/2006" xmlns:aink="http://schemas.microsoft.com/office/drawing/2016/ink" xmlns:am3d="http://schemas.microsoft.com/office/drawing/2017/model3d" xmlns:o="urn:schemas-microsoft-com:office:office" xmlns:r="http://schemas.openxmlformats.org/officeDocument/2006/relationships" xmlns:m="http://schemas.openxmlformats.org/officeDocument/2006/math" xmlns:v="urn:schemas-microsoft-com:vml" xmlns:wp14="http://schemas.microsoft.com/office/word/2010/wordprocessingDrawing" xmlns:wp="http://schemas.openxmlformats.org/drawingml/2006/wordprocessingDrawing" xmlns:w10="urn:schemas-microsoft-com:office:word" xmlns:w="http://schemas.openxmlformats.org/wordprocessingml/2006/main" xmlns:w14="http://schemas.microsoft.com/office/word/2010/wordml" xmlns:w15="http://schemas.microsoft.com/office/word/2012/wordml" xmlns:w16cid="http://schemas.microsoft.com/office/word/2016/wordml/cid" xmlns:w16se="http://schemas.microsoft.com/office/word/2015/wordml/symex" xmlns:wpg="http://schemas.microsoft.com/office/word/2010/wordprocessingGroup" xmlns:wpi="http://schemas.microsoft.com/office/word/2010/wordprocessingInk" xmlns:wne="http://schemas.microsoft.com/office/word/2006/wordml" xmlns:wps="http://schemas.microsoft.com/office/word/2010/wordprocessingShape" mc:Ignorable="w14 w15 w16se w16cid wp14">
   <w:p>
     <w:pPr>
       <w:pStyle w:val="Cabealho"/>
@@ -6270,7 +6517,7 @@
 </file>
 
 <file path=word/header9.xml><?xml version="1.0" encoding="utf-8"?>
-<w:hdr xmlns:wpc="http://schemas.microsoft.com/office/word/2010/wordprocessingCanvas" xmlns:cx="http://schemas.microsoft.com/office/drawing/2014/chartex" xmlns:mc="http://schemas.openxmlformats.org/markup-compatibility/2006" xmlns:o="urn:schemas-microsoft-com:office:office" xmlns:r="http://schemas.openxmlformats.org/officeDocument/2006/relationships" xmlns:m="http://schemas.openxmlformats.org/officeDocument/2006/math" xmlns:v="urn:schemas-microsoft-com:vml" xmlns:wp14="http://schemas.microsoft.com/office/word/2010/wordprocessingDrawing" xmlns:wp="http://schemas.openxmlformats.org/drawingml/2006/wordprocessingDrawing" xmlns:w10="urn:schemas-microsoft-com:office:word" xmlns:w="http://schemas.openxmlformats.org/wordprocessingml/2006/main" xmlns:w14="http://schemas.microsoft.com/office/word/2010/wordml" xmlns:w15="http://schemas.microsoft.com/office/word/2012/wordml" xmlns:w16se="http://schemas.microsoft.com/office/word/2015/wordml/symex" xmlns:wpg="http://schemas.microsoft.com/office/word/2010/wordprocessingGroup" xmlns:wpi="http://schemas.microsoft.com/office/word/2010/wordprocessingInk" xmlns:wne="http://schemas.microsoft.com/office/word/2006/wordml" xmlns:wps="http://schemas.microsoft.com/office/word/2010/wordprocessingShape" mc:Ignorable="w14 w15 w16se wp14">
+<w:hdr xmlns:wpc="http://schemas.microsoft.com/office/word/2010/wordprocessingCanvas" xmlns:cx="http://schemas.microsoft.com/office/drawing/2014/chartex" xmlns:cx1="http://schemas.microsoft.com/office/drawing/2015/9/8/chartex" xmlns:cx2="http://schemas.microsoft.com/office/drawing/2015/10/21/chartex" xmlns:cx3="http://schemas.microsoft.com/office/drawing/2016/5/9/chartex" xmlns:cx4="http://schemas.microsoft.com/office/drawing/2016/5/10/chartex" xmlns:cx5="http://schemas.microsoft.com/office/drawing/2016/5/11/chartex" xmlns:cx6="http://schemas.microsoft.com/office/drawing/2016/5/12/chartex" xmlns:cx7="http://schemas.microsoft.com/office/drawing/2016/5/13/chartex" xmlns:cx8="http://schemas.microsoft.com/office/drawing/2016/5/14/chartex" xmlns:mc="http://schemas.openxmlformats.org/markup-compatibility/2006" xmlns:aink="http://schemas.microsoft.com/office/drawing/2016/ink" xmlns:am3d="http://schemas.microsoft.com/office/drawing/2017/model3d" xmlns:o="urn:schemas-microsoft-com:office:office" xmlns:r="http://schemas.openxmlformats.org/officeDocument/2006/relationships" xmlns:m="http://schemas.openxmlformats.org/officeDocument/2006/math" xmlns:v="urn:schemas-microsoft-com:vml" xmlns:wp14="http://schemas.microsoft.com/office/word/2010/wordprocessingDrawing" xmlns:wp="http://schemas.openxmlformats.org/drawingml/2006/wordprocessingDrawing" xmlns:w10="urn:schemas-microsoft-com:office:word" xmlns:w="http://schemas.openxmlformats.org/wordprocessingml/2006/main" xmlns:w14="http://schemas.microsoft.com/office/word/2010/wordml" xmlns:w15="http://schemas.microsoft.com/office/word/2012/wordml" xmlns:w16cid="http://schemas.microsoft.com/office/word/2016/wordml/cid" xmlns:w16se="http://schemas.microsoft.com/office/word/2015/wordml/symex" xmlns:wpg="http://schemas.microsoft.com/office/word/2010/wordprocessingGroup" xmlns:wpi="http://schemas.microsoft.com/office/word/2010/wordprocessingInk" xmlns:wne="http://schemas.microsoft.com/office/word/2006/wordml" xmlns:wps="http://schemas.microsoft.com/office/word/2010/wordprocessingShape" mc:Ignorable="w14 w15 w16se w16cid wp14">
   <w:p>
     <w:pPr>
       <w:pStyle w:val="Cabealho"/>
@@ -6395,7 +6642,7 @@
             </wp:anchor>
           </w:drawing>
         </mc:Choice>
-        <mc:Fallback xmlns:w16cid="http://schemas.microsoft.com/office/word/2016/wordml/cid" xmlns:am3d="http://schemas.microsoft.com/office/drawing/2017/model3d" xmlns:aink="http://schemas.microsoft.com/office/drawing/2016/ink" xmlns:cx8="http://schemas.microsoft.com/office/drawing/2016/5/14/chartex" xmlns:cx7="http://schemas.microsoft.com/office/drawing/2016/5/13/chartex" xmlns:cx6="http://schemas.microsoft.com/office/drawing/2016/5/12/chartex" xmlns:cx5="http://schemas.microsoft.com/office/drawing/2016/5/11/chartex" xmlns:cx4="http://schemas.microsoft.com/office/drawing/2016/5/10/chartex" xmlns:cx3="http://schemas.microsoft.com/office/drawing/2016/5/9/chartex" xmlns:cx2="http://schemas.microsoft.com/office/drawing/2015/10/21/chartex" xmlns:cx1="http://schemas.microsoft.com/office/drawing/2015/9/8/chartex">
+        <mc:Fallback>
           <w:pict>
             <v:line w14:anchorId="651F932C" id="Line 10" o:spid="_x0000_s1026" style="position:absolute;z-index:251659776;visibility:visible;mso-wrap-style:square;mso-width-percent:0;mso-height-percent:0;mso-wrap-distance-left:9pt;mso-wrap-distance-top:0;mso-wrap-distance-right:9pt;mso-wrap-distance-bottom:0;mso-position-horizontal:absolute;mso-position-horizontal-relative:text;mso-position-vertical:absolute;mso-position-vertical-relative:text;mso-width-percent:0;mso-height-percent:0;mso-width-relative:page;mso-height-relative:page" from="0,13.6pt" to="433.7pt,13.6pt" o:gfxdata="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" o:allowincell="f"/>
           </w:pict>
@@ -6420,7 +6667,7 @@
 </file>
 
 <file path=word/numbering.xml><?xml version="1.0" encoding="utf-8"?>
-<w:numbering xmlns:wpc="http://schemas.microsoft.com/office/word/2010/wordprocessingCanvas" xmlns:cx="http://schemas.microsoft.com/office/drawing/2014/chartex" xmlns:mc="http://schemas.openxmlformats.org/markup-compatibility/2006" xmlns:o="urn:schemas-microsoft-com:office:office" xmlns:r="http://schemas.openxmlformats.org/officeDocument/2006/relationships" xmlns:m="http://schemas.openxmlformats.org/officeDocument/2006/math" xmlns:v="urn:schemas-microsoft-com:vml" xmlns:wp14="http://schemas.microsoft.com/office/word/2010/wordprocessingDrawing" xmlns:wp="http://schemas.openxmlformats.org/drawingml/2006/wordprocessingDrawing" xmlns:w10="urn:schemas-microsoft-com:office:word" xmlns:w="http://schemas.openxmlformats.org/wordprocessingml/2006/main" xmlns:w14="http://schemas.microsoft.com/office/word/2010/wordml" xmlns:w15="http://schemas.microsoft.com/office/word/2012/wordml" xmlns:w16se="http://schemas.microsoft.com/office/word/2015/wordml/symex" xmlns:wpg="http://schemas.microsoft.com/office/word/2010/wordprocessingGroup" xmlns:wpi="http://schemas.microsoft.com/office/word/2010/wordprocessingInk" xmlns:wne="http://schemas.microsoft.com/office/word/2006/wordml" xmlns:wps="http://schemas.microsoft.com/office/word/2010/wordprocessingShape" mc:Ignorable="w14 w15 w16se wp14">
+<w:numbering xmlns:wpc="http://schemas.microsoft.com/office/word/2010/wordprocessingCanvas" xmlns:cx="http://schemas.microsoft.com/office/drawing/2014/chartex" xmlns:cx1="http://schemas.microsoft.com/office/drawing/2015/9/8/chartex" xmlns:cx2="http://schemas.microsoft.com/office/drawing/2015/10/21/chartex" xmlns:cx3="http://schemas.microsoft.com/office/drawing/2016/5/9/chartex" xmlns:cx4="http://schemas.microsoft.com/office/drawing/2016/5/10/chartex" xmlns:cx5="http://schemas.microsoft.com/office/drawing/2016/5/11/chartex" xmlns:cx6="http://schemas.microsoft.com/office/drawing/2016/5/12/chartex" xmlns:cx7="http://schemas.microsoft.com/office/drawing/2016/5/13/chartex" xmlns:cx8="http://schemas.microsoft.com/office/drawing/2016/5/14/chartex" xmlns:mc="http://schemas.openxmlformats.org/markup-compatibility/2006" xmlns:aink="http://schemas.microsoft.com/office/drawing/2016/ink" xmlns:am3d="http://schemas.microsoft.com/office/drawing/2017/model3d" xmlns:o="urn:schemas-microsoft-com:office:office" xmlns:r="http://schemas.openxmlformats.org/officeDocument/2006/relationships" xmlns:m="http://schemas.openxmlformats.org/officeDocument/2006/math" xmlns:v="urn:schemas-microsoft-com:vml" xmlns:wp14="http://schemas.microsoft.com/office/word/2010/wordprocessingDrawing" xmlns:wp="http://schemas.openxmlformats.org/drawingml/2006/wordprocessingDrawing" xmlns:w10="urn:schemas-microsoft-com:office:word" xmlns:w="http://schemas.openxmlformats.org/wordprocessingml/2006/main" xmlns:w14="http://schemas.microsoft.com/office/word/2010/wordml" xmlns:w15="http://schemas.microsoft.com/office/word/2012/wordml" xmlns:w16cid="http://schemas.microsoft.com/office/word/2016/wordml/cid" xmlns:w16se="http://schemas.microsoft.com/office/word/2015/wordml/symex" xmlns:wpg="http://schemas.microsoft.com/office/word/2010/wordprocessingGroup" xmlns:wpi="http://schemas.microsoft.com/office/word/2010/wordprocessingInk" xmlns:wne="http://schemas.microsoft.com/office/word/2006/wordml" xmlns:wps="http://schemas.microsoft.com/office/word/2010/wordprocessingShape" mc:Ignorable="w14 w15 w16se w16cid wp14">
   <w:abstractNum w:abstractNumId="0" w15:restartNumberingAfterBreak="0">
     <w:nsid w:val="FFFFFF7C"/>
     <w:multiLevelType w:val="singleLevel"/>
@@ -9624,7 +9871,7 @@
 </file>
 
 <file path=word/styles.xml><?xml version="1.0" encoding="utf-8"?>
-<w:styles xmlns:mc="http://schemas.openxmlformats.org/markup-compatibility/2006" xmlns:r="http://schemas.openxmlformats.org/officeDocument/2006/relationships" xmlns:w="http://schemas.openxmlformats.org/wordprocessingml/2006/main" xmlns:w14="http://schemas.microsoft.com/office/word/2010/wordml" xmlns:w15="http://schemas.microsoft.com/office/word/2012/wordml" xmlns:w16se="http://schemas.microsoft.com/office/word/2015/wordml/symex" mc:Ignorable="w14 w15 w16se">
+<w:styles xmlns:mc="http://schemas.openxmlformats.org/markup-compatibility/2006" xmlns:r="http://schemas.openxmlformats.org/officeDocument/2006/relationships" xmlns:w="http://schemas.openxmlformats.org/wordprocessingml/2006/main" xmlns:w14="http://schemas.microsoft.com/office/word/2010/wordml" xmlns:w15="http://schemas.microsoft.com/office/word/2012/wordml" xmlns:w16cid="http://schemas.microsoft.com/office/word/2016/wordml/cid" xmlns:w16se="http://schemas.microsoft.com/office/word/2015/wordml/symex" mc:Ignorable="w14 w15 w16se w16cid">
   <w:docDefaults>
     <w:rPrDefault>
       <w:rPr>
@@ -9634,7 +9881,7 @@
     </w:rPrDefault>
     <w:pPrDefault/>
   </w:docDefaults>
-  <w:latentStyles w:defLockedState="0" w:defUIPriority="99" w:defSemiHidden="0" w:defUnhideWhenUsed="0" w:defQFormat="0" w:count="371">
+  <w:latentStyles w:defLockedState="0" w:defUIPriority="99" w:defSemiHidden="0" w:defUnhideWhenUsed="0" w:defQFormat="0" w:count="375">
     <w:lsdException w:name="Normal" w:locked="1" w:uiPriority="0" w:qFormat="1"/>
     <w:lsdException w:name="heading 1" w:locked="1" w:uiPriority="9" w:qFormat="1"/>
     <w:lsdException w:name="heading 2" w:locked="1" w:uiPriority="9" w:qFormat="1"/>
@@ -10006,6 +10253,10 @@
     <w:lsdException w:name="List Table 5 Dark Accent 6" w:uiPriority="50"/>
     <w:lsdException w:name="List Table 6 Colorful Accent 6" w:uiPriority="51"/>
     <w:lsdException w:name="List Table 7 Colorful Accent 6" w:uiPriority="52"/>
+    <w:lsdException w:name="Mention" w:semiHidden="1" w:unhideWhenUsed="1"/>
+    <w:lsdException w:name="Smart Hyperlink" w:semiHidden="1" w:unhideWhenUsed="1"/>
+    <w:lsdException w:name="Hashtag" w:semiHidden="1" w:unhideWhenUsed="1"/>
+    <w:lsdException w:name="Unresolved Mention" w:semiHidden="1" w:unhideWhenUsed="1"/>
   </w:latentStyles>
   <w:style w:type="paragraph" w:default="1" w:styleId="Normal">
     <w:name w:val="Normal"/>
@@ -16341,7 +16592,7 @@
 </file>
 
 <file path=customXml/itemProps1.xml><?xml version="1.0" encoding="utf-8"?>
-<ds:datastoreItem xmlns:ds="http://schemas.openxmlformats.org/officeDocument/2006/customXml" ds:itemID="{ACCAB5D6-7A41-495E-9A62-5C59D962F13B}">
+<ds:datastoreItem xmlns:ds="http://schemas.openxmlformats.org/officeDocument/2006/customXml" ds:itemID="{7D170E73-004C-4F73-9D3A-1302EDE0CEAA}">
   <ds:schemaRefs>
     <ds:schemaRef ds:uri="http://schemas.openxmlformats.org/officeDocument/2006/bibliography"/>
   </ds:schemaRefs>

</xml_diff>

<commit_message>
Adicionado parte escrita, monografia cap - 02
</commit_message>
<xml_diff>
--- a/documentacao/MONOGRAFIA/MONOGRAFIAOFICIAL.docx
+++ b/documentacao/MONOGRAFIA/MONOGRAFIAOFICIAL.docx
@@ -102,6 +102,9 @@
       </w:pPr>
       <w:r>
         <w:t>JOÃO ALFREDO</w:t>
+      </w:r>
+      <w:r>
+        <w:t xml:space="preserve"> Teodoro</w:t>
       </w:r>
     </w:p>
     <w:p>
@@ -3824,6 +3827,7 @@
       </w:r>
       <w:bookmarkEnd w:id="9"/>
     </w:p>
+    <w:p/>
     <w:p>
       <w:pPr>
         <w:pStyle w:val="Ttulo2"/>
@@ -3851,13 +3855,26 @@
         <w:tab/>
       </w:r>
       <w:r>
-        <w:t>Descrever a equipe e seus papéis no projeto</w:t>
-      </w:r>
-      <w:r>
-        <w:t xml:space="preserve">, mencionar os papéis de acordo com a metodologia ágil adotada. Ex. Scrum Master, </w:t>
+        <w:t xml:space="preserve">A equipe desde o começo se mostrou bastante aberta aos desafios propostos pelo projeto. E graças a isso, não teve nenhum problema de atraso ou descompromisso com o mesmo. Devido ao grande interesse de todos do grupo, não nos opusemos a compartilhar as tarefas e </w:t>
       </w:r>
       <w:proofErr w:type="spellStart"/>
       <w:r>
+        <w:t>revesar</w:t>
+      </w:r>
+      <w:proofErr w:type="spellEnd"/>
+      <w:r>
+        <w:t xml:space="preserve">. Sendo assim, sempre teve entre dois a três integrantes em cada função. Onde teve um responsável técnico, aquele que se sentia mais confortável e afinidade para aquela etapa e os demais não só auxiliavam como faziam vários processos sozinhos, aprimorando seus conhecimentos adquiridos em sala de aula. Entretanto, por uma questão de burocracia foi separado por afinidade as funções, sendo </w:t>
+      </w:r>
+      <w:proofErr w:type="gramStart"/>
+      <w:r>
+        <w:t>eles :</w:t>
+      </w:r>
+      <w:proofErr w:type="gramEnd"/>
+      <w:r>
+        <w:t xml:space="preserve"> </w:t>
+      </w:r>
+      <w:proofErr w:type="spellStart"/>
+      <w:r>
         <w:t>Product</w:t>
       </w:r>
       <w:proofErr w:type="spellEnd"/>
@@ -3870,35 +3887,184 @@
       </w:r>
       <w:proofErr w:type="spellEnd"/>
       <w:r>
-        <w:t>, Time de Desenvolvimento, etc. Deixar claro quem fez o quê no projeto, um integrante pode ter mais de um papel no projeto.</w:t>
+        <w:t>, Fernando Maia, Scrum Master, Giulia Maia, Desenvolvedor Front-</w:t>
+      </w:r>
+      <w:proofErr w:type="spellStart"/>
+      <w:r>
+        <w:t>End</w:t>
+      </w:r>
+      <w:proofErr w:type="spellEnd"/>
+      <w:r>
+        <w:t xml:space="preserve">, João Teodoro, Gestor de Banco de Dados, Oscar </w:t>
+      </w:r>
+      <w:proofErr w:type="spellStart"/>
+      <w:r>
+        <w:t>Althausen</w:t>
+      </w:r>
+      <w:proofErr w:type="spellEnd"/>
+      <w:r>
+        <w:t>, Desenvolvedor Back-</w:t>
+      </w:r>
+      <w:proofErr w:type="spellStart"/>
+      <w:r>
+        <w:t>End</w:t>
+      </w:r>
+      <w:proofErr w:type="spellEnd"/>
+      <w:r>
+        <w:t>: Raissa Arantes e Analista de Software, Vitória Cristina.</w:t>
+      </w:r>
+    </w:p>
+    <w:p/>
+    <w:p/>
+    <w:p>
+      <w:pPr>
+        <w:pStyle w:val="Ttulo2"/>
+        <w:rPr>
+          <w:b/>
+        </w:rPr>
+      </w:pPr>
+      <w:bookmarkStart w:id="11" w:name="_Toc512519595"/>
+      <w:r>
+        <w:rPr>
+          <w:b/>
+        </w:rPr>
+        <w:t>PROCESSO E FERRAMENTA DE GESTÃO DE PROJETOS</w:t>
+      </w:r>
+      <w:bookmarkEnd w:id="11"/>
+      <w:r>
+        <w:rPr>
+          <w:b/>
+        </w:rPr>
+        <w:t xml:space="preserve"> </w:t>
       </w:r>
     </w:p>
     <w:p>
       <w:r>
         <w:tab/>
       </w:r>
-    </w:p>
-    <w:p>
-      <w:pPr>
-        <w:pStyle w:val="Ttulo2"/>
-        <w:rPr>
-          <w:b/>
-        </w:rPr>
-      </w:pPr>
-      <w:bookmarkStart w:id="11" w:name="_Toc512519595"/>
-      <w:r>
-        <w:rPr>
-          <w:b/>
-        </w:rPr>
-        <w:t>PROCESSO E FERRAMENTA DE GESTÃO DE PROJETOS</w:t>
-      </w:r>
-      <w:bookmarkEnd w:id="11"/>
-      <w:r>
-        <w:rPr>
-          <w:b/>
-        </w:rPr>
+      <w:r>
+        <w:tab/>
+      </w:r>
+      <w:r>
+        <w:t xml:space="preserve">Descrever o processo de gestão e seus benefícios: Divisão das tarefas, evidências das Daily Meetings; Prints da ferramenta </w:t>
+      </w:r>
+      <w:r>
+        <w:t xml:space="preserve">de gestão de atividades </w:t>
+      </w:r>
+      <w:r>
+        <w:t>utilizada</w:t>
+      </w:r>
+      <w:r>
+        <w:t>.</w:t>
+      </w:r>
+    </w:p>
+    <w:p>
+      <w:r>
+        <w:t xml:space="preserve">Devido </w:t>
+      </w:r>
+      <w:proofErr w:type="spellStart"/>
+      <w:r>
+        <w:t>a</w:t>
+      </w:r>
+      <w:proofErr w:type="spellEnd"/>
+      <w:r>
+        <w:t xml:space="preserve"> grande necessidade de tornar as coisas mais práticas e ágeis, desde de 2001, a </w:t>
+      </w:r>
+      <w:proofErr w:type="spellStart"/>
+      <w:r>
+        <w:t>Metolodogia</w:t>
+      </w:r>
+      <w:proofErr w:type="spellEnd"/>
+      <w:r>
+        <w:t xml:space="preserve"> Ágil, viu a grande necessidade de proporcionar tal praticidade, ganhando força de maneira exponencial ao longo dos anos.</w:t>
+      </w:r>
+    </w:p>
+    <w:p>
+      <w:r>
+        <w:tab/>
+      </w:r>
+      <w:r>
+        <w:tab/>
+      </w:r>
+      <w:r>
+        <w:t xml:space="preserve">Nesse tipo de metodologia as vantagens são </w:t>
+      </w:r>
+      <w:proofErr w:type="spellStart"/>
+      <w:r>
+        <w:t>ínumeras</w:t>
+      </w:r>
+      <w:proofErr w:type="spellEnd"/>
+      <w:r>
+        <w:t xml:space="preserve">, não só pelo olhar do cliente como para o time de desenvolvedores. Tendo em vista que, há uma melhor comunicação com o cliente e usuários finais; antecipação de problemas e tomadas de decisões mais rápidas; definição de escopo, objetivo e prioridades mais claras, entre outras. </w:t>
+      </w:r>
+    </w:p>
+    <w:p>
+      <w:r>
+        <w:lastRenderedPageBreak/>
+        <w:tab/>
+      </w:r>
+      <w:r>
+        <w:tab/>
+      </w:r>
+      <w:r>
+        <w:t xml:space="preserve">Tudo isso só é possível graças a maneira que é estruturada e distribuída as funções de cada integrante e etapas a serem seguidas, diferente do tão conhecido Metodologia em Cascata. </w:t>
+      </w:r>
+    </w:p>
+    <w:p>
+      <w:r>
+        <w:t xml:space="preserve">As </w:t>
+      </w:r>
+      <w:proofErr w:type="spellStart"/>
+      <w:r>
+        <w:t>estapas</w:t>
+      </w:r>
+      <w:proofErr w:type="spellEnd"/>
+      <w:r>
+        <w:t xml:space="preserve"> se resumem em analisar todos requisitos do cliente, fazendo uma planilha de </w:t>
+      </w:r>
+      <w:proofErr w:type="spellStart"/>
+      <w:r>
+        <w:t>Product</w:t>
+      </w:r>
+      <w:proofErr w:type="spellEnd"/>
+      <w:r>
+        <w:t xml:space="preserve"> Backlogs, e em reunião com o mesmo, definindo suas prioridades para o projeto. E através disso, dividir em pequenas etapas, sprints, onde se produz e entrega, funcionando como um ciclo, e o período desse ciclo, para prazo de entrega é definido com o cliente.</w:t>
+      </w:r>
+    </w:p>
+    <w:p>
+      <w:r>
+        <w:tab/>
+      </w:r>
+      <w:r>
+        <w:tab/>
+      </w:r>
+      <w:r>
+        <w:t xml:space="preserve">É importante também, deixar bem claro através de SLA (Service </w:t>
+      </w:r>
+      <w:proofErr w:type="spellStart"/>
+      <w:r>
+        <w:t>Level</w:t>
+      </w:r>
+      <w:proofErr w:type="spellEnd"/>
+      <w:r>
         <w:t xml:space="preserve"> </w:t>
       </w:r>
+      <w:proofErr w:type="spellStart"/>
+      <w:r>
+        <w:t>Agreement</w:t>
+      </w:r>
+      <w:proofErr w:type="spellEnd"/>
+      <w:r>
+        <w:t xml:space="preserve">), todos os parâmetros legais, documentações, entre outras questões burocráticas. Com a finalidade de </w:t>
+      </w:r>
+      <w:proofErr w:type="spellStart"/>
+      <w:r>
+        <w:t>garanir</w:t>
+      </w:r>
+      <w:proofErr w:type="spellEnd"/>
+      <w:r>
+        <w:t xml:space="preserve"> cumprimento dos contratos formados entre o cliente e prestador de serviços.</w:t>
+      </w:r>
     </w:p>
     <w:p>
       <w:r>
@@ -3908,20 +4074,113 @@
         <w:tab/>
       </w:r>
       <w:r>
-        <w:t xml:space="preserve">Descrever o processo de gestão e seus benefícios: Divisão das tarefas, evidências das Daily Meetings; Prints da ferramenta </w:t>
-      </w:r>
-      <w:r>
-        <w:t xml:space="preserve">de gestão de atividades </w:t>
-      </w:r>
-      <w:r>
-        <w:t>utilizada</w:t>
-      </w:r>
-      <w:r>
-        <w:t>.</w:t>
-      </w:r>
-    </w:p>
-    <w:p>
-      <w:r>
+        <w:t xml:space="preserve">As funções decorrentes da Metodologia Ágil são: </w:t>
+      </w:r>
+      <w:proofErr w:type="spellStart"/>
+      <w:r>
+        <w:t>Product</w:t>
+      </w:r>
+      <w:proofErr w:type="spellEnd"/>
+      <w:r>
+        <w:t xml:space="preserve"> </w:t>
+      </w:r>
+      <w:proofErr w:type="spellStart"/>
+      <w:r>
+        <w:t>Owner</w:t>
+      </w:r>
+      <w:proofErr w:type="spellEnd"/>
+      <w:r>
+        <w:t xml:space="preserve">, conversar diretamente com o cliente, </w:t>
+      </w:r>
+      <w:proofErr w:type="spellStart"/>
+      <w:r>
+        <w:t>ententendo</w:t>
+      </w:r>
+      <w:proofErr w:type="spellEnd"/>
+      <w:r>
+        <w:t xml:space="preserve"> e trazendo possíveis soluções para o mesmo.  Já o </w:t>
+      </w:r>
+      <w:proofErr w:type="spellStart"/>
+      <w:r>
+        <w:t>Dev</w:t>
+      </w:r>
+      <w:proofErr w:type="spellEnd"/>
+      <w:r>
+        <w:t xml:space="preserve"> Team, deve desenvolver de acordo com as solicitações definidas pelo ciente e no prazo estipulado. Enquanto o Scrum Master é responsável por gerenciar o time de desenvolvedores e o </w:t>
+      </w:r>
+      <w:proofErr w:type="spellStart"/>
+      <w:r>
+        <w:t>product</w:t>
+      </w:r>
+      <w:proofErr w:type="spellEnd"/>
+      <w:r>
+        <w:t xml:space="preserve"> </w:t>
+      </w:r>
+      <w:proofErr w:type="spellStart"/>
+      <w:r>
+        <w:t>owner</w:t>
+      </w:r>
+      <w:proofErr w:type="spellEnd"/>
+      <w:r>
+        <w:t>, sabendo assim quais as necessidades e desejos do cliente.</w:t>
+      </w:r>
+    </w:p>
+    <w:p>
+      <w:r>
+        <w:tab/>
+      </w:r>
+      <w:r>
+        <w:tab/>
+      </w:r>
+      <w:r>
+        <w:t xml:space="preserve">Como mencionado anteriormente o gerenciamento efetivo só ocorre graças ao trabalho em equipe de maneira efetiva, e cabe ao Scrum Master estar sempre supervisionando. </w:t>
+      </w:r>
+    </w:p>
+    <w:p>
+      <w:r>
+        <w:tab/>
+      </w:r>
+      <w:r>
+        <w:tab/>
+      </w:r>
+      <w:r>
+        <w:t xml:space="preserve">E ele pode fazer isso através de Daily Meetings, reuniões diárias para saber como anda o projeto em todas as áreas; Feedbacks com as equipes, relatando </w:t>
+      </w:r>
+      <w:proofErr w:type="spellStart"/>
+      <w:r>
+        <w:t>potos</w:t>
+      </w:r>
+      <w:proofErr w:type="spellEnd"/>
+      <w:r>
+        <w:t xml:space="preserve"> fortes e melhorias pertinentes ao projeto, e Sprint Review, onde é comentado sobre a entrega da sprint anterior, se foi efetiva, atendeu as expectativas e melhorias futuras.</w:t>
+      </w:r>
+    </w:p>
+    <w:p>
+      <w:r>
+        <w:tab/>
+      </w:r>
+      <w:r>
+        <w:tab/>
+      </w:r>
+      <w:r>
+        <w:t xml:space="preserve">A plataforma usada para garantir que a Metodologia Ágil atingisse a função dela nesse projeto foi, o </w:t>
+      </w:r>
+      <w:proofErr w:type="spellStart"/>
+      <w:r>
+        <w:t>Trello</w:t>
+      </w:r>
+      <w:proofErr w:type="spellEnd"/>
+      <w:r>
+        <w:t>, como mostra na imagem abaixo. Através dessa ferramenta de gerenciamento, foi possível controlar, monitorar, elucidar e melhorar a comunicação entre a equipe, fazendo-a mais transparente durante todo esse percurso de desenvolvimento.</w:t>
+      </w:r>
+    </w:p>
+    <w:p/>
+    <w:p>
+      <w:r>
+        <w:rPr>
+          <w:noProof/>
+        </w:rPr>
+        <w:lastRenderedPageBreak/>
         <w:drawing>
           <wp:inline distT="0" distB="0" distL="0" distR="0" wp14:anchorId="21173167" wp14:editId="04D064FF">
             <wp:extent cx="5760720" cy="2705100"/>
@@ -3959,6 +4218,8 @@
         </w:drawing>
       </w:r>
     </w:p>
+    <w:p/>
+    <w:p/>
     <w:p>
       <w:pPr>
         <w:pStyle w:val="Ttulo2"/>
@@ -3983,37 +4244,98 @@
     </w:p>
     <w:p>
       <w:r>
-        <w:t>O que é, e como foi feito</w:t>
-      </w:r>
-    </w:p>
-    <w:p>
+        <w:t>´</w:t>
+      </w:r>
       <w:r>
         <w:tab/>
       </w:r>
       <w:r>
-        <w:t xml:space="preserve">A tabela abaixo </w:t>
+        <w:tab/>
+      </w:r>
+      <w:r>
+        <w:t xml:space="preserve">Para poder </w:t>
       </w:r>
       <w:proofErr w:type="spellStart"/>
       <w:r>
-        <w:t>aprsenta</w:t>
+        <w:t>enteder</w:t>
       </w:r>
       <w:proofErr w:type="spellEnd"/>
       <w:r>
-        <w:t xml:space="preserve"> os principais risco</w:t>
-      </w:r>
-      <w:r>
-        <w:t>s</w:t>
-      </w:r>
-      <w:r>
-        <w:t xml:space="preserve"> </w:t>
+        <w:t xml:space="preserve"> da Gestão de riscos do projeto, precisa saber o que são riscos. De acordo com </w:t>
+      </w:r>
+      <w:r>
+        <w:t>SILVA JUSTO, Andreia, pós-graduada em Engenharia de Software pela PUC</w:t>
+      </w:r>
+      <w:r>
+        <w:t>/</w:t>
+      </w:r>
+      <w:r>
+        <w:t xml:space="preserve">PR, riscos são eventos ou condições incertas que caso aconteça, tem um efeito (negativo ou positivo) em pelo menos um </w:t>
       </w:r>
       <w:proofErr w:type="spellStart"/>
       <w:r>
-        <w:t>levatados</w:t>
+        <w:t>onjetivo</w:t>
       </w:r>
       <w:proofErr w:type="spellEnd"/>
       <w:r>
-        <w:t xml:space="preserve"> no projeto.</w:t>
+        <w:t xml:space="preserve"> do projeto. E a </w:t>
+      </w:r>
+      <w:proofErr w:type="spellStart"/>
+      <w:r>
+        <w:t>pavalra</w:t>
+      </w:r>
+      <w:proofErr w:type="spellEnd"/>
+      <w:r>
+        <w:t xml:space="preserve"> vem do latim </w:t>
+      </w:r>
+      <w:proofErr w:type="spellStart"/>
+      <w:r>
+        <w:rPr>
+          <w:i/>
+        </w:rPr>
+        <w:t>risicu</w:t>
+      </w:r>
+      <w:proofErr w:type="spellEnd"/>
+      <w:r>
+        <w:t xml:space="preserve">, que significa ousar. </w:t>
+      </w:r>
+    </w:p>
+    <w:p>
+      <w:r>
+        <w:tab/>
+      </w:r>
+      <w:r>
+        <w:t xml:space="preserve">Com isso, o objetivo desse gerenciamento é gerenciar um conjunto de ações aumentando as chances de um projeto ser concluído com sucesso. E conforme o PMBOK, existem sete processos que são essenciais para um bom gerenciamento de riscos, são: planejar o gerenciamento dos riscos; identificar os riscos; realizar a </w:t>
+      </w:r>
+      <w:proofErr w:type="spellStart"/>
+      <w:r>
+        <w:t>nálise</w:t>
+      </w:r>
+      <w:proofErr w:type="spellEnd"/>
+      <w:r>
+        <w:t xml:space="preserve"> qualitativa e quantitativa dos riscos; planejar as respostas aos riscos, implementar respostas e monitorar os riscos.</w:t>
+      </w:r>
+    </w:p>
+    <w:p>
+      <w:r>
+        <w:tab/>
+      </w:r>
+      <w:r>
+        <w:t>Com base nisso, a tabela abaixo representa possíveis riscos que esse projeto pode ter</w:t>
+      </w:r>
+      <w:r>
+        <w:t>. Onde é feito a descrição do risco, probabilidade e impacto, grau de risco, ação e como solucionar.</w:t>
+      </w:r>
+    </w:p>
+    <w:p/>
+    <w:p>
+      <w:pPr>
+        <w:rPr>
+          <w:u w:val="single"/>
+        </w:rPr>
+      </w:pPr>
+      <w:r>
+        <w:tab/>
       </w:r>
     </w:p>
     <w:p>
@@ -4024,6 +4346,7 @@
         <w:rPr>
           <w:noProof/>
         </w:rPr>
+        <w:lastRenderedPageBreak/>
         <w:drawing>
           <wp:inline distT="0" distB="0" distL="0" distR="0" wp14:anchorId="118AFAB4" wp14:editId="56B6E890">
             <wp:extent cx="5805577" cy="1060888"/>
@@ -4073,41 +4396,202 @@
         <w:rPr>
           <w:b/>
         </w:rPr>
+        <w:t xml:space="preserve">PRODUCT BACKLOG </w:t>
+      </w:r>
+      <w:r>
+        <w:rPr>
+          <w:b/>
+        </w:rPr>
+        <w:t>e</w:t>
+      </w:r>
+      <w:r>
+        <w:rPr>
+          <w:b/>
+        </w:rPr>
+        <w:t xml:space="preserve"> </w:t>
+      </w:r>
+      <w:r>
+        <w:rPr>
+          <w:b/>
+        </w:rPr>
+        <w:t>requisitos</w:t>
+      </w:r>
+      <w:bookmarkEnd w:id="13"/>
+      <w:r>
+        <w:rPr>
+          <w:b/>
+        </w:rPr>
+        <w:t xml:space="preserve"> </w:t>
+      </w:r>
+    </w:p>
+    <w:p>
+      <w:r>
+        <w:tab/>
+      </w:r>
+      <w:r>
+        <w:t xml:space="preserve">Devido a utilização da Metodologia Ágil, uma das </w:t>
+      </w:r>
+      <w:proofErr w:type="spellStart"/>
+      <w:r>
+        <w:t>princeiras</w:t>
+      </w:r>
+      <w:proofErr w:type="spellEnd"/>
+      <w:r>
+        <w:t xml:space="preserve"> tarefas a serem feitas é o </w:t>
+      </w:r>
+      <w:proofErr w:type="spellStart"/>
+      <w:r>
+        <w:t>product</w:t>
+      </w:r>
+      <w:proofErr w:type="spellEnd"/>
+      <w:r>
+        <w:t xml:space="preserve"> backlog, que consistem em listar toas as funcionalidades desejadas para um produto. O conteúdo dessa lista é definido entre o </w:t>
+      </w:r>
+      <w:proofErr w:type="spellStart"/>
+      <w:r>
+        <w:t>Product</w:t>
+      </w:r>
+      <w:proofErr w:type="spellEnd"/>
+      <w:r>
+        <w:t xml:space="preserve"> </w:t>
+      </w:r>
+      <w:proofErr w:type="spellStart"/>
+      <w:r>
+        <w:t>Owner</w:t>
+      </w:r>
+      <w:proofErr w:type="spellEnd"/>
+      <w:r>
+        <w:t xml:space="preserve"> e cliente, vale ressaltar que ele pode à medida que a necessidade do cliente e usuário muda.</w:t>
+      </w:r>
+    </w:p>
+    <w:p>
+      <w:r>
+        <w:tab/>
+      </w:r>
+      <w:r>
+        <w:t xml:space="preserve">Como já mencionado no item 2.2, requisito é tudo aquilo que é imprescindível ou iniludível para o desenvolvimento de alguma coisa. No projeto os </w:t>
+      </w:r>
+      <w:proofErr w:type="spellStart"/>
+      <w:r>
+        <w:t>resquisitos</w:t>
+      </w:r>
+      <w:proofErr w:type="spellEnd"/>
+      <w:r>
+        <w:t xml:space="preserve"> foram emposto pelo </w:t>
+      </w:r>
+      <w:proofErr w:type="spellStart"/>
+      <w:r>
+        <w:t>Profº</w:t>
+      </w:r>
+      <w:proofErr w:type="spellEnd"/>
+      <w:r>
+        <w:t xml:space="preserve"> Brandão, que teve como função fazer o papel do suposto cliente.</w:t>
+      </w:r>
+    </w:p>
+    <w:p>
+      <w:r>
+        <w:tab/>
+      </w:r>
+      <w:r>
+        <w:t xml:space="preserve">E os requisitos levantados foram </w:t>
+      </w:r>
+      <w:r>
+        <w:t xml:space="preserve">separados em funcionais e não funcionais. Requisitos funcionais, especifica uma função que o sistema ou componente deve ser capaz de realizar. São esses que definem o comportamento do sistema, além de capturar as finalidades sob o ponto de vista do usuário, </w:t>
+      </w:r>
+      <w:proofErr w:type="spellStart"/>
+      <w:r>
+        <w:t>user</w:t>
+      </w:r>
+      <w:proofErr w:type="spellEnd"/>
+      <w:r>
+        <w:t xml:space="preserve"> </w:t>
+      </w:r>
+      <w:proofErr w:type="spellStart"/>
+      <w:r>
+        <w:t>experience</w:t>
+      </w:r>
+      <w:proofErr w:type="spellEnd"/>
+      <w:r>
+        <w:t xml:space="preserve">., </w:t>
+      </w:r>
+      <w:proofErr w:type="gramStart"/>
+      <w:r>
+        <w:t>Já</w:t>
+      </w:r>
+      <w:proofErr w:type="gramEnd"/>
+      <w:r>
+        <w:t xml:space="preserve"> os requisitos não funcionais,</w:t>
+      </w:r>
+      <w:r>
+        <w:t xml:space="preserve"> são aqueles que descreve não o que o sistema fará, mas como ele fará. </w:t>
+      </w:r>
+    </w:p>
+    <w:p>
+      <w:r>
+        <w:tab/>
+      </w:r>
+      <w:r>
+        <w:t xml:space="preserve">As tabelas a seguir, </w:t>
+      </w:r>
+      <w:proofErr w:type="gramStart"/>
+      <w:r>
+        <w:t xml:space="preserve">mostram </w:t>
+      </w:r>
+      <w:r>
+        <w:t xml:space="preserve"> </w:t>
+      </w:r>
+      <w:r>
+        <w:t>como</w:t>
+      </w:r>
+      <w:proofErr w:type="gramEnd"/>
+      <w:r>
+        <w:t xml:space="preserve"> foi separado em nível de importância a </w:t>
+      </w:r>
+      <w:proofErr w:type="spellStart"/>
+      <w:r>
+        <w:t>Product</w:t>
+      </w:r>
+      <w:proofErr w:type="spellEnd"/>
+      <w:r>
+        <w:t xml:space="preserve"> Backlog, e os Requisitos de acordo com sua funcionalidade onde podem ser essencial, importante e desejável.</w:t>
+      </w:r>
+    </w:p>
+    <w:p/>
+    <w:p/>
+    <w:p/>
+    <w:p/>
+    <w:p/>
+    <w:p/>
+    <w:p/>
+    <w:p/>
+    <w:p/>
+    <w:p/>
+    <w:p>
+      <w:r>
         <w:lastRenderedPageBreak/>
-        <w:t xml:space="preserve">PRODUCT BACKLOG </w:t>
-      </w:r>
-      <w:r>
-        <w:rPr>
-          <w:b/>
-        </w:rPr>
-        <w:t>e</w:t>
-      </w:r>
-      <w:r>
-        <w:rPr>
-          <w:b/>
-        </w:rPr>
-        <w:t xml:space="preserve"> </w:t>
-      </w:r>
-      <w:r>
-        <w:rPr>
-          <w:b/>
-        </w:rPr>
-        <w:t>requisitos</w:t>
-      </w:r>
-      <w:bookmarkEnd w:id="13"/>
-      <w:r>
-        <w:rPr>
-          <w:b/>
-        </w:rPr>
-        <w:t xml:space="preserve"> </w:t>
-      </w:r>
-    </w:p>
-    <w:p>
-      <w:r>
+        <w:tab/>
+      </w:r>
+      <w:proofErr w:type="spellStart"/>
+      <w:r>
+        <w:t>Product</w:t>
+      </w:r>
+      <w:proofErr w:type="spellEnd"/>
+      <w:r>
+        <w:t xml:space="preserve"> Backlog</w:t>
+      </w:r>
+    </w:p>
+    <w:p>
+      <w:pPr>
+        <w:jc w:val="center"/>
+      </w:pPr>
+      <w:r>
+        <w:rPr>
+          <w:noProof/>
+        </w:rPr>
         <w:drawing>
-          <wp:inline distT="0" distB="0" distL="0" distR="0" wp14:anchorId="0C87B109" wp14:editId="3A07047F">
-            <wp:extent cx="5760720" cy="2609215"/>
-            <wp:effectExtent l="0" t="0" r="0" b="635"/>
+          <wp:inline distT="0" distB="0" distL="0" distR="0" wp14:anchorId="0C87B109" wp14:editId="2D486EE9">
+            <wp:extent cx="4869282" cy="2205454"/>
+            <wp:effectExtent l="0" t="0" r="7620" b="4445"/>
             <wp:docPr id="13" name="Imagem 13"/>
             <wp:cNvGraphicFramePr>
               <a:graphicFrameLocks xmlns:a="http://schemas.openxmlformats.org/drawingml/2006/main" noChangeAspect="1"/>
@@ -4128,7 +4612,7 @@
                   <pic:spPr>
                     <a:xfrm>
                       <a:off x="0" y="0"/>
-                      <a:ext cx="5760720" cy="2609215"/>
+                      <a:ext cx="4873797" cy="2207499"/>
                     </a:xfrm>
                     <a:prstGeom prst="rect">
                       <a:avLst/>
@@ -4143,11 +4627,6 @@
     </w:p>
     <w:p/>
     <w:p/>
-    <w:p/>
-    <w:p/>
-    <w:p/>
-    <w:p/>
-    <w:p/>
     <w:p>
       <w:r>
         <w:tab/>
@@ -4157,11 +4636,17 @@
       </w:r>
     </w:p>
     <w:p>
-      <w:r>
+      <w:pPr>
+        <w:jc w:val="center"/>
+      </w:pPr>
+      <w:r>
+        <w:rPr>
+          <w:noProof/>
+        </w:rPr>
         <w:drawing>
-          <wp:inline distT="0" distB="0" distL="0" distR="0" wp14:anchorId="42126BEF" wp14:editId="324D4272">
-            <wp:extent cx="5760720" cy="2946400"/>
-            <wp:effectExtent l="0" t="0" r="0" b="6350"/>
+          <wp:inline distT="0" distB="0" distL="0" distR="0" wp14:anchorId="42126BEF" wp14:editId="0A21CF73">
+            <wp:extent cx="4831988" cy="2471387"/>
+            <wp:effectExtent l="0" t="0" r="6985" b="5715"/>
             <wp:docPr id="12" name="Imagem 12"/>
             <wp:cNvGraphicFramePr>
               <a:graphicFrameLocks xmlns:a="http://schemas.openxmlformats.org/drawingml/2006/main" noChangeAspect="1"/>
@@ -4182,7 +4667,7 @@
                   <pic:spPr>
                     <a:xfrm>
                       <a:off x="0" y="0"/>
-                      <a:ext cx="5760720" cy="2946400"/>
+                      <a:ext cx="4839439" cy="2475198"/>
                     </a:xfrm>
                     <a:prstGeom prst="rect">
                       <a:avLst/>
@@ -4198,16 +4683,21 @@
     <w:p/>
     <w:p>
       <w:r>
-        <w:lastRenderedPageBreak/>
         <w:t xml:space="preserve"> Requisitos não-funcionais </w:t>
       </w:r>
     </w:p>
     <w:p>
-      <w:r>
+      <w:pPr>
+        <w:jc w:val="center"/>
+      </w:pPr>
+      <w:r>
+        <w:rPr>
+          <w:noProof/>
+        </w:rPr>
         <w:drawing>
-          <wp:inline distT="0" distB="0" distL="0" distR="0" wp14:anchorId="1B29D9B8" wp14:editId="47364404">
-            <wp:extent cx="5760720" cy="2491105"/>
-            <wp:effectExtent l="0" t="0" r="0" b="4445"/>
+          <wp:inline distT="0" distB="0" distL="0" distR="0" wp14:anchorId="1B29D9B8" wp14:editId="4F2CE1B2">
+            <wp:extent cx="4730901" cy="2045781"/>
+            <wp:effectExtent l="0" t="0" r="0" b="0"/>
             <wp:docPr id="5" name="Imagem 5"/>
             <wp:cNvGraphicFramePr>
               <a:graphicFrameLocks xmlns:a="http://schemas.openxmlformats.org/drawingml/2006/main" noChangeAspect="1"/>
@@ -4228,7 +4718,7 @@
                   <pic:spPr>
                     <a:xfrm>
                       <a:off x="0" y="0"/>
-                      <a:ext cx="5760720" cy="2491105"/>
+                      <a:ext cx="4738365" cy="2049009"/>
                     </a:xfrm>
                     <a:prstGeom prst="rect">
                       <a:avLst/>
@@ -4253,6 +4743,7 @@
         <w:rPr>
           <w:b/>
         </w:rPr>
+        <w:lastRenderedPageBreak/>
         <w:t>Sprints / sprint backlog</w:t>
       </w:r>
       <w:bookmarkEnd w:id="14"/>
@@ -4268,28 +4759,63 @@
         <w:tab/>
       </w:r>
       <w:r>
-        <w:t xml:space="preserve">Apresentar o(s) Sprint Backlog(s) – O que do </w:t>
+        <w:t xml:space="preserve">Após o levantamento de todos os requisitos imposto pelo cliente, além de definição de data de entrega. É separado em sprints, realização de tarefas num período </w:t>
+      </w:r>
+      <w:r>
+        <w:t>pré-definido de maneira ágil e eficaz</w:t>
+      </w:r>
+      <w:r>
+        <w:t>,</w:t>
+      </w:r>
+      <w:r>
+        <w:t xml:space="preserve"> </w:t>
+      </w:r>
+      <w:r>
+        <w:t xml:space="preserve">de acordo sua relevância: essencial, importante e desejável. E a partir </w:t>
       </w:r>
       <w:proofErr w:type="spellStart"/>
       <w:r>
-        <w:t>Product</w:t>
+        <w:t>dai</w:t>
       </w:r>
       <w:proofErr w:type="spellEnd"/>
       <w:r>
-        <w:t xml:space="preserve"> Backlog foi endereçado no(s) Sprint(s)</w:t>
-      </w:r>
-    </w:p>
+        <w:t xml:space="preserve">, a equipe num todo analisa quais são as atividades mais relevantes naquele período </w:t>
+      </w:r>
+      <w:proofErr w:type="spellStart"/>
+      <w:r>
+        <w:t>pré-poposto</w:t>
+      </w:r>
+      <w:proofErr w:type="spellEnd"/>
+      <w:r>
+        <w:t>.</w:t>
+      </w:r>
+    </w:p>
+    <w:p>
+      <w:r>
+        <w:t xml:space="preserve">Nesse projeto, as atividades foram separadas em duas sprints, de acordo com </w:t>
+      </w:r>
+      <w:r>
+        <w:t>as necessidades do cliente. As tabelas abaixo mostram como as atividades foram organizadas e distribuídas.</w:t>
+      </w:r>
+    </w:p>
+    <w:p/>
     <w:p>
       <w:r>
         <w:t xml:space="preserve"> Sprint</w:t>
       </w:r>
     </w:p>
     <w:p>
-      <w:r>
+      <w:pPr>
+        <w:jc w:val="center"/>
+      </w:pPr>
+      <w:r>
+        <w:rPr>
+          <w:noProof/>
+        </w:rPr>
         <w:drawing>
-          <wp:inline distT="0" distB="0" distL="0" distR="0" wp14:anchorId="27E1DEE4" wp14:editId="1F309B9C">
-            <wp:extent cx="5344271" cy="4001058"/>
-            <wp:effectExtent l="0" t="0" r="8890" b="0"/>
+          <wp:inline distT="0" distB="0" distL="0" distR="0" wp14:anchorId="27E1DEE4" wp14:editId="24681712">
+            <wp:extent cx="3438902" cy="2574579"/>
+            <wp:effectExtent l="0" t="0" r="0" b="0"/>
             <wp:docPr id="15" name="Imagem 15"/>
             <wp:cNvGraphicFramePr>
               <a:graphicFrameLocks xmlns:a="http://schemas.openxmlformats.org/drawingml/2006/main" noChangeAspect="1"/>
@@ -4310,7 +4836,7 @@
                   <pic:spPr>
                     <a:xfrm>
                       <a:off x="0" y="0"/>
-                      <a:ext cx="5344271" cy="4001058"/>
+                      <a:ext cx="3452056" cy="2584427"/>
                     </a:xfrm>
                     <a:prstGeom prst="rect">
                       <a:avLst/>
@@ -4323,19 +4849,38 @@
         </w:drawing>
       </w:r>
     </w:p>
-    <w:p/>
-    <w:p>
-      <w:r>
-        <w:lastRenderedPageBreak/>
+    <w:p>
+      <w:bookmarkStart w:id="15" w:name="_GoBack"/>
+      <w:bookmarkEnd w:id="15"/>
+    </w:p>
+    <w:p>
+      <w:r>
         <w:t>Sprint 2</w:t>
       </w:r>
     </w:p>
     <w:p>
-      <w:r>
+      <w:pPr>
+        <w:jc w:val="center"/>
+        <w:sectPr>
+          <w:headerReference w:type="even" r:id="rId17"/>
+          <w:headerReference w:type="default" r:id="rId18"/>
+          <w:footerReference w:type="even" r:id="rId19"/>
+          <w:headerReference w:type="first" r:id="rId20"/>
+          <w:pgSz w:w="11907" w:h="16840" w:code="9"/>
+          <w:pgMar w:top="1701" w:right="1134" w:bottom="1531" w:left="1701" w:header="709" w:footer="709" w:gutter="0"/>
+          <w:cols w:space="708"/>
+          <w:titlePg/>
+          <w:docGrid w:linePitch="360"/>
+        </w:sectPr>
+      </w:pPr>
+      <w:r>
+        <w:rPr>
+          <w:noProof/>
+        </w:rPr>
         <w:drawing>
-          <wp:inline distT="0" distB="0" distL="0" distR="0" wp14:anchorId="5F3A2ABD" wp14:editId="28326D01">
-            <wp:extent cx="5760720" cy="2321560"/>
-            <wp:effectExtent l="0" t="0" r="0" b="2540"/>
+          <wp:inline distT="0" distB="0" distL="0" distR="0" wp14:anchorId="5F3A2ABD" wp14:editId="22482041">
+            <wp:extent cx="4213681" cy="1698106"/>
+            <wp:effectExtent l="0" t="0" r="0" b="0"/>
             <wp:docPr id="16" name="Imagem 16"/>
             <wp:cNvGraphicFramePr>
               <a:graphicFrameLocks xmlns:a="http://schemas.openxmlformats.org/drawingml/2006/main" noChangeAspect="1"/>
@@ -4348,7 +4893,7 @@
                     <pic:cNvPicPr/>
                   </pic:nvPicPr>
                   <pic:blipFill>
-                    <a:blip r:embed="rId17"/>
+                    <a:blip r:embed="rId21"/>
                     <a:stretch>
                       <a:fillRect/>
                     </a:stretch>
@@ -4356,7 +4901,7 @@
                   <pic:spPr>
                     <a:xfrm>
                       <a:off x="0" y="0"/>
-                      <a:ext cx="5760720" cy="2321560"/>
+                      <a:ext cx="4213681" cy="1698106"/>
                     </a:xfrm>
                     <a:prstGeom prst="rect">
                       <a:avLst/>
@@ -4368,37 +4913,39 @@
           </wp:inline>
         </w:drawing>
       </w:r>
-      <w:bookmarkStart w:id="15" w:name="_GoBack"/>
-      <w:bookmarkEnd w:id="15"/>
-    </w:p>
-    <w:p/>
-    <w:p>
-      <w:pPr>
-        <w:sectPr>
-          <w:headerReference w:type="even" r:id="rId18"/>
-          <w:headerReference w:type="default" r:id="rId19"/>
-          <w:footerReference w:type="even" r:id="rId20"/>
-          <w:headerReference w:type="first" r:id="rId21"/>
-          <w:pgSz w:w="11907" w:h="16840" w:code="9"/>
-          <w:pgMar w:top="1701" w:right="1134" w:bottom="1531" w:left="1701" w:header="709" w:footer="709" w:gutter="0"/>
-          <w:cols w:space="708"/>
-          <w:titlePg/>
-          <w:docGrid w:linePitch="360"/>
-        </w:sectPr>
-      </w:pPr>
     </w:p>
     <w:p>
       <w:pPr>
         <w:pStyle w:val="FolhadeRostodosCaptulos"/>
         <w:jc w:val="both"/>
       </w:pPr>
-      <w:fldSimple w:instr=" REF _Ref125306944 \w ">
-        <w:r>
-          <w:t>3</w:t>
-        </w:r>
-      </w:fldSimple>
-      <w:r>
-        <w:t>desenvolvimento do projeto</w:t>
+      <w:r>
+        <w:lastRenderedPageBreak/>
+        <w:fldChar w:fldCharType="begin"/>
+      </w:r>
+      <w:r>
+        <w:instrText xml:space="preserve"> REF _Ref125306944 \w </w:instrText>
+      </w:r>
+      <w:r>
+        <w:fldChar w:fldCharType="separate"/>
+      </w:r>
+      <w:r>
+        <w:t>3</w:t>
+      </w:r>
+      <w:r>
+        <w:fldChar w:fldCharType="end"/>
+      </w:r>
+      <w:r>
+        <w:t xml:space="preserve"> </w:t>
+      </w:r>
+      <w:r>
+        <w:t>des</w:t>
+      </w:r>
+      <w:r>
+        <w:t>e</w:t>
+      </w:r>
+      <w:r>
+        <w:t>nvolvimento do projeto</w:t>
       </w:r>
     </w:p>
     <w:p>
@@ -4890,19 +5437,40 @@
       <w:pPr>
         <w:pStyle w:val="FolhadeRostodosCaptulos"/>
       </w:pPr>
-      <w:fldSimple w:instr=" REF _Ref125307146 \w ">
-        <w:r>
-          <w:t>5</w:t>
-        </w:r>
-      </w:fldSimple>
+      <w:r>
+        <w:lastRenderedPageBreak/>
+        <w:fldChar w:fldCharType="begin"/>
+      </w:r>
+      <w:r>
+        <w:instrText xml:space="preserve"> REF _Ref125307146 \w </w:instrText>
+      </w:r>
+      <w:r>
+        <w:fldChar w:fldCharType="separate"/>
+      </w:r>
+      <w:r>
+        <w:t>5</w:t>
+      </w:r>
+      <w:r>
+        <w:fldChar w:fldCharType="end"/>
+      </w:r>
       <w:r>
         <w:tab/>
       </w:r>
-      <w:fldSimple w:instr=" REF _Ref125307146 ">
-        <w:r>
-          <w:t>CONCLUSÕES</w:t>
-        </w:r>
-      </w:fldSimple>
+      <w:r>
+        <w:fldChar w:fldCharType="begin"/>
+      </w:r>
+      <w:r>
+        <w:instrText xml:space="preserve"> REF _Ref125307146 </w:instrText>
+      </w:r>
+      <w:r>
+        <w:fldChar w:fldCharType="separate"/>
+      </w:r>
+      <w:r>
+        <w:t>CONCLUSÕES</w:t>
+      </w:r>
+      <w:r>
+        <w:fldChar w:fldCharType="end"/>
+      </w:r>
     </w:p>
     <w:p>
       <w:pPr>
@@ -6199,7 +6767,7 @@
               <wp:lineTo x="0" y="0"/>
             </wp:wrapPolygon>
           </wp:wrapThrough>
-          <wp:docPr id="14" name="Imagem 14"/>
+          <wp:docPr id="11" name="Imagem 11"/>
           <wp:cNvGraphicFramePr>
             <a:graphicFrameLocks xmlns:a="http://schemas.openxmlformats.org/drawingml/2006/main" noChangeAspect="1"/>
           </wp:cNvGraphicFramePr>
@@ -9150,18 +9718,167 @@
     </w:lvl>
   </w:abstractNum>
   <w:abstractNum w:abstractNumId="29" w15:restartNumberingAfterBreak="0">
+    <w:nsid w:val="4F717002"/>
+    <w:multiLevelType w:val="multilevel"/>
+    <w:tmpl w:val="926013A8"/>
+    <w:lvl w:ilvl="0">
+      <w:start w:val="1"/>
+      <w:numFmt w:val="bullet"/>
+      <w:lvlText w:val=""/>
+      <w:lvlJc w:val="left"/>
+      <w:pPr>
+        <w:tabs>
+          <w:tab w:val="num" w:pos="720"/>
+        </w:tabs>
+        <w:ind w:left="720" w:hanging="360"/>
+      </w:pPr>
+      <w:rPr>
+        <w:rFonts w:ascii="Symbol" w:hAnsi="Symbol" w:hint="default"/>
+        <w:sz w:val="20"/>
+      </w:rPr>
+    </w:lvl>
+    <w:lvl w:ilvl="1" w:tentative="1">
+      <w:start w:val="1"/>
+      <w:numFmt w:val="bullet"/>
+      <w:lvlText w:val="o"/>
+      <w:lvlJc w:val="left"/>
+      <w:pPr>
+        <w:tabs>
+          <w:tab w:val="num" w:pos="1440"/>
+        </w:tabs>
+        <w:ind w:left="1440" w:hanging="360"/>
+      </w:pPr>
+      <w:rPr>
+        <w:rFonts w:ascii="Courier New" w:hAnsi="Courier New" w:hint="default"/>
+        <w:sz w:val="20"/>
+      </w:rPr>
+    </w:lvl>
+    <w:lvl w:ilvl="2" w:tentative="1">
+      <w:start w:val="1"/>
+      <w:numFmt w:val="bullet"/>
+      <w:lvlText w:val=""/>
+      <w:lvlJc w:val="left"/>
+      <w:pPr>
+        <w:tabs>
+          <w:tab w:val="num" w:pos="2160"/>
+        </w:tabs>
+        <w:ind w:left="2160" w:hanging="360"/>
+      </w:pPr>
+      <w:rPr>
+        <w:rFonts w:ascii="Wingdings" w:hAnsi="Wingdings" w:hint="default"/>
+        <w:sz w:val="20"/>
+      </w:rPr>
+    </w:lvl>
+    <w:lvl w:ilvl="3" w:tentative="1">
+      <w:start w:val="1"/>
+      <w:numFmt w:val="bullet"/>
+      <w:lvlText w:val=""/>
+      <w:lvlJc w:val="left"/>
+      <w:pPr>
+        <w:tabs>
+          <w:tab w:val="num" w:pos="2880"/>
+        </w:tabs>
+        <w:ind w:left="2880" w:hanging="360"/>
+      </w:pPr>
+      <w:rPr>
+        <w:rFonts w:ascii="Wingdings" w:hAnsi="Wingdings" w:hint="default"/>
+        <w:sz w:val="20"/>
+      </w:rPr>
+    </w:lvl>
+    <w:lvl w:ilvl="4" w:tentative="1">
+      <w:start w:val="1"/>
+      <w:numFmt w:val="bullet"/>
+      <w:lvlText w:val=""/>
+      <w:lvlJc w:val="left"/>
+      <w:pPr>
+        <w:tabs>
+          <w:tab w:val="num" w:pos="3600"/>
+        </w:tabs>
+        <w:ind w:left="3600" w:hanging="360"/>
+      </w:pPr>
+      <w:rPr>
+        <w:rFonts w:ascii="Wingdings" w:hAnsi="Wingdings" w:hint="default"/>
+        <w:sz w:val="20"/>
+      </w:rPr>
+    </w:lvl>
+    <w:lvl w:ilvl="5" w:tentative="1">
+      <w:start w:val="1"/>
+      <w:numFmt w:val="bullet"/>
+      <w:lvlText w:val=""/>
+      <w:lvlJc w:val="left"/>
+      <w:pPr>
+        <w:tabs>
+          <w:tab w:val="num" w:pos="4320"/>
+        </w:tabs>
+        <w:ind w:left="4320" w:hanging="360"/>
+      </w:pPr>
+      <w:rPr>
+        <w:rFonts w:ascii="Wingdings" w:hAnsi="Wingdings" w:hint="default"/>
+        <w:sz w:val="20"/>
+      </w:rPr>
+    </w:lvl>
+    <w:lvl w:ilvl="6" w:tentative="1">
+      <w:start w:val="1"/>
+      <w:numFmt w:val="bullet"/>
+      <w:lvlText w:val=""/>
+      <w:lvlJc w:val="left"/>
+      <w:pPr>
+        <w:tabs>
+          <w:tab w:val="num" w:pos="5040"/>
+        </w:tabs>
+        <w:ind w:left="5040" w:hanging="360"/>
+      </w:pPr>
+      <w:rPr>
+        <w:rFonts w:ascii="Wingdings" w:hAnsi="Wingdings" w:hint="default"/>
+        <w:sz w:val="20"/>
+      </w:rPr>
+    </w:lvl>
+    <w:lvl w:ilvl="7" w:tentative="1">
+      <w:start w:val="1"/>
+      <w:numFmt w:val="bullet"/>
+      <w:lvlText w:val=""/>
+      <w:lvlJc w:val="left"/>
+      <w:pPr>
+        <w:tabs>
+          <w:tab w:val="num" w:pos="5760"/>
+        </w:tabs>
+        <w:ind w:left="5760" w:hanging="360"/>
+      </w:pPr>
+      <w:rPr>
+        <w:rFonts w:ascii="Wingdings" w:hAnsi="Wingdings" w:hint="default"/>
+        <w:sz w:val="20"/>
+      </w:rPr>
+    </w:lvl>
+    <w:lvl w:ilvl="8" w:tentative="1">
+      <w:start w:val="1"/>
+      <w:numFmt w:val="bullet"/>
+      <w:lvlText w:val=""/>
+      <w:lvlJc w:val="left"/>
+      <w:pPr>
+        <w:tabs>
+          <w:tab w:val="num" w:pos="6480"/>
+        </w:tabs>
+        <w:ind w:left="6480" w:hanging="360"/>
+      </w:pPr>
+      <w:rPr>
+        <w:rFonts w:ascii="Wingdings" w:hAnsi="Wingdings" w:hint="default"/>
+        <w:sz w:val="20"/>
+      </w:rPr>
+    </w:lvl>
+  </w:abstractNum>
+  <w:abstractNum w:abstractNumId="30" w15:restartNumberingAfterBreak="0">
     <w:nsid w:val="5A261AB3"/>
     <w:multiLevelType w:val="multilevel"/>
     <w:tmpl w:val="0416001F"/>
     <w:numStyleLink w:val="111111"/>
   </w:abstractNum>
-  <w:abstractNum w:abstractNumId="30" w15:restartNumberingAfterBreak="0">
+  <w:abstractNum w:abstractNumId="31" w15:restartNumberingAfterBreak="0">
     <w:nsid w:val="5C1C5EC1"/>
     <w:multiLevelType w:val="multilevel"/>
     <w:tmpl w:val="0416001F"/>
     <w:numStyleLink w:val="111111"/>
   </w:abstractNum>
-  <w:abstractNum w:abstractNumId="31" w15:restartNumberingAfterBreak="0">
+  <w:abstractNum w:abstractNumId="32" w15:restartNumberingAfterBreak="0">
     <w:nsid w:val="60D21E28"/>
     <w:multiLevelType w:val="hybridMultilevel"/>
     <w:tmpl w:val="435215CC"/>
@@ -9302,7 +10019,7 @@
       </w:rPr>
     </w:lvl>
   </w:abstractNum>
-  <w:abstractNum w:abstractNumId="32" w15:restartNumberingAfterBreak="0">
+  <w:abstractNum w:abstractNumId="33" w15:restartNumberingAfterBreak="0">
     <w:nsid w:val="6CE02215"/>
     <w:multiLevelType w:val="multilevel"/>
     <w:tmpl w:val="0416001F"/>
@@ -9443,7 +10160,7 @@
       </w:rPr>
     </w:lvl>
   </w:abstractNum>
-  <w:abstractNum w:abstractNumId="33" w15:restartNumberingAfterBreak="0">
+  <w:abstractNum w:abstractNumId="34" w15:restartNumberingAfterBreak="0">
     <w:nsid w:val="728410E5"/>
     <w:multiLevelType w:val="hybridMultilevel"/>
     <w:tmpl w:val="9E28CB10"/>
@@ -9584,7 +10301,7 @@
       </w:rPr>
     </w:lvl>
   </w:abstractNum>
-  <w:abstractNum w:abstractNumId="34" w15:restartNumberingAfterBreak="0">
+  <w:abstractNum w:abstractNumId="35" w15:restartNumberingAfterBreak="0">
     <w:nsid w:val="7A7A7378"/>
     <w:multiLevelType w:val="hybridMultilevel"/>
     <w:tmpl w:val="1A9C2790"/>
@@ -9795,7 +10512,7 @@
     <w:abstractNumId w:val="27"/>
   </w:num>
   <w:num w:numId="24">
-    <w:abstractNumId w:val="32"/>
+    <w:abstractNumId w:val="33"/>
   </w:num>
   <w:num w:numId="25">
     <w:abstractNumId w:val="15"/>
@@ -9807,13 +10524,13 @@
     <w:abstractNumId w:val="28"/>
   </w:num>
   <w:num w:numId="28">
-    <w:abstractNumId w:val="31"/>
+    <w:abstractNumId w:val="32"/>
   </w:num>
   <w:num w:numId="29">
     <w:abstractNumId w:val="17"/>
   </w:num>
   <w:num w:numId="30">
-    <w:abstractNumId w:val="33"/>
+    <w:abstractNumId w:val="34"/>
   </w:num>
   <w:num w:numId="31">
     <w:abstractNumId w:val="18"/>
@@ -9822,7 +10539,7 @@
     <w:abstractNumId w:val="25"/>
   </w:num>
   <w:num w:numId="33">
-    <w:abstractNumId w:val="34"/>
+    <w:abstractNumId w:val="35"/>
   </w:num>
   <w:num w:numId="34">
     <w:abstractNumId w:val="14"/>
@@ -9840,10 +10557,10 @@
     <w:abstractNumId w:val="16"/>
   </w:num>
   <w:num w:numId="39">
-    <w:abstractNumId w:val="30"/>
+    <w:abstractNumId w:val="31"/>
   </w:num>
   <w:num w:numId="40">
-    <w:abstractNumId w:val="29"/>
+    <w:abstractNumId w:val="30"/>
   </w:num>
   <w:num w:numId="41">
     <w:abstractNumId w:val="22"/>
@@ -9865,6 +10582,9 @@
   </w:num>
   <w:num w:numId="47">
     <w:abstractNumId w:val="26"/>
+  </w:num>
+  <w:num w:numId="48">
+    <w:abstractNumId w:val="29"/>
   </w:num>
   <w:numIdMacAtCleanup w:val="26"/>
 </w:numbering>
@@ -11267,7 +11987,7 @@
   <w:style w:type="character" w:styleId="Forte">
     <w:name w:val="Strong"/>
     <w:basedOn w:val="Fontepargpadro"/>
-    <w:uiPriority w:val="99"/>
+    <w:uiPriority w:val="22"/>
     <w:qFormat/>
     <w:rsid w:val="000E52BA"/>
     <w:rPr>
@@ -16592,7 +17312,7 @@
 </file>
 
 <file path=customXml/itemProps1.xml><?xml version="1.0" encoding="utf-8"?>
-<ds:datastoreItem xmlns:ds="http://schemas.openxmlformats.org/officeDocument/2006/customXml" ds:itemID="{7D170E73-004C-4F73-9D3A-1302EDE0CEAA}">
+<ds:datastoreItem xmlns:ds="http://schemas.openxmlformats.org/officeDocument/2006/customXml" ds:itemID="{6E8288E2-27B4-47AA-886B-426FA03904C2}">
   <ds:schemaRefs>
     <ds:schemaRef ds:uri="http://schemas.openxmlformats.org/officeDocument/2006/bibliography"/>
   </ds:schemaRefs>

</xml_diff>

<commit_message>
capilo 3 em andamento, monografia
</commit_message>
<xml_diff>
--- a/documentacao/MONOGRAFIA/MONOGRAFIAOFICIAL.docx
+++ b/documentacao/MONOGRAFIA/MONOGRAFIAOFICIAL.docx
@@ -4477,14 +4477,27 @@
         </w:rPr>
         <w:t xml:space="preserve">Figura </w:t>
       </w:r>
-      <w:fldSimple w:instr=" SEQ Figura \* ARABIC ">
-        <w:r>
-          <w:rPr>
-            <w:noProof/>
-          </w:rPr>
-          <w:t>1</w:t>
-        </w:r>
-      </w:fldSimple>
+      <w:r>
+        <w:fldChar w:fldCharType="begin"/>
+      </w:r>
+      <w:r>
+        <w:instrText xml:space="preserve"> SEQ Figura \* ARABIC </w:instrText>
+      </w:r>
+      <w:r>
+        <w:fldChar w:fldCharType="separate"/>
+      </w:r>
+      <w:r>
+        <w:rPr>
+          <w:noProof/>
+        </w:rPr>
+        <w:t>1</w:t>
+      </w:r>
+      <w:r>
+        <w:rPr>
+          <w:noProof/>
+        </w:rPr>
+        <w:fldChar w:fldCharType="end"/>
+      </w:r>
       <w:r>
         <w:t xml:space="preserve"> - </w:t>
       </w:r>
@@ -4566,14 +4579,27 @@
         </w:rPr>
         <w:t xml:space="preserve">Figura </w:t>
       </w:r>
-      <w:fldSimple w:instr=" SEQ Figura \* ARABIC ">
-        <w:r>
-          <w:rPr>
-            <w:noProof/>
-          </w:rPr>
-          <w:t>2</w:t>
-        </w:r>
-      </w:fldSimple>
+      <w:r>
+        <w:fldChar w:fldCharType="begin"/>
+      </w:r>
+      <w:r>
+        <w:instrText xml:space="preserve"> SEQ Figura \* ARABIC </w:instrText>
+      </w:r>
+      <w:r>
+        <w:fldChar w:fldCharType="separate"/>
+      </w:r>
+      <w:r>
+        <w:rPr>
+          <w:noProof/>
+        </w:rPr>
+        <w:t>2</w:t>
+      </w:r>
+      <w:r>
+        <w:rPr>
+          <w:noProof/>
+        </w:rPr>
+        <w:fldChar w:fldCharType="end"/>
+      </w:r>
       <w:r>
         <w:rPr>
           <w:caps w:val="0"/>
@@ -5035,13 +5061,7 @@
         <w:t xml:space="preserve"> estão relacionados </w:t>
       </w:r>
       <w:r>
-        <w:t>ao uso da aplicação em termos de, usabilidade,</w:t>
-      </w:r>
-      <w:r>
-        <w:t xml:space="preserve"> </w:t>
-      </w:r>
-      <w:r>
-        <w:t>desempenho, segurança, disponibilidade</w:t>
+        <w:t>ao uso da aplicação em termos de, usabilidade, desempenho, segurança, disponibilidade</w:t>
       </w:r>
       <w:r>
         <w:t xml:space="preserve">, </w:t>
@@ -5527,14 +5547,133 @@
       </w:r>
     </w:p>
     <w:p>
+      <w:pPr>
+        <w:rPr>
+          <w:highlight w:val="yellow"/>
+        </w:rPr>
+      </w:pPr>
       <w:r>
         <w:tab/>
       </w:r>
       <w:r>
-        <w:t>Descrição da solução, detalhamento dos componentes utilizados, diagramas de arquitetura</w:t>
-      </w:r>
-      <w:r>
+        <w:rPr>
+          <w:highlight w:val="yellow"/>
+        </w:rPr>
+        <w:t xml:space="preserve">Descrição da solução, detalhamento dos componentes utilizados, diagramas de </w:t>
+      </w:r>
+      <w:r>
+        <w:rPr>
+          <w:highlight w:val="yellow"/>
+        </w:rPr>
+        <w:t>arquitetura</w:t>
+      </w:r>
+      <w:r>
+        <w:rPr>
+          <w:highlight w:val="yellow"/>
+        </w:rPr>
         <w:t>, etc.</w:t>
+      </w:r>
+    </w:p>
+    <w:p>
+      <w:pPr>
+        <w:rPr>
+          <w:highlight w:val="yellow"/>
+        </w:rPr>
+      </w:pPr>
+      <w:r>
+        <w:rPr>
+          <w:highlight w:val="yellow"/>
+        </w:rPr>
+        <w:t xml:space="preserve">Falar sobre o </w:t>
+      </w:r>
+      <w:proofErr w:type="spellStart"/>
+      <w:r>
+        <w:rPr>
+          <w:highlight w:val="yellow"/>
+        </w:rPr>
+        <w:t>arduíno</w:t>
+      </w:r>
+      <w:proofErr w:type="spellEnd"/>
+      <w:r>
+        <w:rPr>
+          <w:highlight w:val="yellow"/>
+        </w:rPr>
+        <w:t xml:space="preserve">, o que é, como funciona e para que </w:t>
+      </w:r>
+      <w:proofErr w:type="gramStart"/>
+      <w:r>
+        <w:rPr>
+          <w:highlight w:val="yellow"/>
+        </w:rPr>
+        <w:t>serve..</w:t>
+      </w:r>
+      <w:proofErr w:type="gramEnd"/>
+    </w:p>
+    <w:p>
+      <w:r>
+        <w:rPr>
+          <w:highlight w:val="yellow"/>
+        </w:rPr>
+        <w:t>Arrumar a imagem com o DHT 11</w:t>
+      </w:r>
+    </w:p>
+    <w:p>
+      <w:pPr>
+        <w:jc w:val="center"/>
+      </w:pPr>
+      <w:r>
+        <w:rPr>
+          <w:noProof/>
+          <w:lang w:eastAsia="pt-BR"/>
+        </w:rPr>
+        <w:drawing>
+          <wp:inline distT="0" distB="0" distL="0" distR="0" wp14:anchorId="760740E2" wp14:editId="0F511850">
+            <wp:extent cx="3952240" cy="3255196"/>
+            <wp:effectExtent l="0" t="0" r="0" b="2540"/>
+            <wp:docPr id="21" name="Imagem 21"/>
+            <wp:cNvGraphicFramePr>
+              <a:graphicFrameLocks xmlns:a="http://schemas.openxmlformats.org/drawingml/2006/main" noChangeAspect="1"/>
+            </wp:cNvGraphicFramePr>
+            <a:graphic xmlns:a="http://schemas.openxmlformats.org/drawingml/2006/main">
+              <a:graphicData uri="http://schemas.openxmlformats.org/drawingml/2006/picture">
+                <pic:pic xmlns:pic="http://schemas.openxmlformats.org/drawingml/2006/picture">
+                  <pic:nvPicPr>
+                    <pic:cNvPr id="0" name="Picture 1"/>
+                    <pic:cNvPicPr>
+                      <a:picLocks noChangeAspect="1" noChangeArrowheads="1"/>
+                    </pic:cNvPicPr>
+                  </pic:nvPicPr>
+                  <pic:blipFill>
+                    <a:blip r:embed="rId23">
+                      <a:extLst>
+                        <a:ext uri="{28A0092B-C50C-407E-A947-70E740481C1C}">
+                          <a14:useLocalDpi xmlns:a14="http://schemas.microsoft.com/office/drawing/2010/main" val="0"/>
+                        </a:ext>
+                      </a:extLst>
+                    </a:blip>
+                    <a:srcRect/>
+                    <a:stretch>
+                      <a:fillRect/>
+                    </a:stretch>
+                  </pic:blipFill>
+                  <pic:spPr bwMode="auto">
+                    <a:xfrm>
+                      <a:off x="0" y="0"/>
+                      <a:ext cx="3954599" cy="3257139"/>
+                    </a:xfrm>
+                    <a:prstGeom prst="rect">
+                      <a:avLst/>
+                    </a:prstGeom>
+                    <a:noFill/>
+                    <a:ln>
+                      <a:noFill/>
+                    </a:ln>
+                  </pic:spPr>
+                </pic:pic>
+              </a:graphicData>
+            </a:graphic>
+          </wp:inline>
+        </w:drawing>
       </w:r>
     </w:p>
     <w:p>
@@ -5579,9 +5718,15 @@
         <w:tab/>
       </w:r>
       <w:r>
+        <w:rPr>
+          <w:highlight w:val="yellow"/>
+        </w:rPr>
         <w:t>Descrição da solução, detalhamento dos componentes utilizados, camadas (rede local/nuvem), diagramas de arquitetura</w:t>
       </w:r>
       <w:r>
+        <w:rPr>
+          <w:highlight w:val="yellow"/>
+        </w:rPr>
         <w:t>.</w:t>
       </w:r>
     </w:p>
@@ -5597,35 +5742,490 @@
         </w:rPr>
       </w:pPr>
     </w:p>
+    <w:p>
+      <w:pPr>
+        <w:jc w:val="center"/>
+      </w:pPr>
+      <w:r>
+        <w:lastRenderedPageBreak/>
+        <w:drawing>
+          <wp:inline distT="0" distB="0" distL="0" distR="0" wp14:anchorId="1F66C19B" wp14:editId="441E1BFB">
+            <wp:extent cx="3645686" cy="2941223"/>
+            <wp:effectExtent l="0" t="0" r="0" b="0"/>
+            <wp:docPr id="14" name="Imagem 14"/>
+            <wp:cNvGraphicFramePr>
+              <a:graphicFrameLocks xmlns:a="http://schemas.openxmlformats.org/drawingml/2006/main" noChangeAspect="1"/>
+            </wp:cNvGraphicFramePr>
+            <a:graphic xmlns:a="http://schemas.openxmlformats.org/drawingml/2006/main">
+              <a:graphicData uri="http://schemas.openxmlformats.org/drawingml/2006/picture">
+                <pic:pic xmlns:pic="http://schemas.openxmlformats.org/drawingml/2006/picture">
+                  <pic:nvPicPr>
+                    <pic:cNvPr id="1" name=""/>
+                    <pic:cNvPicPr/>
+                  </pic:nvPicPr>
+                  <pic:blipFill>
+                    <a:blip r:embed="rId24"/>
+                    <a:stretch>
+                      <a:fillRect/>
+                    </a:stretch>
+                  </pic:blipFill>
+                  <pic:spPr>
+                    <a:xfrm>
+                      <a:off x="0" y="0"/>
+                      <a:ext cx="3650501" cy="2945108"/>
+                    </a:xfrm>
+                    <a:prstGeom prst="rect">
+                      <a:avLst/>
+                    </a:prstGeom>
+                  </pic:spPr>
+                </pic:pic>
+              </a:graphicData>
+            </a:graphic>
+          </wp:inline>
+        </w:drawing>
+      </w:r>
+    </w:p>
+    <w:p>
+      <w:pPr>
+        <w:pStyle w:val="Ttulo2"/>
+        <w:rPr>
+          <w:b/>
+        </w:rPr>
+      </w:pPr>
+      <w:bookmarkStart w:id="19" w:name="_Toc512519602"/>
+      <w:r>
+        <w:rPr>
+          <w:b/>
+        </w:rPr>
+        <w:t>Banco de Dados</w:t>
+      </w:r>
+      <w:bookmarkEnd w:id="19"/>
+      <w:r>
+        <w:rPr>
+          <w:b/>
+        </w:rPr>
+        <w:t xml:space="preserve"> </w:t>
+      </w:r>
+    </w:p>
+    <w:p>
+      <w:r>
+        <w:t>De acordo com, SILBERSCHATZ et al. (2007), banco de dados é</w:t>
+      </w:r>
+      <w:r>
+        <w:t xml:space="preserve"> um sistema</w:t>
+      </w:r>
+      <w:r>
+        <w:t xml:space="preserve"> responsável por</w:t>
+      </w:r>
+      <w:r>
+        <w:t xml:space="preserve"> </w:t>
+      </w:r>
+      <w:r>
+        <w:t>guard</w:t>
+      </w:r>
+      <w:r>
+        <w:t>ar</w:t>
+      </w:r>
+      <w:r>
+        <w:t xml:space="preserve"> todas informações no computador e armazena-las em sistema de arquivos permanentes. </w:t>
+      </w:r>
+      <w:r>
+        <w:t>Sendo assim, permite aos usuários a utilização dessas informações.</w:t>
+      </w:r>
+      <w:r>
+        <w:t xml:space="preserve"> </w:t>
+      </w:r>
+    </w:p>
+    <w:p>
+      <w:r>
+        <w:t xml:space="preserve">Com isso o uso do SGBD (Sistema de Gerenciamento de Banco de Dados), </w:t>
+      </w:r>
+      <w:r>
+        <w:t xml:space="preserve">tem como vantagem: eliminar </w:t>
+      </w:r>
+      <w:proofErr w:type="spellStart"/>
+      <w:r>
+        <w:t>retund</w:t>
+      </w:r>
+      <w:r>
+        <w:t>â</w:t>
+      </w:r>
+      <w:r>
+        <w:t>ncias</w:t>
+      </w:r>
+      <w:proofErr w:type="spellEnd"/>
+      <w:r>
+        <w:t xml:space="preserve">, </w:t>
+      </w:r>
+      <w:proofErr w:type="spellStart"/>
+      <w:r>
+        <w:t>idepend</w:t>
+      </w:r>
+      <w:r>
+        <w:t>ê</w:t>
+      </w:r>
+      <w:r>
+        <w:t>ncia</w:t>
+      </w:r>
+      <w:proofErr w:type="spellEnd"/>
+      <w:r>
+        <w:t xml:space="preserve"> de programa e dados armazenados</w:t>
+      </w:r>
+      <w:r>
+        <w:t>. Proporcionando um ambiente conveniente e eficiente, para recuperação e armazenamento de informações.</w:t>
+      </w:r>
+    </w:p>
+    <w:p>
+      <w:r>
+        <w:t xml:space="preserve">Dentre os tipos de </w:t>
+      </w:r>
+      <w:proofErr w:type="spellStart"/>
+      <w:r>
+        <w:t>SGBD’s</w:t>
+      </w:r>
+      <w:proofErr w:type="spellEnd"/>
+      <w:r>
+        <w:t xml:space="preserve">, relacional, hierárquico, em rede e orientado a objeto. O </w:t>
+      </w:r>
+      <w:r>
+        <w:t>utilizado nesse projeto foi o relacional. O modelo relacional usa um conjunto de tabelas para representar tanto os dados como a relação entre eles. Cada tabela a</w:t>
+      </w:r>
+    </w:p>
+    <w:p>
+      <w:r>
+        <w:t>Presenta múltiplas colunas e cada uma possui nome único.</w:t>
+      </w:r>
+    </w:p>
+    <w:p>
+      <w:r>
+        <w:t>A modelagem desses dados pode ser conceitual, lógica ou física.</w:t>
+      </w:r>
+    </w:p>
     <w:p/>
-    <w:p>
-      <w:pPr>
-        <w:pStyle w:val="Ttulo2"/>
-        <w:rPr>
-          <w:b/>
-        </w:rPr>
-      </w:pPr>
-      <w:bookmarkStart w:id="19" w:name="_Toc512519602"/>
-      <w:r>
-        <w:rPr>
-          <w:b/>
-        </w:rPr>
-        <w:t>Banco de Dados</w:t>
-      </w:r>
-      <w:bookmarkEnd w:id="19"/>
-      <w:r>
-        <w:rPr>
-          <w:b/>
-        </w:rPr>
+    <w:p/>
+    <w:p/>
+    <w:p/>
+    <w:p/>
+    <w:p/>
+    <w:p>
+      <w:r>
+        <w:tab/>
+      </w:r>
+      <w:r>
+        <w:t>Modelo Conceitual</w:t>
+      </w:r>
+    </w:p>
+    <w:p>
+      <w:r>
+        <w:t xml:space="preserve">Define-se como modelo conceitual aquele que os objetos, suas </w:t>
+      </w:r>
+      <w:r>
+        <w:t xml:space="preserve">características </w:t>
+      </w:r>
+      <w:r>
+        <w:t>e relacionamento têm a representação fiel ao a</w:t>
+      </w:r>
+      <w:r>
+        <w:t>m</w:t>
+      </w:r>
+      <w:r>
+        <w:t>biente observados, independente de limitações quaisquer impostas por tecnologias</w:t>
+      </w:r>
+      <w:r>
+        <w:t xml:space="preserve">, técnicas de implementação ou dispositivos físicos. Esse modelo deve ser utilizado para o nível de </w:t>
+      </w:r>
+      <w:proofErr w:type="spellStart"/>
+      <w:r>
+        <w:t>sonversação</w:t>
+      </w:r>
+      <w:proofErr w:type="spellEnd"/>
+      <w:r>
+        <w:t xml:space="preserve">, entendimento, transmissão, validação de conceitos, mapeamento do ambiente, </w:t>
+      </w:r>
+      <w:proofErr w:type="spellStart"/>
+      <w:r>
+        <w:t>etc</w:t>
+      </w:r>
+      <w:proofErr w:type="spellEnd"/>
+      <w:r>
+        <w:t xml:space="preserve"> (COUGO, 1997).</w:t>
+      </w:r>
+    </w:p>
+    <w:p>
+      <w:r>
+        <w:t>A seguir, o Modelo Conceitual do projeto.</w:t>
+      </w:r>
+    </w:p>
+    <w:p/>
+    <w:p>
+      <w:pPr>
+        <w:jc w:val="center"/>
+      </w:pPr>
+      <w:r>
+        <w:drawing>
+          <wp:inline distT="0" distB="0" distL="0" distR="0" wp14:anchorId="67F45D20" wp14:editId="71875C55">
+            <wp:extent cx="2743200" cy="1698172"/>
+            <wp:effectExtent l="0" t="0" r="0" b="0"/>
+            <wp:docPr id="18" name="Imagem 18"/>
+            <wp:cNvGraphicFramePr>
+              <a:graphicFrameLocks xmlns:a="http://schemas.openxmlformats.org/drawingml/2006/main" noChangeAspect="1"/>
+            </wp:cNvGraphicFramePr>
+            <a:graphic xmlns:a="http://schemas.openxmlformats.org/drawingml/2006/main">
+              <a:graphicData uri="http://schemas.openxmlformats.org/drawingml/2006/picture">
+                <pic:pic xmlns:pic="http://schemas.openxmlformats.org/drawingml/2006/picture">
+                  <pic:nvPicPr>
+                    <pic:cNvPr id="1" name=""/>
+                    <pic:cNvPicPr/>
+                  </pic:nvPicPr>
+                  <pic:blipFill>
+                    <a:blip r:embed="rId25"/>
+                    <a:stretch>
+                      <a:fillRect/>
+                    </a:stretch>
+                  </pic:blipFill>
+                  <pic:spPr>
+                    <a:xfrm>
+                      <a:off x="0" y="0"/>
+                      <a:ext cx="2761577" cy="1709548"/>
+                    </a:xfrm>
+                    <a:prstGeom prst="rect">
+                      <a:avLst/>
+                    </a:prstGeom>
+                  </pic:spPr>
+                </pic:pic>
+              </a:graphicData>
+            </a:graphic>
+          </wp:inline>
+        </w:drawing>
+      </w:r>
+    </w:p>
+    <w:p>
+      <w:pPr>
+        <w:jc w:val="center"/>
+      </w:pPr>
+    </w:p>
+    <w:p>
+      <w:r>
+        <w:t xml:space="preserve">             Modelo </w:t>
+      </w:r>
+      <w:r>
+        <w:t xml:space="preserve">Lógico </w:t>
+      </w:r>
+    </w:p>
+    <w:p>
+      <w:r>
+        <w:t>Define como modelo lógico aquele em que os objetos, suas</w:t>
+      </w:r>
+      <w:r>
         <w:t xml:space="preserve"> </w:t>
       </w:r>
-    </w:p>
-    <w:p>
-      <w:r>
-        <w:tab/>
-      </w:r>
-      <w:r>
-        <w:t>Modelo Conceitual, Lógico e Físico do Banco de Dados</w:t>
+      <w:proofErr w:type="spellStart"/>
+      <w:r>
+        <w:t>caracteristicas</w:t>
+      </w:r>
+      <w:proofErr w:type="spellEnd"/>
+      <w:r>
+        <w:t xml:space="preserve"> e relacionamento têm a representação de acordo com as regras de implementação e limitantes impostos por algum tipo de tecnologia. Esse modelo deve ser elaborado espeitando-se e implementando-se conceitos tais como chave de acesso</w:t>
+      </w:r>
+      <w:r>
+        <w:t>, controle de chaves duplicadas, itens de repetição (</w:t>
+      </w:r>
+      <w:proofErr w:type="spellStart"/>
+      <w:r>
+        <w:t>arrays</w:t>
+      </w:r>
+      <w:proofErr w:type="spellEnd"/>
+      <w:r>
+        <w:t xml:space="preserve">), normalização, ponteiros, </w:t>
+      </w:r>
+      <w:proofErr w:type="spellStart"/>
+      <w:r>
+        <w:t>headers</w:t>
+      </w:r>
+      <w:proofErr w:type="spellEnd"/>
+      <w:r>
+        <w:t>, integridade referencial, entre outros (COUGO, 1997).</w:t>
+      </w:r>
+    </w:p>
+    <w:p>
+      <w:r>
+        <w:t xml:space="preserve">A seguir modelo </w:t>
+      </w:r>
+      <w:r>
+        <w:t>lógico</w:t>
+      </w:r>
+      <w:r>
+        <w:t xml:space="preserve"> do projeto</w:t>
+      </w:r>
+    </w:p>
+    <w:p/>
+    <w:p>
+      <w:pPr>
+        <w:jc w:val="center"/>
+      </w:pPr>
+      <w:r>
+        <w:lastRenderedPageBreak/>
+        <w:drawing>
+          <wp:inline distT="0" distB="0" distL="0" distR="0" wp14:anchorId="5489FB34" wp14:editId="0B2A1771">
+            <wp:extent cx="2715491" cy="1645398"/>
+            <wp:effectExtent l="0" t="0" r="8890" b="0"/>
+            <wp:docPr id="17" name="Imagem 17"/>
+            <wp:cNvGraphicFramePr>
+              <a:graphicFrameLocks xmlns:a="http://schemas.openxmlformats.org/drawingml/2006/main" noChangeAspect="1"/>
+            </wp:cNvGraphicFramePr>
+            <a:graphic xmlns:a="http://schemas.openxmlformats.org/drawingml/2006/main">
+              <a:graphicData uri="http://schemas.openxmlformats.org/drawingml/2006/picture">
+                <pic:pic xmlns:pic="http://schemas.openxmlformats.org/drawingml/2006/picture">
+                  <pic:nvPicPr>
+                    <pic:cNvPr id="1" name=""/>
+                    <pic:cNvPicPr/>
+                  </pic:nvPicPr>
+                  <pic:blipFill>
+                    <a:blip r:embed="rId26"/>
+                    <a:stretch>
+                      <a:fillRect/>
+                    </a:stretch>
+                  </pic:blipFill>
+                  <pic:spPr>
+                    <a:xfrm>
+                      <a:off x="0" y="0"/>
+                      <a:ext cx="2727095" cy="1652429"/>
+                    </a:xfrm>
+                    <a:prstGeom prst="rect">
+                      <a:avLst/>
+                    </a:prstGeom>
+                  </pic:spPr>
+                </pic:pic>
+              </a:graphicData>
+            </a:graphic>
+          </wp:inline>
+        </w:drawing>
+      </w:r>
+    </w:p>
+    <w:p>
+      <w:pPr>
+        <w:jc w:val="center"/>
+      </w:pPr>
+    </w:p>
+    <w:p>
+      <w:r>
+        <w:t xml:space="preserve">             Modelo</w:t>
+      </w:r>
+      <w:r>
+        <w:t xml:space="preserve"> Físico</w:t>
+      </w:r>
+    </w:p>
+    <w:p>
+      <w:r>
+        <w:t xml:space="preserve">Define-se como modelo físico aquele em que a representação dos </w:t>
+      </w:r>
+      <w:proofErr w:type="spellStart"/>
+      <w:r>
+        <w:t>bjetos</w:t>
+      </w:r>
+      <w:proofErr w:type="spellEnd"/>
+      <w:r>
+        <w:t xml:space="preserve"> é feita sob o foco do nível físico de implementação, das ocorrências, ou instâncias das entidades e seus relacionamentos. O conhecimento do modo físico de implementação das estruturas de dados é ponteiro básico para o domínio desse tipo de modelo. Nesse modelo pode ser </w:t>
+      </w:r>
+      <w:proofErr w:type="spellStart"/>
+      <w:r>
+        <w:t>inclu</w:t>
+      </w:r>
+      <w:r>
+        <w:t>i</w:t>
+      </w:r>
+      <w:r>
+        <w:t>dos</w:t>
+      </w:r>
+      <w:proofErr w:type="spellEnd"/>
+      <w:r>
+        <w:t xml:space="preserve"> dois níveis de representação. O primeiro deles diz respeito </w:t>
+      </w:r>
+      <w:r>
+        <w:t>à</w:t>
+      </w:r>
+      <w:r>
+        <w:t>s ocorr</w:t>
+      </w:r>
+      <w:r>
+        <w:t>ê</w:t>
+      </w:r>
+      <w:r>
+        <w:t xml:space="preserve">ncias ou </w:t>
+      </w:r>
+      <w:proofErr w:type="spellStart"/>
+      <w:r>
+        <w:t>instãncias</w:t>
+      </w:r>
+      <w:proofErr w:type="spellEnd"/>
+      <w:r>
+        <w:t xml:space="preserve">, seus relacionamentos e disposição física. O outro diz respeito </w:t>
+      </w:r>
+      <w:proofErr w:type="spellStart"/>
+      <w:r>
+        <w:t>á</w:t>
+      </w:r>
+      <w:proofErr w:type="spellEnd"/>
+      <w:r>
+        <w:t xml:space="preserve"> alocação de espaços físicos nos diversos níveis de agrupamento </w:t>
+      </w:r>
+      <w:r>
+        <w:t xml:space="preserve">possíveis: tabelas (arquivos), blocos, linhas 9registros) e </w:t>
+      </w:r>
+      <w:proofErr w:type="spellStart"/>
+      <w:r>
+        <w:t>clounas</w:t>
+      </w:r>
+      <w:proofErr w:type="spellEnd"/>
+      <w:r>
+        <w:t xml:space="preserve"> (campos).</w:t>
+      </w:r>
+      <w:r>
+        <w:t xml:space="preserve"> (COUGO, 1997).</w:t>
+      </w:r>
+    </w:p>
+    <w:p>
+      <w:r>
+        <w:t>A seguir modelo físico do projeto</w:t>
+      </w:r>
+    </w:p>
+    <w:p>
+      <w:r>
+        <w:drawing>
+          <wp:inline distT="0" distB="0" distL="0" distR="0" wp14:anchorId="5F256E97" wp14:editId="4C7D1D8F">
+            <wp:extent cx="1368688" cy="1530903"/>
+            <wp:effectExtent l="0" t="0" r="3175" b="0"/>
+            <wp:docPr id="19" name="Imagem 19"/>
+            <wp:cNvGraphicFramePr>
+              <a:graphicFrameLocks xmlns:a="http://schemas.openxmlformats.org/drawingml/2006/main" noChangeAspect="1"/>
+            </wp:cNvGraphicFramePr>
+            <a:graphic xmlns:a="http://schemas.openxmlformats.org/drawingml/2006/main">
+              <a:graphicData uri="http://schemas.openxmlformats.org/drawingml/2006/picture">
+                <pic:pic xmlns:pic="http://schemas.openxmlformats.org/drawingml/2006/picture">
+                  <pic:nvPicPr>
+                    <pic:cNvPr id="1" name=""/>
+                    <pic:cNvPicPr/>
+                  </pic:nvPicPr>
+                  <pic:blipFill>
+                    <a:blip r:embed="rId27"/>
+                    <a:stretch>
+                      <a:fillRect/>
+                    </a:stretch>
+                  </pic:blipFill>
+                  <pic:spPr>
+                    <a:xfrm>
+                      <a:off x="0" y="0"/>
+                      <a:ext cx="1391784" cy="1556736"/>
+                    </a:xfrm>
+                    <a:prstGeom prst="rect">
+                      <a:avLst/>
+                    </a:prstGeom>
+                  </pic:spPr>
+                </pic:pic>
+              </a:graphicData>
+            </a:graphic>
+          </wp:inline>
+        </w:drawing>
       </w:r>
     </w:p>
     <w:p>
@@ -5640,7 +6240,45 @@
         </w:rPr>
       </w:pPr>
     </w:p>
-    <w:p/>
+    <w:p>
+      <w:r>
+        <w:drawing>
+          <wp:inline distT="0" distB="0" distL="0" distR="0" wp14:anchorId="3041FD4B" wp14:editId="40DA6214">
+            <wp:extent cx="2627144" cy="757146"/>
+            <wp:effectExtent l="0" t="0" r="1905" b="5080"/>
+            <wp:docPr id="20" name="Imagem 20"/>
+            <wp:cNvGraphicFramePr>
+              <a:graphicFrameLocks xmlns:a="http://schemas.openxmlformats.org/drawingml/2006/main" noChangeAspect="1"/>
+            </wp:cNvGraphicFramePr>
+            <a:graphic xmlns:a="http://schemas.openxmlformats.org/drawingml/2006/main">
+              <a:graphicData uri="http://schemas.openxmlformats.org/drawingml/2006/picture">
+                <pic:pic xmlns:pic="http://schemas.openxmlformats.org/drawingml/2006/picture">
+                  <pic:nvPicPr>
+                    <pic:cNvPr id="1" name=""/>
+                    <pic:cNvPicPr/>
+                  </pic:nvPicPr>
+                  <pic:blipFill>
+                    <a:blip r:embed="rId28"/>
+                    <a:stretch>
+                      <a:fillRect/>
+                    </a:stretch>
+                  </pic:blipFill>
+                  <pic:spPr>
+                    <a:xfrm>
+                      <a:off x="0" y="0"/>
+                      <a:ext cx="2653092" cy="764624"/>
+                    </a:xfrm>
+                    <a:prstGeom prst="rect">
+                      <a:avLst/>
+                    </a:prstGeom>
+                  </pic:spPr>
+                </pic:pic>
+              </a:graphicData>
+            </a:graphic>
+          </wp:inline>
+        </w:drawing>
+      </w:r>
+    </w:p>
     <w:p>
       <w:pPr>
         <w:pStyle w:val="Ttulo2"/>
@@ -5694,6 +6332,8 @@
           <w:color w:val="000000"/>
         </w:rPr>
       </w:pPr>
+      <w:bookmarkStart w:id="21" w:name="_GoBack"/>
+      <w:bookmarkEnd w:id="21"/>
     </w:p>
     <w:p/>
     <w:p>
@@ -5703,14 +6343,14 @@
           <w:b/>
         </w:rPr>
       </w:pPr>
-      <w:bookmarkStart w:id="21" w:name="_Toc512519604"/>
+      <w:bookmarkStart w:id="22" w:name="_Toc512519604"/>
       <w:r>
         <w:rPr>
           <w:b/>
         </w:rPr>
         <w:t>Testes</w:t>
       </w:r>
-      <w:bookmarkEnd w:id="21"/>
+      <w:bookmarkEnd w:id="22"/>
       <w:r>
         <w:rPr>
           <w:b/>
@@ -5741,12 +6381,12 @@
     <w:p>
       <w:pPr>
         <w:sectPr>
-          <w:headerReference w:type="even" r:id="rId23"/>
-          <w:headerReference w:type="default" r:id="rId24"/>
-          <w:footerReference w:type="even" r:id="rId25"/>
-          <w:footerReference w:type="default" r:id="rId26"/>
-          <w:headerReference w:type="first" r:id="rId27"/>
-          <w:footerReference w:type="first" r:id="rId28"/>
+          <w:headerReference w:type="even" r:id="rId29"/>
+          <w:headerReference w:type="default" r:id="rId30"/>
+          <w:footerReference w:type="even" r:id="rId31"/>
+          <w:footerReference w:type="default" r:id="rId32"/>
+          <w:headerReference w:type="first" r:id="rId33"/>
+          <w:footerReference w:type="first" r:id="rId34"/>
           <w:pgSz w:w="11907" w:h="16840" w:code="9"/>
           <w:pgMar w:top="1701" w:right="1134" w:bottom="1531" w:left="1701" w:header="720" w:footer="720" w:gutter="0"/>
           <w:cols w:space="708"/>
@@ -5759,13 +6399,13 @@
       <w:pPr>
         <w:pStyle w:val="Ttulo1"/>
       </w:pPr>
-      <w:bookmarkStart w:id="22" w:name="_Toc512519605"/>
+      <w:bookmarkStart w:id="23" w:name="_Toc512519605"/>
       <w:bookmarkEnd w:id="17"/>
       <w:r>
         <w:lastRenderedPageBreak/>
         <w:t>implantação do projeto</w:t>
       </w:r>
-      <w:bookmarkEnd w:id="22"/>
+      <w:bookmarkEnd w:id="23"/>
     </w:p>
     <w:p>
       <w:pPr>
@@ -5774,14 +6414,14 @@
           <w:b/>
         </w:rPr>
       </w:pPr>
-      <w:bookmarkStart w:id="23" w:name="_Toc512519606"/>
+      <w:bookmarkStart w:id="24" w:name="_Toc512519606"/>
       <w:r>
         <w:rPr>
           <w:b/>
         </w:rPr>
         <w:t>Manual de Instalação da solução</w:t>
       </w:r>
-      <w:bookmarkEnd w:id="23"/>
+      <w:bookmarkEnd w:id="24"/>
       <w:r>
         <w:rPr>
           <w:b/>
@@ -5835,14 +6475,14 @@
           <w:b/>
         </w:rPr>
       </w:pPr>
-      <w:bookmarkStart w:id="24" w:name="_Toc512519607"/>
+      <w:bookmarkStart w:id="25" w:name="_Toc512519607"/>
       <w:r>
         <w:rPr>
           <w:b/>
         </w:rPr>
         <w:t>Processo de Atendimento e Suporte</w:t>
       </w:r>
-      <w:bookmarkEnd w:id="24"/>
+      <w:bookmarkEnd w:id="25"/>
       <w:r>
         <w:rPr>
           <w:b/>
@@ -5893,8 +6533,6 @@
       <w:r>
         <w:t xml:space="preserve"> selecionada.</w:t>
       </w:r>
-      <w:bookmarkStart w:id="25" w:name="_GoBack"/>
-      <w:bookmarkEnd w:id="25"/>
     </w:p>
     <w:p>
       <w:pPr>
@@ -6108,11 +6746,11 @@
           <w:tab w:val="clear" w:pos="851"/>
         </w:tabs>
         <w:sectPr>
-          <w:headerReference w:type="even" r:id="rId29"/>
-          <w:headerReference w:type="default" r:id="rId30"/>
-          <w:footerReference w:type="default" r:id="rId31"/>
-          <w:headerReference w:type="first" r:id="rId32"/>
-          <w:footerReference w:type="first" r:id="rId33"/>
+          <w:headerReference w:type="even" r:id="rId35"/>
+          <w:headerReference w:type="default" r:id="rId36"/>
+          <w:footerReference w:type="default" r:id="rId37"/>
+          <w:headerReference w:type="first" r:id="rId38"/>
+          <w:footerReference w:type="first" r:id="rId39"/>
           <w:type w:val="continuous"/>
           <w:pgSz w:w="11907" w:h="16840" w:code="9"/>
           <w:pgMar w:top="1701" w:right="1134" w:bottom="1531" w:left="1701" w:header="720" w:footer="720" w:gutter="0"/>
@@ -6200,7 +6838,7 @@
         </w:rPr>
         <w:t xml:space="preserve">v. 32, n. 3, p. 635-40, Apr-May 2004. ISSN 0363-5465 (Print). Disponível em: &lt; </w:t>
       </w:r>
-      <w:hyperlink r:id="rId34" w:history="1">
+      <w:hyperlink r:id="rId40" w:history="1">
         <w:r>
           <w:rPr>
             <w:rStyle w:val="Hyperlink"/>
@@ -6483,7 +7121,7 @@
         </w:rPr>
         <w:t xml:space="preserve">Disponível em: &lt; </w:t>
       </w:r>
-      <w:hyperlink r:id="rId35" w:history="1">
+      <w:hyperlink r:id="rId41" w:history="1">
         <w:r>
           <w:rPr>
             <w:rStyle w:val="Hyperlink"/>
@@ -6546,10 +7184,10 @@
       </w:pPr>
     </w:p>
     <w:sectPr>
-      <w:headerReference w:type="default" r:id="rId36"/>
-      <w:footerReference w:type="default" r:id="rId37"/>
-      <w:headerReference w:type="first" r:id="rId38"/>
-      <w:footerReference w:type="first" r:id="rId39"/>
+      <w:headerReference w:type="default" r:id="rId42"/>
+      <w:footerReference w:type="default" r:id="rId43"/>
+      <w:headerReference w:type="first" r:id="rId44"/>
+      <w:footerReference w:type="first" r:id="rId45"/>
       <w:pgSz w:w="11907" w:h="16840" w:code="9"/>
       <w:pgMar w:top="1701" w:right="1134" w:bottom="1531" w:left="1701" w:header="709" w:footer="709" w:gutter="0"/>
       <w:cols w:space="708"/>
@@ -17650,7 +18288,7 @@
 </file>
 
 <file path=customXml/itemProps1.xml><?xml version="1.0" encoding="utf-8"?>
-<ds:datastoreItem xmlns:ds="http://schemas.openxmlformats.org/officeDocument/2006/customXml" ds:itemID="{0B0A63E1-88E8-47BF-B0C0-8F9FAA37D170}">
+<ds:datastoreItem xmlns:ds="http://schemas.openxmlformats.org/officeDocument/2006/customXml" ds:itemID="{0644AAEA-1758-4D20-9C7F-3EAB6C62C406}">
   <ds:schemaRefs>
     <ds:schemaRef ds:uri="http://schemas.openxmlformats.org/officeDocument/2006/bibliography"/>
   </ds:schemaRefs>

</xml_diff>

<commit_message>
parte arduino incluida na monografia
</commit_message>
<xml_diff>
--- a/documentacao/MONOGRAFIA/MONOGRAFIAOFICIAL.docx
+++ b/documentacao/MONOGRAFIA/MONOGRAFIAOFICIAL.docx
@@ -4477,27 +4477,14 @@
         </w:rPr>
         <w:t xml:space="preserve">Figura </w:t>
       </w:r>
-      <w:r>
-        <w:fldChar w:fldCharType="begin"/>
-      </w:r>
-      <w:r>
-        <w:instrText xml:space="preserve"> SEQ Figura \* ARABIC </w:instrText>
-      </w:r>
-      <w:r>
-        <w:fldChar w:fldCharType="separate"/>
-      </w:r>
-      <w:r>
-        <w:rPr>
-          <w:noProof/>
-        </w:rPr>
-        <w:t>1</w:t>
-      </w:r>
-      <w:r>
-        <w:rPr>
-          <w:noProof/>
-        </w:rPr>
-        <w:fldChar w:fldCharType="end"/>
-      </w:r>
+      <w:fldSimple w:instr=" SEQ Figura \* ARABIC ">
+        <w:r>
+          <w:rPr>
+            <w:noProof/>
+          </w:rPr>
+          <w:t>1</w:t>
+        </w:r>
+      </w:fldSimple>
       <w:r>
         <w:t xml:space="preserve"> - </w:t>
       </w:r>
@@ -4579,27 +4566,14 @@
         </w:rPr>
         <w:t xml:space="preserve">Figura </w:t>
       </w:r>
-      <w:r>
-        <w:fldChar w:fldCharType="begin"/>
-      </w:r>
-      <w:r>
-        <w:instrText xml:space="preserve"> SEQ Figura \* ARABIC </w:instrText>
-      </w:r>
-      <w:r>
-        <w:fldChar w:fldCharType="separate"/>
-      </w:r>
-      <w:r>
-        <w:rPr>
-          <w:noProof/>
-        </w:rPr>
-        <w:t>2</w:t>
-      </w:r>
-      <w:r>
-        <w:rPr>
-          <w:noProof/>
-        </w:rPr>
-        <w:fldChar w:fldCharType="end"/>
-      </w:r>
+      <w:fldSimple w:instr=" SEQ Figura \* ARABIC ">
+        <w:r>
+          <w:rPr>
+            <w:noProof/>
+          </w:rPr>
+          <w:t>2</w:t>
+        </w:r>
+      </w:fldSimple>
       <w:r>
         <w:rPr>
           <w:caps w:val="0"/>
@@ -5559,62 +5533,105 @@
         <w:rPr>
           <w:highlight w:val="yellow"/>
         </w:rPr>
-        <w:t xml:space="preserve">Descrição da solução, detalhamento dos componentes utilizados, diagramas de </w:t>
-      </w:r>
-      <w:r>
-        <w:rPr>
-          <w:highlight w:val="yellow"/>
-        </w:rPr>
-        <w:t>arquitetura</w:t>
-      </w:r>
-      <w:r>
-        <w:rPr>
-          <w:highlight w:val="yellow"/>
-        </w:rPr>
-        <w:t>, etc.</w:t>
-      </w:r>
-    </w:p>
-    <w:p>
-      <w:pPr>
-        <w:rPr>
-          <w:highlight w:val="yellow"/>
-        </w:rPr>
-      </w:pPr>
-      <w:r>
-        <w:rPr>
-          <w:highlight w:val="yellow"/>
-        </w:rPr>
-        <w:t xml:space="preserve">Falar sobre o </w:t>
+        <w:t>Descrição da solução</w:t>
+      </w:r>
+    </w:p>
+    <w:p>
+      <w:r>
+        <w:t xml:space="preserve">O Arduino é uma plataforma de prototipagem eletrônica criada por Massimo </w:t>
       </w:r>
       <w:proofErr w:type="spellStart"/>
       <w:r>
-        <w:rPr>
-          <w:highlight w:val="yellow"/>
-        </w:rPr>
-        <w:t>arduíno</w:t>
+        <w:t>Banzi</w:t>
       </w:r>
       <w:proofErr w:type="spellEnd"/>
       <w:r>
-        <w:rPr>
-          <w:highlight w:val="yellow"/>
-        </w:rPr>
-        <w:t xml:space="preserve">, o que é, como funciona e para que </w:t>
+        <w:t xml:space="preserve"> e David </w:t>
+      </w:r>
+      <w:proofErr w:type="spellStart"/>
+      <w:r>
+        <w:t>Cuartilles</w:t>
+      </w:r>
+      <w:proofErr w:type="spellEnd"/>
+      <w:r>
+        <w:t xml:space="preserve"> em 2005. </w:t>
+      </w:r>
+      <w:r>
+        <w:t xml:space="preserve">É um microprocessador, sendo assim, pode realizar suas tarefas sem precisar de processadores de desempenho tão altos como os de computadores. </w:t>
+      </w:r>
+      <w:r>
+        <w:t>Desenvolvida com objetivo de tornar mais fácil e econômica a criação de dispositivos inteligentes capazes de interagir com o ambiente por meio de sensores e atuadores.</w:t>
+      </w:r>
+    </w:p>
+    <w:p>
+      <w:r>
+        <w:t>Constituído por acessórios inteligentes, chamados Shields, que amplia suas funcionalidades de acordo com a demanda de cada projeto, desde sensores de umidades, GPS, entre outros.</w:t>
+      </w:r>
+    </w:p>
+    <w:p>
+      <w:r>
+        <w:t xml:space="preserve">O </w:t>
+      </w:r>
+      <w:r>
+        <w:t>DHT-11</w:t>
+      </w:r>
+      <w:r>
+        <w:t xml:space="preserve"> é um sensor capaz de cap</w:t>
+      </w:r>
+      <w:r>
+        <w:t>turar</w:t>
+      </w:r>
+      <w:r>
+        <w:t xml:space="preserve"> informações de temperatura e umidade.</w:t>
+      </w:r>
+      <w:r>
+        <w:t xml:space="preserve"> Tendo em vista que tem a faixa de medição boa de temperatura </w:t>
+      </w:r>
+      <w:r>
+        <w:t>entre 0 e 50°C, com +-2°C de precisão</w:t>
+      </w:r>
+      <w:r>
+        <w:t xml:space="preserve">, e umidade </w:t>
+      </w:r>
+      <w:r>
+        <w:t>entre 20% e 90%, com 5% de precisão</w:t>
+      </w:r>
+      <w:r>
+        <w:t>.</w:t>
+      </w:r>
+    </w:p>
+    <w:p>
+      <w:pPr>
+        <w:rPr>
+          <w:u w:val="single"/>
+        </w:rPr>
+      </w:pPr>
+      <w:r>
+        <w:t xml:space="preserve">Com isso, </w:t>
       </w:r>
       <w:proofErr w:type="gramStart"/>
       <w:r>
-        <w:rPr>
-          <w:highlight w:val="yellow"/>
-        </w:rPr>
-        <w:t>serve..</w:t>
+        <w:t>o  projeto</w:t>
       </w:r>
       <w:proofErr w:type="gramEnd"/>
-    </w:p>
-    <w:p>
-      <w:r>
-        <w:rPr>
-          <w:highlight w:val="yellow"/>
-        </w:rPr>
-        <w:t>Arrumar a imagem com o DHT 11</w:t>
+      <w:r>
+        <w:t xml:space="preserve"> teve como solução a utilização desses </w:t>
+      </w:r>
+      <w:proofErr w:type="spellStart"/>
+      <w:r>
+        <w:t>materiaes</w:t>
+      </w:r>
+      <w:proofErr w:type="spellEnd"/>
+      <w:r>
+        <w:t xml:space="preserve"> para que fosse possível atender </w:t>
+      </w:r>
+      <w:proofErr w:type="spellStart"/>
+      <w:r>
+        <w:t>a</w:t>
+      </w:r>
+      <w:proofErr w:type="spellEnd"/>
+      <w:r>
+        <w:t xml:space="preserve"> necessidade principal, mostrar temperatura e umidade em tempo real.</w:t>
       </w:r>
     </w:p>
     <w:p>
@@ -5622,15 +5639,11 @@
         <w:jc w:val="center"/>
       </w:pPr>
       <w:r>
-        <w:rPr>
-          <w:noProof/>
-          <w:lang w:eastAsia="pt-BR"/>
-        </w:rPr>
         <w:drawing>
-          <wp:inline distT="0" distB="0" distL="0" distR="0" wp14:anchorId="760740E2" wp14:editId="0F511850">
-            <wp:extent cx="3952240" cy="3255196"/>
-            <wp:effectExtent l="0" t="0" r="0" b="2540"/>
-            <wp:docPr id="21" name="Imagem 21"/>
+          <wp:inline distT="0" distB="0" distL="0" distR="0" wp14:anchorId="795E699A" wp14:editId="0F09939B">
+            <wp:extent cx="5760720" cy="2799715"/>
+            <wp:effectExtent l="0" t="0" r="0" b="635"/>
+            <wp:docPr id="23" name="Imagem 23"/>
             <wp:cNvGraphicFramePr>
               <a:graphicFrameLocks xmlns:a="http://schemas.openxmlformats.org/drawingml/2006/main" noChangeAspect="1"/>
             </wp:cNvGraphicFramePr>
@@ -5638,36 +5651,23 @@
               <a:graphicData uri="http://schemas.openxmlformats.org/drawingml/2006/picture">
                 <pic:pic xmlns:pic="http://schemas.openxmlformats.org/drawingml/2006/picture">
                   <pic:nvPicPr>
-                    <pic:cNvPr id="0" name="Picture 1"/>
-                    <pic:cNvPicPr>
-                      <a:picLocks noChangeAspect="1" noChangeArrowheads="1"/>
-                    </pic:cNvPicPr>
+                    <pic:cNvPr id="1" name=""/>
+                    <pic:cNvPicPr/>
                   </pic:nvPicPr>
                   <pic:blipFill>
-                    <a:blip r:embed="rId23">
-                      <a:extLst>
-                        <a:ext uri="{28A0092B-C50C-407E-A947-70E740481C1C}">
-                          <a14:useLocalDpi xmlns:a14="http://schemas.microsoft.com/office/drawing/2010/main" val="0"/>
-                        </a:ext>
-                      </a:extLst>
-                    </a:blip>
-                    <a:srcRect/>
+                    <a:blip r:embed="rId23"/>
                     <a:stretch>
                       <a:fillRect/>
                     </a:stretch>
                   </pic:blipFill>
-                  <pic:spPr bwMode="auto">
+                  <pic:spPr>
                     <a:xfrm>
                       <a:off x="0" y="0"/>
-                      <a:ext cx="3954599" cy="3257139"/>
+                      <a:ext cx="5760720" cy="2799715"/>
                     </a:xfrm>
                     <a:prstGeom prst="rect">
                       <a:avLst/>
                     </a:prstGeom>
-                    <a:noFill/>
-                    <a:ln>
-                      <a:noFill/>
-                    </a:ln>
                   </pic:spPr>
                 </pic:pic>
               </a:graphicData>
@@ -5678,6 +5678,83 @@
     </w:p>
     <w:p>
       <w:pPr>
+        <w:jc w:val="center"/>
+        <w:rPr>
+          <w:i/>
+          <w:sz w:val="16"/>
+          <w:szCs w:val="16"/>
+        </w:rPr>
+      </w:pPr>
+      <w:r>
+        <w:rPr>
+          <w:i/>
+          <w:sz w:val="16"/>
+          <w:szCs w:val="16"/>
+        </w:rPr>
+        <w:t xml:space="preserve">Imagem </w:t>
+      </w:r>
+      <w:r>
+        <w:rPr>
+          <w:i/>
+          <w:sz w:val="16"/>
+          <w:szCs w:val="16"/>
+        </w:rPr>
+        <w:t xml:space="preserve">x: </w:t>
+      </w:r>
+      <w:r>
+        <w:rPr>
+          <w:i/>
+          <w:sz w:val="16"/>
+          <w:szCs w:val="16"/>
+        </w:rPr>
+        <w:t xml:space="preserve"> o Arduino conectado com o sensor DHT-11</w:t>
+      </w:r>
+    </w:p>
+    <w:p>
+      <w:bookmarkStart w:id="17" w:name="_Toc154569928"/>
+    </w:p>
+    <w:p>
+      <w:pPr>
+        <w:pStyle w:val="Ttulo2"/>
+        <w:rPr>
+          <w:b/>
+        </w:rPr>
+      </w:pPr>
+      <w:bookmarkStart w:id="18" w:name="_Toc512519601"/>
+      <w:r>
+        <w:rPr>
+          <w:b/>
+        </w:rPr>
+        <w:lastRenderedPageBreak/>
+        <w:t>Solução Técnica - Aplicação</w:t>
+      </w:r>
+      <w:bookmarkEnd w:id="18"/>
+      <w:r>
+        <w:rPr>
+          <w:b/>
+        </w:rPr>
+        <w:t xml:space="preserve"> </w:t>
+      </w:r>
+    </w:p>
+    <w:p>
+      <w:r>
+        <w:tab/>
+      </w:r>
+      <w:r>
+        <w:rPr>
+          <w:highlight w:val="yellow"/>
+        </w:rPr>
+        <w:t>Descrição da solução, detalhamento dos componentes utilizados, camadas (rede local/nuvem), diagramas de arquitetura</w:t>
+      </w:r>
+      <w:r>
+        <w:rPr>
+          <w:highlight w:val="yellow"/>
+        </w:rPr>
+        <w:t>.</w:t>
+      </w:r>
+    </w:p>
+    <w:p>
+      <w:pPr>
         <w:spacing w:line="240" w:lineRule="auto"/>
         <w:jc w:val="left"/>
         <w:rPr>
@@ -5689,65 +5766,13 @@
       </w:pPr>
     </w:p>
     <w:p>
-      <w:bookmarkStart w:id="17" w:name="_Toc154569928"/>
-    </w:p>
-    <w:p>
-      <w:pPr>
-        <w:pStyle w:val="Ttulo2"/>
-        <w:rPr>
-          <w:b/>
-        </w:rPr>
-      </w:pPr>
-      <w:bookmarkStart w:id="18" w:name="_Toc512519601"/>
-      <w:r>
-        <w:rPr>
-          <w:b/>
-        </w:rPr>
-        <w:t>Solução Técnica - Aplicação</w:t>
-      </w:r>
-      <w:bookmarkEnd w:id="18"/>
-      <w:r>
-        <w:rPr>
-          <w:b/>
-        </w:rPr>
-        <w:t xml:space="preserve"> </w:t>
-      </w:r>
-    </w:p>
-    <w:p>
-      <w:r>
-        <w:tab/>
-      </w:r>
-      <w:r>
-        <w:rPr>
-          <w:highlight w:val="yellow"/>
-        </w:rPr>
-        <w:t>Descrição da solução, detalhamento dos componentes utilizados, camadas (rede local/nuvem), diagramas de arquitetura</w:t>
-      </w:r>
-      <w:r>
-        <w:rPr>
-          <w:highlight w:val="yellow"/>
-        </w:rPr>
-        <w:t>.</w:t>
-      </w:r>
-    </w:p>
-    <w:p>
-      <w:pPr>
-        <w:spacing w:line="240" w:lineRule="auto"/>
-        <w:jc w:val="left"/>
-        <w:rPr>
-          <w:rFonts w:cs="Arial"/>
-          <w:b/>
-          <w:bCs/>
-          <w:color w:val="000000"/>
-        </w:rPr>
-      </w:pPr>
-    </w:p>
-    <w:p>
       <w:pPr>
         <w:jc w:val="center"/>
       </w:pPr>
       <w:r>
-        <w:lastRenderedPageBreak/>
+        <w:rPr>
+          <w:noProof/>
+        </w:rPr>
         <w:drawing>
           <wp:inline distT="0" distB="0" distL="0" distR="0" wp14:anchorId="1F66C19B" wp14:editId="441E1BFB">
             <wp:extent cx="3645686" cy="2941223"/>
@@ -5784,6 +5809,7 @@
           </wp:inline>
         </w:drawing>
       </w:r>
+      <w:bookmarkStart w:id="19" w:name="_GoBack"/>
     </w:p>
     <w:p>
       <w:pPr>
@@ -5792,14 +5818,15 @@
           <w:b/>
         </w:rPr>
       </w:pPr>
-      <w:bookmarkStart w:id="19" w:name="_Toc512519602"/>
+      <w:bookmarkStart w:id="20" w:name="_Toc512519602"/>
+      <w:bookmarkEnd w:id="19"/>
       <w:r>
         <w:rPr>
           <w:b/>
         </w:rPr>
         <w:t>Banco de Dados</w:t>
       </w:r>
-      <w:bookmarkEnd w:id="19"/>
+      <w:bookmarkEnd w:id="20"/>
       <w:r>
         <w:rPr>
           <w:b/>
@@ -5838,20 +5865,11 @@
     </w:p>
     <w:p>
       <w:r>
-        <w:t xml:space="preserve">Com isso o uso do SGBD (Sistema de Gerenciamento de Banco de Dados), </w:t>
-      </w:r>
-      <w:r>
-        <w:t xml:space="preserve">tem como vantagem: eliminar </w:t>
+        <w:t xml:space="preserve">Com isso o uso do SGBD (Sistema de Gerenciamento de Banco de Dados), tem como vantagem: eliminar </w:t>
       </w:r>
       <w:proofErr w:type="spellStart"/>
       <w:r>
-        <w:t>retund</w:t>
-      </w:r>
-      <w:r>
-        <w:t>â</w:t>
-      </w:r>
-      <w:r>
-        <w:t>ncias</w:t>
+        <w:t>retundâncias</w:t>
       </w:r>
       <w:proofErr w:type="spellEnd"/>
       <w:r>
@@ -5859,20 +5877,11 @@
       </w:r>
       <w:proofErr w:type="spellStart"/>
       <w:r>
-        <w:t>idepend</w:t>
-      </w:r>
-      <w:r>
-        <w:t>ê</w:t>
-      </w:r>
-      <w:r>
-        <w:t>ncia</w:t>
+        <w:t>idependência</w:t>
       </w:r>
       <w:proofErr w:type="spellEnd"/>
       <w:r>
-        <w:t xml:space="preserve"> de programa e dados armazenados</w:t>
-      </w:r>
-      <w:r>
-        <w:t>. Proporcionando um ambiente conveniente e eficiente, para recuperação e armazenamento de informações.</w:t>
+        <w:t xml:space="preserve"> de programa e dados armazenados. Proporcionando um ambiente conveniente e eficiente, para recuperação e armazenamento de informações.</w:t>
       </w:r>
     </w:p>
     <w:p>
@@ -5962,6 +5971,9 @@
         <w:jc w:val="center"/>
       </w:pPr>
       <w:r>
+        <w:rPr>
+          <w:noProof/>
+        </w:rPr>
         <w:drawing>
           <wp:inline distT="0" distB="0" distL="0" distR="0" wp14:anchorId="67F45D20" wp14:editId="71875C55">
             <wp:extent cx="2743200" cy="1698172"/>
@@ -6049,13 +6061,7 @@
     </w:p>
     <w:p>
       <w:r>
-        <w:t xml:space="preserve">A seguir modelo </w:t>
-      </w:r>
-      <w:r>
-        <w:t>lógico</w:t>
-      </w:r>
-      <w:r>
-        <w:t xml:space="preserve"> do projeto</w:t>
+        <w:t>A seguir modelo lógico do projeto</w:t>
       </w:r>
     </w:p>
     <w:p/>
@@ -6064,6 +6070,9 @@
         <w:jc w:val="center"/>
       </w:pPr>
       <w:r>
+        <w:rPr>
+          <w:noProof/>
+        </w:rPr>
         <w:lastRenderedPageBreak/>
         <w:drawing>
           <wp:inline distT="0" distB="0" distL="0" distR="0" wp14:anchorId="5489FB34" wp14:editId="0B2A1771">
@@ -6191,6 +6200,9 @@
     </w:p>
     <w:p>
       <w:r>
+        <w:rPr>
+          <w:noProof/>
+        </w:rPr>
         <w:drawing>
           <wp:inline distT="0" distB="0" distL="0" distR="0" wp14:anchorId="5F256E97" wp14:editId="4C7D1D8F">
             <wp:extent cx="1368688" cy="1530903"/>
@@ -6242,6 +6254,9 @@
     </w:p>
     <w:p>
       <w:r>
+        <w:rPr>
+          <w:noProof/>
+        </w:rPr>
         <w:drawing>
           <wp:inline distT="0" distB="0" distL="0" distR="0" wp14:anchorId="3041FD4B" wp14:editId="40DA6214">
             <wp:extent cx="2627144" cy="757146"/>
@@ -6286,14 +6301,14 @@
           <w:b/>
         </w:rPr>
       </w:pPr>
-      <w:bookmarkStart w:id="20" w:name="_Toc512519603"/>
+      <w:bookmarkStart w:id="21" w:name="_Toc512519603"/>
       <w:r>
         <w:rPr>
           <w:b/>
         </w:rPr>
         <w:t>Protótipo das telas, lógica e usabilidade</w:t>
       </w:r>
-      <w:bookmarkEnd w:id="20"/>
+      <w:bookmarkEnd w:id="21"/>
       <w:r>
         <w:rPr>
           <w:b/>
@@ -6332,8 +6347,6 @@
           <w:color w:val="000000"/>
         </w:rPr>
       </w:pPr>
-      <w:bookmarkStart w:id="21" w:name="_GoBack"/>
-      <w:bookmarkEnd w:id="21"/>
     </w:p>
     <w:p/>
     <w:p>
@@ -18288,7 +18301,7 @@
 </file>
 
 <file path=customXml/itemProps1.xml><?xml version="1.0" encoding="utf-8"?>
-<ds:datastoreItem xmlns:ds="http://schemas.openxmlformats.org/officeDocument/2006/customXml" ds:itemID="{0644AAEA-1758-4D20-9C7F-3EAB6C62C406}">
+<ds:datastoreItem xmlns:ds="http://schemas.openxmlformats.org/officeDocument/2006/customXml" ds:itemID="{15484F38-BB0C-468E-A381-AF0F03E1521A}">
   <ds:schemaRefs>
     <ds:schemaRef ds:uri="http://schemas.openxmlformats.org/officeDocument/2006/bibliography"/>
   </ds:schemaRefs>

</xml_diff>

<commit_message>
mudei o site e a monografia
</commit_message>
<xml_diff>
--- a/documentacao/MONOGRAFIA/MONOGRAFIAOFICIAL.docx
+++ b/documentacao/MONOGRAFIA/MONOGRAFIAOFICIAL.docx
@@ -87,6 +87,9 @@
       <w:r>
         <w:t>DO MAIA</w:t>
       </w:r>
+      <w:r>
+        <w:t xml:space="preserve"> NORONHA</w:t>
+      </w:r>
     </w:p>
     <w:p>
       <w:pPr>
@@ -95,6 +98,9 @@
       <w:r>
         <w:t>GIULIA MAIA</w:t>
       </w:r>
+      <w:r>
+        <w:t xml:space="preserve"> COSTA</w:t>
+      </w:r>
     </w:p>
     <w:p>
       <w:pPr>
@@ -129,6 +135,9 @@
       </w:pPr>
       <w:r>
         <w:t>VITÓRIA CRISTINA</w:t>
+      </w:r>
+      <w:r>
+        <w:t xml:space="preserve"> SALES DE ARAÚJO</w:t>
       </w:r>
     </w:p>
     <w:p>
@@ -4477,14 +4486,27 @@
         </w:rPr>
         <w:t xml:space="preserve">Figura </w:t>
       </w:r>
-      <w:fldSimple w:instr=" SEQ Figura \* ARABIC ">
-        <w:r>
-          <w:rPr>
-            <w:noProof/>
-          </w:rPr>
-          <w:t>1</w:t>
-        </w:r>
-      </w:fldSimple>
+      <w:r>
+        <w:fldChar w:fldCharType="begin"/>
+      </w:r>
+      <w:r>
+        <w:instrText xml:space="preserve"> SEQ Figura \* ARABIC </w:instrText>
+      </w:r>
+      <w:r>
+        <w:fldChar w:fldCharType="separate"/>
+      </w:r>
+      <w:r>
+        <w:rPr>
+          <w:noProof/>
+        </w:rPr>
+        <w:t>1</w:t>
+      </w:r>
+      <w:r>
+        <w:rPr>
+          <w:noProof/>
+        </w:rPr>
+        <w:fldChar w:fldCharType="end"/>
+      </w:r>
       <w:r>
         <w:t xml:space="preserve"> - </w:t>
       </w:r>
@@ -4566,14 +4588,27 @@
         </w:rPr>
         <w:t xml:space="preserve">Figura </w:t>
       </w:r>
-      <w:fldSimple w:instr=" SEQ Figura \* ARABIC ">
-        <w:r>
-          <w:rPr>
-            <w:noProof/>
-          </w:rPr>
-          <w:t>2</w:t>
-        </w:r>
-      </w:fldSimple>
+      <w:r>
+        <w:fldChar w:fldCharType="begin"/>
+      </w:r>
+      <w:r>
+        <w:instrText xml:space="preserve"> SEQ Figura \* ARABIC </w:instrText>
+      </w:r>
+      <w:r>
+        <w:fldChar w:fldCharType="separate"/>
+      </w:r>
+      <w:r>
+        <w:rPr>
+          <w:noProof/>
+        </w:rPr>
+        <w:t>2</w:t>
+      </w:r>
+      <w:r>
+        <w:rPr>
+          <w:noProof/>
+        </w:rPr>
+        <w:fldChar w:fldCharType="end"/>
+      </w:r>
       <w:r>
         <w:rPr>
           <w:caps w:val="0"/>
@@ -5567,6 +5602,8 @@
       <w:r>
         <w:t>Constituído por acessórios inteligentes, chamados Shields, que amplia suas funcionalidades de acordo com a demanda de cada projeto, desde sensores de umidades, GPS, entre outros.</w:t>
       </w:r>
+      <w:bookmarkStart w:id="17" w:name="_GoBack"/>
+      <w:bookmarkEnd w:id="17"/>
     </w:p>
     <w:p>
       <w:r>
@@ -5585,19 +5622,7 @@
         <w:t xml:space="preserve"> informações de temperatura e umidade.</w:t>
       </w:r>
       <w:r>
-        <w:t xml:space="preserve"> Tendo em vista que tem a faixa de medição boa de temperatura </w:t>
-      </w:r>
-      <w:r>
-        <w:t>entre 0 e 50°C, com +-2°C de precisão</w:t>
-      </w:r>
-      <w:r>
-        <w:t xml:space="preserve">, e umidade </w:t>
-      </w:r>
-      <w:r>
-        <w:t>entre 20% e 90%, com 5% de precisão</w:t>
-      </w:r>
-      <w:r>
-        <w:t>.</w:t>
+        <w:t xml:space="preserve"> Tendo em vista que tem a faixa de medição boa de temperatura entre 0 e 50°C, com +-2°C de precisão, e umidade entre 20% e 90%, com 5% de precisão.</w:t>
       </w:r>
     </w:p>
     <w:p>
@@ -5609,17 +5634,21 @@
       <w:r>
         <w:t xml:space="preserve">Com isso, </w:t>
       </w:r>
-      <w:proofErr w:type="gramStart"/>
-      <w:r>
-        <w:t>o  projeto</w:t>
-      </w:r>
-      <w:proofErr w:type="gramEnd"/>
+      <w:r>
+        <w:t>o projeto</w:t>
+      </w:r>
       <w:r>
         <w:t xml:space="preserve"> teve como solução a utilização desses </w:t>
       </w:r>
       <w:proofErr w:type="spellStart"/>
       <w:r>
-        <w:t>materiaes</w:t>
+        <w:t>materia</w:t>
+      </w:r>
+      <w:r>
+        <w:t>e</w:t>
+      </w:r>
+      <w:r>
+        <w:t>s</w:t>
       </w:r>
       <w:proofErr w:type="spellEnd"/>
       <w:r>
@@ -5639,6 +5668,9 @@
         <w:jc w:val="center"/>
       </w:pPr>
       <w:r>
+        <w:rPr>
+          <w:noProof/>
+        </w:rPr>
         <w:drawing>
           <wp:inline distT="0" distB="0" distL="0" distR="0" wp14:anchorId="795E699A" wp14:editId="0F09939B">
             <wp:extent cx="5760720" cy="2799715"/>
@@ -5691,27 +5723,11 @@
           <w:sz w:val="16"/>
           <w:szCs w:val="16"/>
         </w:rPr>
-        <w:t xml:space="preserve">Imagem </w:t>
-      </w:r>
-      <w:r>
-        <w:rPr>
-          <w:i/>
-          <w:sz w:val="16"/>
-          <w:szCs w:val="16"/>
-        </w:rPr>
-        <w:t xml:space="preserve">x: </w:t>
-      </w:r>
-      <w:r>
-        <w:rPr>
-          <w:i/>
-          <w:sz w:val="16"/>
-          <w:szCs w:val="16"/>
-        </w:rPr>
-        <w:t xml:space="preserve"> o Arduino conectado com o sensor DHT-11</w:t>
-      </w:r>
-    </w:p>
-    <w:p>
-      <w:bookmarkStart w:id="17" w:name="_Toc154569928"/>
+        <w:t>Imagem x:  o Arduino conectado com o sensor DHT-11</w:t>
+      </w:r>
+    </w:p>
+    <w:p>
+      <w:bookmarkStart w:id="18" w:name="_Toc154569928"/>
     </w:p>
     <w:p>
       <w:pPr>
@@ -5720,7 +5736,7 @@
           <w:b/>
         </w:rPr>
       </w:pPr>
-      <w:bookmarkStart w:id="18" w:name="_Toc512519601"/>
+      <w:bookmarkStart w:id="19" w:name="_Toc512519601"/>
       <w:r>
         <w:rPr>
           <w:b/>
@@ -5728,7 +5744,7 @@
         <w:lastRenderedPageBreak/>
         <w:t>Solução Técnica - Aplicação</w:t>
       </w:r>
-      <w:bookmarkEnd w:id="18"/>
+      <w:bookmarkEnd w:id="19"/>
       <w:r>
         <w:rPr>
           <w:b/>
@@ -5809,7 +5825,6 @@
           </wp:inline>
         </w:drawing>
       </w:r>
-      <w:bookmarkStart w:id="19" w:name="_GoBack"/>
     </w:p>
     <w:p>
       <w:pPr>
@@ -5819,7 +5834,6 @@
         </w:rPr>
       </w:pPr>
       <w:bookmarkStart w:id="20" w:name="_Toc512519602"/>
-      <w:bookmarkEnd w:id="19"/>
       <w:r>
         <w:rPr>
           <w:b/>
@@ -6413,7 +6427,7 @@
         <w:pStyle w:val="Ttulo1"/>
       </w:pPr>
       <w:bookmarkStart w:id="23" w:name="_Toc512519605"/>
-      <w:bookmarkEnd w:id="17"/>
+      <w:bookmarkEnd w:id="18"/>
       <w:r>
         <w:lastRenderedPageBreak/>
         <w:t>implantação do projeto</w:t>
@@ -11590,7 +11604,7 @@
     </w:rPrDefault>
     <w:pPrDefault/>
   </w:docDefaults>
-  <w:latentStyles w:defLockedState="0" w:defUIPriority="99" w:defSemiHidden="0" w:defUnhideWhenUsed="0" w:defQFormat="0" w:count="375">
+  <w:latentStyles w:defLockedState="0" w:defUIPriority="99" w:defSemiHidden="0" w:defUnhideWhenUsed="0" w:defQFormat="0" w:count="376">
     <w:lsdException w:name="Normal" w:locked="1" w:uiPriority="0" w:qFormat="1"/>
     <w:lsdException w:name="heading 1" w:locked="1" w:uiPriority="9" w:qFormat="1"/>
     <w:lsdException w:name="heading 2" w:locked="1" w:uiPriority="9" w:qFormat="1"/>
@@ -11696,7 +11710,7 @@
     <w:lsdException w:name="HTML Sample" w:locked="1" w:semiHidden="1" w:unhideWhenUsed="1"/>
     <w:lsdException w:name="HTML Typewriter" w:locked="1" w:semiHidden="1" w:unhideWhenUsed="1"/>
     <w:lsdException w:name="HTML Variable" w:locked="1" w:semiHidden="1" w:unhideWhenUsed="1"/>
-    <w:lsdException w:name="Normal Table" w:locked="1" w:semiHidden="1" w:unhideWhenUsed="1"/>
+    <w:lsdException w:name="Normal Table" w:locked="1"/>
     <w:lsdException w:name="annotation subject" w:locked="1" w:semiHidden="1" w:unhideWhenUsed="1"/>
     <w:lsdException w:name="No List" w:locked="1" w:semiHidden="1" w:unhideWhenUsed="1"/>
     <w:lsdException w:name="Outline List 1" w:locked="1" w:semiHidden="1" w:unhideWhenUsed="1"/>
@@ -11743,10 +11757,10 @@
     <w:lsdException w:name="Table Subtle 2" w:locked="1" w:semiHidden="1" w:unhideWhenUsed="1"/>
     <w:lsdException w:name="Table Web 1" w:locked="1" w:semiHidden="1" w:unhideWhenUsed="1"/>
     <w:lsdException w:name="Table Web 2" w:locked="1" w:semiHidden="1" w:unhideWhenUsed="1"/>
-    <w:lsdException w:name="Table Web 3" w:locked="1" w:semiHidden="1" w:unhideWhenUsed="1"/>
+    <w:lsdException w:name="Table Web 3" w:locked="1"/>
     <w:lsdException w:name="Balloon Text" w:locked="1" w:semiHidden="1" w:unhideWhenUsed="1"/>
     <w:lsdException w:name="Table Grid" w:locked="1" w:uiPriority="59"/>
-    <w:lsdException w:name="Table Theme" w:locked="1" w:semiHidden="1" w:unhideWhenUsed="1"/>
+    <w:lsdException w:name="Table Theme" w:locked="1"/>
     <w:lsdException w:name="Placeholder Text" w:semiHidden="1"/>
     <w:lsdException w:name="No Spacing" w:uiPriority="1" w:qFormat="1"/>
     <w:lsdException w:name="Light Shading" w:uiPriority="60"/>
@@ -11966,6 +11980,7 @@
     <w:lsdException w:name="Smart Hyperlink" w:semiHidden="1" w:unhideWhenUsed="1"/>
     <w:lsdException w:name="Hashtag" w:semiHidden="1" w:unhideWhenUsed="1"/>
     <w:lsdException w:name="Unresolved Mention" w:semiHidden="1" w:unhideWhenUsed="1"/>
+    <w:lsdException w:name="Smart Link" w:semiHidden="1" w:unhideWhenUsed="1"/>
   </w:latentStyles>
   <w:style w:type="paragraph" w:default="1" w:styleId="Normal">
     <w:name w:val="Normal"/>
@@ -18301,7 +18316,7 @@
 </file>
 
 <file path=customXml/itemProps1.xml><?xml version="1.0" encoding="utf-8"?>
-<ds:datastoreItem xmlns:ds="http://schemas.openxmlformats.org/officeDocument/2006/customXml" ds:itemID="{15484F38-BB0C-468E-A381-AF0F03E1521A}">
+<ds:datastoreItem xmlns:ds="http://schemas.openxmlformats.org/officeDocument/2006/customXml" ds:itemID="{DA66C4FC-AC91-43B7-9C19-705629AAC909}">
   <ds:schemaRefs>
     <ds:schemaRef ds:uri="http://schemas.openxmlformats.org/officeDocument/2006/bibliography"/>
   </ds:schemaRefs>

</xml_diff>

<commit_message>
monografia - cap 03, acrescentado mais tópicos
</commit_message>
<xml_diff>
--- a/documentacao/MONOGRAFIA/MONOGRAFIAOFICIAL.docx
+++ b/documentacao/MONOGRAFIA/MONOGRAFIAOFICIAL.docx
@@ -4486,27 +4486,14 @@
         </w:rPr>
         <w:t xml:space="preserve">Figura </w:t>
       </w:r>
-      <w:r>
-        <w:fldChar w:fldCharType="begin"/>
-      </w:r>
-      <w:r>
-        <w:instrText xml:space="preserve"> SEQ Figura \* ARABIC </w:instrText>
-      </w:r>
-      <w:r>
-        <w:fldChar w:fldCharType="separate"/>
-      </w:r>
-      <w:r>
-        <w:rPr>
-          <w:noProof/>
-        </w:rPr>
-        <w:t>1</w:t>
-      </w:r>
-      <w:r>
-        <w:rPr>
-          <w:noProof/>
-        </w:rPr>
-        <w:fldChar w:fldCharType="end"/>
-      </w:r>
+      <w:fldSimple w:instr=" SEQ Figura \* ARABIC ">
+        <w:r>
+          <w:rPr>
+            <w:noProof/>
+          </w:rPr>
+          <w:t>1</w:t>
+        </w:r>
+      </w:fldSimple>
       <w:r>
         <w:t xml:space="preserve"> - </w:t>
       </w:r>
@@ -4588,27 +4575,14 @@
         </w:rPr>
         <w:t xml:space="preserve">Figura </w:t>
       </w:r>
-      <w:r>
-        <w:fldChar w:fldCharType="begin"/>
-      </w:r>
-      <w:r>
-        <w:instrText xml:space="preserve"> SEQ Figura \* ARABIC </w:instrText>
-      </w:r>
-      <w:r>
-        <w:fldChar w:fldCharType="separate"/>
-      </w:r>
-      <w:r>
-        <w:rPr>
-          <w:noProof/>
-        </w:rPr>
-        <w:t>2</w:t>
-      </w:r>
-      <w:r>
-        <w:rPr>
-          <w:noProof/>
-        </w:rPr>
-        <w:fldChar w:fldCharType="end"/>
-      </w:r>
+      <w:fldSimple w:instr=" SEQ Figura \* ARABIC ">
+        <w:r>
+          <w:rPr>
+            <w:noProof/>
+          </w:rPr>
+          <w:t>2</w:t>
+        </w:r>
+      </w:fldSimple>
       <w:r>
         <w:rPr>
           <w:caps w:val="0"/>
@@ -5556,22 +5530,6 @@
       </w:r>
     </w:p>
     <w:p>
-      <w:pPr>
-        <w:rPr>
-          <w:highlight w:val="yellow"/>
-        </w:rPr>
-      </w:pPr>
-      <w:r>
-        <w:tab/>
-      </w:r>
-      <w:r>
-        <w:rPr>
-          <w:highlight w:val="yellow"/>
-        </w:rPr>
-        <w:t>Descrição da solução</w:t>
-      </w:r>
-    </w:p>
-    <w:p>
       <w:r>
         <w:t xml:space="preserve">O Arduino é uma plataforma de prototipagem eletrônica criada por Massimo </w:t>
       </w:r>
@@ -5602,18 +5560,32 @@
       <w:r>
         <w:t>Constituído por acessórios inteligentes, chamados Shields, que amplia suas funcionalidades de acordo com a demanda de cada projeto, desde sensores de umidades, GPS, entre outros.</w:t>
       </w:r>
-      <w:bookmarkStart w:id="17" w:name="_GoBack"/>
-      <w:bookmarkEnd w:id="17"/>
-    </w:p>
-    <w:p>
-      <w:r>
-        <w:t xml:space="preserve">O </w:t>
+    </w:p>
+    <w:p>
+      <w:r>
+        <w:t xml:space="preserve">Como mencionado à cima, o </w:t>
+      </w:r>
+      <w:proofErr w:type="spellStart"/>
+      <w:r>
+        <w:t>arduíno</w:t>
+      </w:r>
+      <w:proofErr w:type="spellEnd"/>
+      <w:r>
+        <w:t xml:space="preserve"> por si só não consegue captar os danos e atender as necessidades de um projeto. Com isso, é necessário a conexão de sensores para que os dados e informações sejam captados e transferindo as informações para a Unidade Central de Processamento (CPU).</w:t>
+      </w:r>
+    </w:p>
+    <w:p>
+      <w:r>
+        <w:t xml:space="preserve">Um dos sensores utilizados no projeto é o </w:t>
       </w:r>
       <w:r>
         <w:t>DHT-11</w:t>
       </w:r>
       <w:r>
-        <w:t xml:space="preserve"> é um sensor capaz de cap</w:t>
+        <w:t>, que por sua vez é</w:t>
+      </w:r>
+      <w:r>
+        <w:t xml:space="preserve"> capaz de cap</w:t>
       </w:r>
       <w:r>
         <w:t>turar</w:t>
@@ -5672,9 +5644,9 @@
           <w:noProof/>
         </w:rPr>
         <w:drawing>
-          <wp:inline distT="0" distB="0" distL="0" distR="0" wp14:anchorId="795E699A" wp14:editId="0F09939B">
-            <wp:extent cx="5760720" cy="2799715"/>
-            <wp:effectExtent l="0" t="0" r="0" b="635"/>
+          <wp:inline distT="0" distB="0" distL="0" distR="0" wp14:anchorId="795E699A" wp14:editId="722A4180">
+            <wp:extent cx="4557981" cy="2215183"/>
+            <wp:effectExtent l="0" t="0" r="0" b="0"/>
             <wp:docPr id="23" name="Imagem 23"/>
             <wp:cNvGraphicFramePr>
               <a:graphicFrameLocks xmlns:a="http://schemas.openxmlformats.org/drawingml/2006/main" noChangeAspect="1"/>
@@ -5695,7 +5667,7 @@
                   <pic:spPr>
                     <a:xfrm>
                       <a:off x="0" y="0"/>
-                      <a:ext cx="5760720" cy="2799715"/>
+                      <a:ext cx="4627900" cy="2249164"/>
                     </a:xfrm>
                     <a:prstGeom prst="rect">
                       <a:avLst/>
@@ -5727,7 +5699,7 @@
       </w:r>
     </w:p>
     <w:p>
-      <w:bookmarkStart w:id="18" w:name="_Toc154569928"/>
+      <w:bookmarkStart w:id="17" w:name="_Toc154569928"/>
     </w:p>
     <w:p>
       <w:pPr>
@@ -5736,37 +5708,69 @@
           <w:b/>
         </w:rPr>
       </w:pPr>
-      <w:bookmarkStart w:id="19" w:name="_Toc512519601"/>
-      <w:r>
-        <w:rPr>
-          <w:b/>
-        </w:rPr>
-        <w:lastRenderedPageBreak/>
+      <w:bookmarkStart w:id="18" w:name="_Toc512519601"/>
+      <w:r>
+        <w:rPr>
+          <w:b/>
+        </w:rPr>
         <w:t>Solução Técnica - Aplicação</w:t>
       </w:r>
+      <w:bookmarkEnd w:id="18"/>
+      <w:r>
+        <w:rPr>
+          <w:b/>
+        </w:rPr>
+        <w:t xml:space="preserve"> </w:t>
+      </w:r>
+    </w:p>
+    <w:p>
+      <w:bookmarkStart w:id="19" w:name="_GoBack"/>
       <w:bookmarkEnd w:id="19"/>
       <w:r>
-        <w:rPr>
-          <w:b/>
-        </w:rPr>
-        <w:t xml:space="preserve"> </w:t>
-      </w:r>
-    </w:p>
-    <w:p>
-      <w:r>
-        <w:tab/>
-      </w:r>
-      <w:r>
-        <w:rPr>
-          <w:highlight w:val="yellow"/>
-        </w:rPr>
-        <w:t>Descrição da solução, detalhamento dos componentes utilizados, camadas (rede local/nuvem), diagramas de arquitetura</w:t>
-      </w:r>
-      <w:r>
-        <w:rPr>
-          <w:highlight w:val="yellow"/>
-        </w:rPr>
-        <w:t>.</w:t>
+        <w:t xml:space="preserve">O sensor DTH fará as </w:t>
+      </w:r>
+      <w:proofErr w:type="spellStart"/>
+      <w:r>
+        <w:t>cpturas</w:t>
+      </w:r>
+      <w:proofErr w:type="spellEnd"/>
+      <w:r>
+        <w:t xml:space="preserve"> de informações (temperatura e umidade) que será processada na placa do </w:t>
+      </w:r>
+      <w:proofErr w:type="spellStart"/>
+      <w:r>
+        <w:t>arduíno</w:t>
+      </w:r>
+      <w:proofErr w:type="spellEnd"/>
+      <w:r>
+        <w:t xml:space="preserve">. Que em conexão via internet </w:t>
+      </w:r>
+      <w:proofErr w:type="spellStart"/>
+      <w:r>
+        <w:t>Wi-fi</w:t>
+      </w:r>
+      <w:proofErr w:type="spellEnd"/>
+      <w:r>
+        <w:t xml:space="preserve"> mandará os dados para o banco de dados (Azure) na nuvem</w:t>
+      </w:r>
+      <w:r>
+        <w:t xml:space="preserve">. Esses dados serão </w:t>
+      </w:r>
+      <w:proofErr w:type="gramStart"/>
+      <w:r>
+        <w:t>mantido</w:t>
+      </w:r>
+      <w:proofErr w:type="gramEnd"/>
+      <w:r>
+        <w:t xml:space="preserve"> armazenados em nuvem, e assim que o usuário </w:t>
+      </w:r>
+      <w:proofErr w:type="spellStart"/>
+      <w:r>
+        <w:t>logar</w:t>
+      </w:r>
+      <w:proofErr w:type="spellEnd"/>
+      <w:r>
+        <w:t xml:space="preserve"> a sua conta via Wi-Fi ou 4G, seu device pegará as informações registradas no SQL Server que foram expressadas através de gráficos codificados no node.</w:t>
       </w:r>
     </w:p>
     <w:p>
@@ -5790,8 +5794,8 @@
           <w:noProof/>
         </w:rPr>
         <w:drawing>
-          <wp:inline distT="0" distB="0" distL="0" distR="0" wp14:anchorId="1F66C19B" wp14:editId="441E1BFB">
-            <wp:extent cx="3645686" cy="2941223"/>
+          <wp:inline distT="0" distB="0" distL="0" distR="0" wp14:anchorId="1F66C19B" wp14:editId="2E008C7B">
+            <wp:extent cx="2273419" cy="1834122"/>
             <wp:effectExtent l="0" t="0" r="0" b="0"/>
             <wp:docPr id="14" name="Imagem 14"/>
             <wp:cNvGraphicFramePr>
@@ -5813,7 +5817,7 @@
                   <pic:spPr>
                     <a:xfrm>
                       <a:off x="0" y="0"/>
-                      <a:ext cx="3650501" cy="2945108"/>
+                      <a:ext cx="2282925" cy="1841791"/>
                     </a:xfrm>
                     <a:prstGeom prst="rect">
                       <a:avLst/>
@@ -5828,6 +5832,11 @@
     </w:p>
     <w:p>
       <w:pPr>
+        <w:jc w:val="center"/>
+      </w:pPr>
+    </w:p>
+    <w:p>
+      <w:pPr>
         <w:pStyle w:val="Ttulo2"/>
         <w:rPr>
           <w:b/>
@@ -5916,6 +5925,7 @@
     </w:p>
     <w:p>
       <w:r>
+        <w:lastRenderedPageBreak/>
         <w:t>Presenta múltiplas colunas e cada uma possui nome único.</w:t>
       </w:r>
     </w:p>
@@ -6087,7 +6097,6 @@
         <w:rPr>
           <w:noProof/>
         </w:rPr>
-        <w:lastRenderedPageBreak/>
         <w:drawing>
           <wp:inline distT="0" distB="0" distL="0" distR="0" wp14:anchorId="5489FB34" wp14:editId="0B2A1771">
             <wp:extent cx="2715491" cy="1645398"/>
@@ -6427,7 +6436,7 @@
         <w:pStyle w:val="Ttulo1"/>
       </w:pPr>
       <w:bookmarkStart w:id="23" w:name="_Toc512519605"/>
-      <w:bookmarkEnd w:id="18"/>
+      <w:bookmarkEnd w:id="17"/>
       <w:r>
         <w:lastRenderedPageBreak/>
         <w:t>implantação do projeto</w:t>
@@ -11604,7 +11613,7 @@
     </w:rPrDefault>
     <w:pPrDefault/>
   </w:docDefaults>
-  <w:latentStyles w:defLockedState="0" w:defUIPriority="99" w:defSemiHidden="0" w:defUnhideWhenUsed="0" w:defQFormat="0" w:count="376">
+  <w:latentStyles w:defLockedState="0" w:defUIPriority="99" w:defSemiHidden="0" w:defUnhideWhenUsed="0" w:defQFormat="0" w:count="375">
     <w:lsdException w:name="Normal" w:locked="1" w:uiPriority="0" w:qFormat="1"/>
     <w:lsdException w:name="heading 1" w:locked="1" w:uiPriority="9" w:qFormat="1"/>
     <w:lsdException w:name="heading 2" w:locked="1" w:uiPriority="9" w:qFormat="1"/>
@@ -11710,7 +11719,7 @@
     <w:lsdException w:name="HTML Sample" w:locked="1" w:semiHidden="1" w:unhideWhenUsed="1"/>
     <w:lsdException w:name="HTML Typewriter" w:locked="1" w:semiHidden="1" w:unhideWhenUsed="1"/>
     <w:lsdException w:name="HTML Variable" w:locked="1" w:semiHidden="1" w:unhideWhenUsed="1"/>
-    <w:lsdException w:name="Normal Table" w:locked="1"/>
+    <w:lsdException w:name="Normal Table" w:locked="1" w:semiHidden="1" w:unhideWhenUsed="1"/>
     <w:lsdException w:name="annotation subject" w:locked="1" w:semiHidden="1" w:unhideWhenUsed="1"/>
     <w:lsdException w:name="No List" w:locked="1" w:semiHidden="1" w:unhideWhenUsed="1"/>
     <w:lsdException w:name="Outline List 1" w:locked="1" w:semiHidden="1" w:unhideWhenUsed="1"/>
@@ -11757,10 +11766,10 @@
     <w:lsdException w:name="Table Subtle 2" w:locked="1" w:semiHidden="1" w:unhideWhenUsed="1"/>
     <w:lsdException w:name="Table Web 1" w:locked="1" w:semiHidden="1" w:unhideWhenUsed="1"/>
     <w:lsdException w:name="Table Web 2" w:locked="1" w:semiHidden="1" w:unhideWhenUsed="1"/>
-    <w:lsdException w:name="Table Web 3" w:locked="1"/>
+    <w:lsdException w:name="Table Web 3" w:locked="1" w:semiHidden="1" w:unhideWhenUsed="1"/>
     <w:lsdException w:name="Balloon Text" w:locked="1" w:semiHidden="1" w:unhideWhenUsed="1"/>
     <w:lsdException w:name="Table Grid" w:locked="1" w:uiPriority="59"/>
-    <w:lsdException w:name="Table Theme" w:locked="1"/>
+    <w:lsdException w:name="Table Theme" w:locked="1" w:semiHidden="1" w:unhideWhenUsed="1"/>
     <w:lsdException w:name="Placeholder Text" w:semiHidden="1"/>
     <w:lsdException w:name="No Spacing" w:uiPriority="1" w:qFormat="1"/>
     <w:lsdException w:name="Light Shading" w:uiPriority="60"/>
@@ -11980,7 +11989,6 @@
     <w:lsdException w:name="Smart Hyperlink" w:semiHidden="1" w:unhideWhenUsed="1"/>
     <w:lsdException w:name="Hashtag" w:semiHidden="1" w:unhideWhenUsed="1"/>
     <w:lsdException w:name="Unresolved Mention" w:semiHidden="1" w:unhideWhenUsed="1"/>
-    <w:lsdException w:name="Smart Link" w:semiHidden="1" w:unhideWhenUsed="1"/>
   </w:latentStyles>
   <w:style w:type="paragraph" w:default="1" w:styleId="Normal">
     <w:name w:val="Normal"/>
@@ -18316,7 +18324,7 @@
 </file>
 
 <file path=customXml/itemProps1.xml><?xml version="1.0" encoding="utf-8"?>
-<ds:datastoreItem xmlns:ds="http://schemas.openxmlformats.org/officeDocument/2006/customXml" ds:itemID="{DA66C4FC-AC91-43B7-9C19-705629AAC909}">
+<ds:datastoreItem xmlns:ds="http://schemas.openxmlformats.org/officeDocument/2006/customXml" ds:itemID="{1F6AE1A7-1D0D-4EAF-A912-E694906CBC77}">
   <ds:schemaRefs>
     <ds:schemaRef ds:uri="http://schemas.openxmlformats.org/officeDocument/2006/bibliography"/>
   </ds:schemaRefs>

</xml_diff>